<commit_message>
First Paragraph of Financial Freedom
</commit_message>
<xml_diff>
--- a/Financial Freedom Article.docx
+++ b/Financial Freedom Article.docx
@@ -85,7 +85,7 @@
         <w:rPr>
           <w:b/>
         </w:rPr>
-        <w:t>Background</w:t>
+        <w:t>The Investor</w:t>
       </w:r>
       <w:r>
         <w:rPr>
@@ -94,64 +94,76 @@
         <w:t xml:space="preserve">: </w:t>
       </w:r>
       <w:r>
-        <w:t>Robert is a 22 year old Management Consultant who wants to achieve financial freedom. Specifically, he believes that if he accumulates $3 million in assets, money would no lon</w:t>
+        <w:t>Robert is a 22 year old management c</w:t>
+      </w:r>
+      <w:r>
+        <w:t>onsultant who wants to achieve financial freedom. Specifically, he believes that if he accumulates $3 million in assets, money would no lon</w:t>
       </w:r>
       <w:r>
         <w:t>ger be the primary factor in any major life decision.</w:t>
       </w:r>
       <w:r>
-        <w:t xml:space="preserve"> He wonders: if he contributes the limit to his 401k, how long would it take him to reach this target?</w:t>
+        <w:t xml:space="preserve"> He wonders: if he </w:t>
+      </w:r>
+      <w:r>
+        <w:t>invests all of his disposable income</w:t>
+      </w:r>
+      <w:r>
+        <w:t>, how long would it take him to reach this target?</w:t>
       </w:r>
     </w:p>
     <w:p>
       <w:r>
-        <w:t>Robert’s employer pays for an inves</w:t>
-      </w:r>
-      <w:r>
-        <w:t>tment consultant, Jim, to</w:t>
+        <w:t>Robert’s employer pays for an i</w:t>
+      </w:r>
+      <w:r>
+        <w:t>nves</w:t>
+      </w:r>
+      <w:r>
+        <w:t>tment adviser</w:t>
+      </w:r>
+      <w:r>
+        <w:t>, Jim, to</w:t>
       </w:r>
       <w:r>
         <w:t xml:space="preserve"> guide employees in their 401k</w:t>
       </w:r>
       <w:r>
         <w:t xml:space="preserve"> allocations. Jim explains that as a general rule, higher risk investments perform better in the long run. Also, investors who are closer to retirement or have families may have less of an appetite for risk.</w:t>
+      </w:r>
+      <w:r>
+        <w:t xml:space="preserve"> </w:t>
+      </w:r>
+      <w:r>
+        <w:t>This makes sense to Robert and suggests that he has a competitive advantage over some of the older employees. He ha</w:t>
+      </w:r>
+      <w:r>
+        <w:t>s a time horizon that is measure in decades</w:t>
+      </w:r>
+      <w:r>
+        <w:t xml:space="preserve"> and no immediate cash needs. Ther</w:t>
+      </w:r>
+      <w:r>
+        <w:t xml:space="preserve">efore, he is in the position to </w:t>
+      </w:r>
+      <w:r>
+        <w:t>take the maximal amount of risk and reap the rewards in the long term.</w:t>
+      </w:r>
+      <w:r>
+        <w:t xml:space="preserve"> </w:t>
       </w:r>
     </w:p>
     <w:p>
       <w:r>
-        <w:t>This makes sense to Robert and suggests that he has a competitive advantage over some of the older employees. He ha</w:t>
-      </w:r>
-      <w:r>
-        <w:t>s a time horizon that is measure in decades</w:t>
-      </w:r>
-      <w:r>
-        <w:t xml:space="preserve"> and no immediate cash needs. Ther</w:t>
-      </w:r>
-      <w:r>
-        <w:t xml:space="preserve">efore, he is in the position to </w:t>
+        <w:t xml:space="preserve">Robert asks, “Which of the 401k options has the highest risk-reward profile?” Jim explains, “The Emerging Markets Equity Index has historically had both the best and most volatile performance.” </w:t>
+      </w:r>
+      <w:r>
+        <w:t>His decision made, Robert wants to know how long he should expect to wait bef</w:t>
       </w:r>
       <w:bookmarkStart w:id="0" w:name="_GoBack"/>
       <w:bookmarkEnd w:id="0"/>
       <w:r>
-        <w:t xml:space="preserve"> </w:t>
-      </w:r>
-    </w:p>
-    <w:p/>
-    <w:p>
-      <w:r>
-        <w:t xml:space="preserve">Mabel meets with her financial planner, Carla, to determine how to invest the $400,000. Mabel informs Carla that she is only comfortable investing in stocks </w:t>
-      </w:r>
-      <w:r>
-        <w:t>and annuities</w:t>
-      </w:r>
-      <w:r>
-        <w:t xml:space="preserve"> because</w:t>
-      </w:r>
-      <w:r>
-        <w:t xml:space="preserve"> she does not understand other investments</w:t>
-      </w:r>
-      <w:r>
-        <w:t>.</w:t>
+        <w:t>ore he reaches his target.</w:t>
       </w:r>
     </w:p>
     <w:p>
@@ -1297,7 +1309,15 @@
         <w:t xml:space="preserve"> The historical data i</w:t>
       </w:r>
       <w:r>
-        <w:t>ndicates a volatility (</w:t>
+        <w:t xml:space="preserve">ndicates </w:t>
+      </w:r>
+      <w:proofErr w:type="gramStart"/>
+      <w:r>
+        <w:t>a volatility</w:t>
+      </w:r>
+      <w:proofErr w:type="gramEnd"/>
+      <w:r>
+        <w:t xml:space="preserve"> (</w:t>
       </w:r>
       <w:hyperlink r:id="rId12" w:history="1">
         <w:r>

</xml_diff>

<commit_message>
Added Summary and entered data into production database
</commit_message>
<xml_diff>
--- a/Financial Freedom Article.docx
+++ b/Financial Freedom Article.docx
@@ -1,16 +1,13 @@
 
 <file path=word/document.xml><?xml version="1.0" encoding="utf-8"?>
-<w:document xmlns:wpc="http://schemas.microsoft.com/office/word/2010/wordprocessingCanvas" xmlns:cx="http://schemas.microsoft.com/office/drawing/2014/chartex" xmlns:cx1="http://schemas.microsoft.com/office/drawing/2015/9/8/chartex" xmlns:mc="http://schemas.openxmlformats.org/markup-compatibility/2006" xmlns:o="urn:schemas-microsoft-com:office:office" xmlns:r="http://schemas.openxmlformats.org/officeDocument/2006/relationships" xmlns:m="http://schemas.openxmlformats.org/officeDocument/2006/math" xmlns:v="urn:schemas-microsoft-com:vml" xmlns:wp14="http://schemas.microsoft.com/office/word/2010/wordprocessingDrawing" xmlns:wp="http://schemas.openxmlformats.org/drawingml/2006/wordprocessingDrawing" xmlns:w10="urn:schemas-microsoft-com:office:word" xmlns:w="http://schemas.openxmlformats.org/wordprocessingml/2006/main" xmlns:w14="http://schemas.microsoft.com/office/word/2010/wordml" xmlns:w15="http://schemas.microsoft.com/office/word/2012/wordml" xmlns:w16se="http://schemas.microsoft.com/office/word/2015/wordml/symex" xmlns:wpg="http://schemas.microsoft.com/office/word/2010/wordprocessingGroup" xmlns:wpi="http://schemas.microsoft.com/office/word/2010/wordprocessingInk" xmlns:wne="http://schemas.microsoft.com/office/word/2006/wordml" xmlns:wps="http://schemas.microsoft.com/office/word/2010/wordprocessingShape" mc:Ignorable="w14 w15 w16se wp14">
+<w:document xmlns:wpc="http://schemas.microsoft.com/office/word/2010/wordprocessingCanvas" xmlns:mc="http://schemas.openxmlformats.org/markup-compatibility/2006" xmlns:o="urn:schemas-microsoft-com:office:office" xmlns:r="http://schemas.openxmlformats.org/officeDocument/2006/relationships" xmlns:m="http://schemas.openxmlformats.org/officeDocument/2006/math" xmlns:v="urn:schemas-microsoft-com:vml" xmlns:wp14="http://schemas.microsoft.com/office/word/2010/wordprocessingDrawing" xmlns:wp="http://schemas.openxmlformats.org/drawingml/2006/wordprocessingDrawing" xmlns:w10="urn:schemas-microsoft-com:office:word" xmlns:w="http://schemas.openxmlformats.org/wordprocessingml/2006/main" xmlns:w14="http://schemas.microsoft.com/office/word/2010/wordml" xmlns:wpg="http://schemas.microsoft.com/office/word/2010/wordprocessingGroup" xmlns:wpi="http://schemas.microsoft.com/office/word/2010/wordprocessingInk" xmlns:wne="http://schemas.microsoft.com/office/word/2006/wordml" xmlns:wps="http://schemas.microsoft.com/office/word/2010/wordprocessingShape" mc:Ignorable="w14 wp14">
   <w:body>
     <w:p>
       <w:pPr>
         <w:spacing w:after="0"/>
       </w:pPr>
       <w:r>
-        <w:t xml:space="preserve">TODO: </w:t>
-      </w:r>
-      <w:r>
-        <w:t>Update “Parent” node name to “Stocks” in first application</w:t>
+        <w:t>TODO: Insert Pictures from Application into Article</w:t>
       </w:r>
     </w:p>
     <w:p>
@@ -18,30 +15,13 @@
         <w:spacing w:after="0"/>
       </w:pPr>
       <w:r>
-        <w:t>TODO: Insert Pictures from Application into Article</w:t>
-      </w:r>
-    </w:p>
-    <w:p>
-      <w:pPr>
-        <w:spacing w:after="0"/>
-      </w:pPr>
-      <w:r>
         <w:t xml:space="preserve">TODO: </w:t>
       </w:r>
       <w:r>
         <w:t>Alter Captions to match Pictures</w:t>
       </w:r>
-    </w:p>
-    <w:p>
-      <w:pPr>
-        <w:spacing w:after="0"/>
-      </w:pPr>
-      <w:r>
-        <w:t xml:space="preserve">TODO: </w:t>
-      </w:r>
-      <w:r>
-        <w:t>Insert Network, Node, Distribution, and Cash Flow data in production database</w:t>
-      </w:r>
+      <w:bookmarkStart w:id="0" w:name="_GoBack"/>
+      <w:bookmarkEnd w:id="0"/>
     </w:p>
     <w:p>
       <w:pPr>
@@ -71,10 +51,7 @@
         </w:numPr>
       </w:pPr>
       <w:r>
-        <w:t>Demonstrate the approach using a f</w:t>
-      </w:r>
-      <w:r>
-        <w:t>ictional narrative</w:t>
+        <w:t>Estimate the probability of reaching an accumulation goal</w:t>
       </w:r>
     </w:p>
     <w:p>
@@ -86,6 +63,21 @@
         </w:numPr>
       </w:pPr>
       <w:r>
+        <w:t>Demonstrate the approach using a f</w:t>
+      </w:r>
+      <w:r>
+        <w:t>ictional narrative</w:t>
+      </w:r>
+    </w:p>
+    <w:p>
+      <w:pPr>
+        <w:pStyle w:val="ListParagraph"/>
+        <w:numPr>
+          <w:ilvl w:val="0"/>
+          <w:numId w:val="1"/>
+        </w:numPr>
+      </w:pPr>
+      <w:r>
         <w:t>Provide links so you can input</w:t>
       </w:r>
       <w:r>
@@ -104,15 +96,46 @@
         <w:t>calculator</w:t>
       </w:r>
       <w:r>
-        <w:t xml:space="preserve"> by</w:t>
-      </w:r>
-      <w:r>
         <w:t xml:space="preserve"> </w:t>
       </w:r>
-      <w:r>
-        <w:t xml:space="preserve">following </w:t>
-      </w:r>
-      <w:hyperlink r:id="rId5" w:history="1">
+    </w:p>
+    <w:p>
+      <w:r>
+        <w:rPr>
+          <w:b/>
+        </w:rPr>
+        <w:t xml:space="preserve">Summary: </w:t>
+      </w:r>
+      <w:r>
+        <w:t>Robert is a 22 year old investor who wants to estimate how long it will take him to achieve financial freedom. To do so, he calculates the probability of reaching his goal of accumulating $3 million for multiple time period</w:t>
+      </w:r>
+      <w:r>
+        <w:t>s</w:t>
+      </w:r>
+      <w:r>
+        <w:t xml:space="preserve"> using </w:t>
+      </w:r>
+      <w:r>
+        <w:t xml:space="preserve">this </w:t>
+      </w:r>
+      <w:hyperlink r:id="rId6" w:history="1">
+        <w:r>
+          <w:rPr>
+            <w:rStyle w:val="Hyperlink"/>
+          </w:rPr>
+          <w:t>investment calculator</w:t>
+        </w:r>
+      </w:hyperlink>
+      <w:r>
+        <w:t>.</w:t>
+      </w:r>
+      <w:r>
+        <w:t xml:space="preserve"> You can upload your own cash flow and investment assumptions by followin</w:t>
+      </w:r>
+      <w:r>
+        <w:t xml:space="preserve">g </w:t>
+      </w:r>
+      <w:hyperlink r:id="rId7" w:history="1">
         <w:r>
           <w:rPr>
             <w:rStyle w:val="Hyperlink"/>
@@ -120,6 +143,12 @@
           <w:t>these instructions</w:t>
         </w:r>
       </w:hyperlink>
+      <w:r>
+        <w:t>. Th</w:t>
+      </w:r>
+      <w:r>
+        <w:t xml:space="preserve">e calculator is free to use and requires no personal information. Please feel free to share your modifications in the comments section below as well as any questions you may have. </w:t>
+      </w:r>
     </w:p>
     <w:p>
       <w:r>
@@ -269,7 +298,11 @@
         <w:t>Jim tries to dissuade him from this plan and explains the benefits of diversifying across both developed and emerging markets, but Robert counters that the Emerging Market Fund spreads risk among different countries, industries, and stocks.</w:t>
       </w:r>
       <w:r>
-        <w:t xml:space="preserve"> Besides developed and emerging markets are becoming increasingly correlated. Why not just pick </w:t>
+        <w:t xml:space="preserve"> Besides developed and </w:t>
+      </w:r>
+      <w:r>
+        <w:lastRenderedPageBreak/>
+        <w:t xml:space="preserve">emerging markets are becoming increasingly correlated. Why not just pick </w:t>
       </w:r>
       <w:r>
         <w:t>a diversified fund</w:t>
@@ -294,19 +327,7 @@
         <w:t xml:space="preserve"> Robert needs to simulate the growth of his investments over time and compare the accumulated amount versus his $3 million goal. </w:t>
       </w:r>
       <w:r>
-        <w:t xml:space="preserve">To simulate his investments, he creates a long-term forecast for their growth. He starts with historical data for the </w:t>
-      </w:r>
-      <w:proofErr w:type="spellStart"/>
-      <w:r>
-        <w:t>IShares</w:t>
-      </w:r>
-      <w:proofErr w:type="spellEnd"/>
-      <w:r>
-        <w:t xml:space="preserve"> MSCI Emerging Markets ETF </w:t>
-      </w:r>
-      <w:r>
-        <w:lastRenderedPageBreak/>
-        <w:t>(EEM) from the last 16 years as a baseline and then alters the forecast based on his judgment to create a realistic prediction.</w:t>
+        <w:t>To simulate his investments, he creates a long-term forecast for their growth. He starts with historical data for the IShares MSCI Emerging Markets ETF (EEM) from the last 16 years as a baseline and then alters the forecast based on his judgment to create a realistic prediction.</w:t>
       </w:r>
       <w:r>
         <w:t xml:space="preserve"> To start, he determines the Minimum, 10</w:t>
@@ -329,8 +350,6 @@
       <w:r>
         <w:t xml:space="preserve"> Percentile, and Maximum values of the annual percentage gains and losses of the ETF. Table 1 shows the results:</w:t>
       </w:r>
-      <w:bookmarkStart w:id="0" w:name="_GoBack"/>
-      <w:bookmarkEnd w:id="0"/>
     </w:p>
     <w:tbl>
       <w:tblPr>
@@ -560,23 +579,7 @@
           <w:b/>
           <w:i/>
         </w:rPr>
-        <w:t xml:space="preserve"> of the </w:t>
-      </w:r>
-      <w:proofErr w:type="spellStart"/>
-      <w:r>
-        <w:rPr>
-          <w:b/>
-          <w:i/>
-        </w:rPr>
-        <w:t>IShares</w:t>
-      </w:r>
-      <w:proofErr w:type="spellEnd"/>
-      <w:r>
-        <w:rPr>
-          <w:b/>
-          <w:i/>
-        </w:rPr>
-        <w:t xml:space="preserve"> MSCI Emerging Markets ETF</w:t>
+        <w:t xml:space="preserve"> of the IShares MSCI Emerging Markets ETF</w:t>
       </w:r>
       <w:r>
         <w:rPr>
@@ -633,15 +636,7 @@
         <w:t xml:space="preserve">In addition, he calculates </w:t>
       </w:r>
       <w:r>
-        <w:t>the Mean, Standard Deviation (</w:t>
-      </w:r>
-      <w:proofErr w:type="spellStart"/>
-      <w:r>
-        <w:t>Stdev</w:t>
-      </w:r>
-      <w:proofErr w:type="spellEnd"/>
-      <w:r>
-        <w:t>), Skewness, and Kurtosis of the above dataset as well. This yields the results in Table 2.</w:t>
+        <w:t>the Mean, Standard Deviation (Stdev), Skewness, and Kurtosis of the above dataset as well. This yields the results in Table 2.</w:t>
       </w:r>
     </w:p>
     <w:tbl>
@@ -680,11 +675,9 @@
             <w:pPr>
               <w:cnfStyle w:val="100000000000" w:firstRow="1" w:lastRow="0" w:firstColumn="0" w:lastColumn="0" w:oddVBand="0" w:evenVBand="0" w:oddHBand="0" w:evenHBand="0" w:firstRowFirstColumn="0" w:firstRowLastColumn="0" w:lastRowFirstColumn="0" w:lastRowLastColumn="0"/>
             </w:pPr>
-            <w:proofErr w:type="spellStart"/>
             <w:r>
               <w:t>Stdev</w:t>
             </w:r>
-            <w:proofErr w:type="spellEnd"/>
           </w:p>
         </w:tc>
         <w:tc>
@@ -798,23 +791,7 @@
           <w:b/>
           <w:i/>
         </w:rPr>
-        <w:t xml:space="preserve">Table 2: Descriptive statistics from annual percentage gains and losses of the </w:t>
-      </w:r>
-      <w:proofErr w:type="spellStart"/>
-      <w:r>
-        <w:rPr>
-          <w:b/>
-          <w:i/>
-        </w:rPr>
-        <w:t>IShares</w:t>
-      </w:r>
-      <w:proofErr w:type="spellEnd"/>
-      <w:r>
-        <w:rPr>
-          <w:b/>
-          <w:i/>
-        </w:rPr>
-        <w:t xml:space="preserve"> MSCI Emerging Markets ETF from 12/31/2003 through 12/31/2018 (Daily Adjusted Prices from Yahoo Finance)</w:t>
+        <w:t>Table 2: Descriptive statistics from annual percentage gains and losses of the IShares MSCI Emerging Markets ETF from 12/31/2003 through 12/31/2018 (Daily Adjusted Prices from Yahoo Finance)</w:t>
       </w:r>
     </w:p>
     <w:p>
@@ -1036,7 +1013,7 @@
                     </pic:cNvPicPr>
                   </pic:nvPicPr>
                   <pic:blipFill>
-                    <a:blip r:embed="rId6">
+                    <a:blip r:embed="rId8">
                       <a:extLst>
                         <a:ext uri="{28A0092B-C50C-407E-A947-70E740481C1C}">
                           <a14:useLocalDpi xmlns:a14="http://schemas.microsoft.com/office/drawing/2010/main" val="0"/>
@@ -1212,7 +1189,7 @@
                     <pic:cNvPicPr/>
                   </pic:nvPicPr>
                   <pic:blipFill>
-                    <a:blip r:embed="rId7">
+                    <a:blip r:embed="rId9">
                       <a:extLst>
                         <a:ext uri="{28A0092B-C50C-407E-A947-70E740481C1C}">
                           <a14:useLocalDpi xmlns:a14="http://schemas.microsoft.com/office/drawing/2010/main" val="0"/>
@@ -1279,76 +1256,6 @@
         <w:t>Based on the above inputs, Robert calculates a 25% probability of accumulating $3 million in 20 years.</w:t>
       </w:r>
     </w:p>
-    <w:p>
-      <w:r>
-        <w:rPr>
-          <w:b/>
-        </w:rPr>
-        <w:t xml:space="preserve">Input Your Own Assumptions: </w:t>
-      </w:r>
-      <w:r>
-        <w:t>The above narrative provides the default input</w:t>
-      </w:r>
-      <w:r>
-        <w:t xml:space="preserve">s </w:t>
-      </w:r>
-      <w:r>
-        <w:t>for</w:t>
-      </w:r>
-      <w:r>
-        <w:t xml:space="preserve"> this </w:t>
-      </w:r>
-      <w:hyperlink r:id="rId8" w:history="1">
-        <w:r>
-          <w:rPr>
-            <w:rStyle w:val="Hyperlink"/>
-          </w:rPr>
-          <w:t>investment calculator</w:t>
-        </w:r>
-      </w:hyperlink>
-      <w:r>
-        <w:t>.</w:t>
-      </w:r>
-      <w:r>
-        <w:t xml:space="preserve"> You can upload your own cash flow an</w:t>
-      </w:r>
-      <w:r>
-        <w:t>d investment assumptions by</w:t>
-      </w:r>
-      <w:r>
-        <w:t xml:space="preserve"> followin</w:t>
-      </w:r>
-      <w:r>
-        <w:t xml:space="preserve">g </w:t>
-      </w:r>
-      <w:hyperlink r:id="rId9" w:history="1">
-        <w:r>
-          <w:rPr>
-            <w:rStyle w:val="Hyperlink"/>
-          </w:rPr>
-          <w:t xml:space="preserve">these </w:t>
-        </w:r>
-        <w:r>
-          <w:rPr>
-            <w:rStyle w:val="Hyperlink"/>
-          </w:rPr>
-          <w:lastRenderedPageBreak/>
-          <w:t>instructions</w:t>
-        </w:r>
-      </w:hyperlink>
-      <w:r>
-        <w:t>.</w:t>
-      </w:r>
-      <w:r>
-        <w:t xml:space="preserve"> Th</w:t>
-      </w:r>
-      <w:r>
-        <w:t>e calculator is free to use and requires no personal information. Please feel free to share your modifications in the comments section below as well</w:t>
-      </w:r>
-      <w:r>
-        <w:t xml:space="preserve"> as any questions you may have. </w:t>
-      </w:r>
-    </w:p>
     <w:sectPr>
       <w:pgSz w:w="12240" w:h="15840"/>
       <w:pgMar w:top="1440" w:right="1440" w:bottom="1440" w:left="1440" w:header="720" w:footer="720" w:gutter="0"/>
@@ -1360,8 +1267,8 @@
 </file>
 
 <file path=word/numbering.xml><?xml version="1.0" encoding="utf-8"?>
-<w:numbering xmlns:wpc="http://schemas.microsoft.com/office/word/2010/wordprocessingCanvas" xmlns:cx="http://schemas.microsoft.com/office/drawing/2014/chartex" xmlns:cx1="http://schemas.microsoft.com/office/drawing/2015/9/8/chartex" xmlns:mc="http://schemas.openxmlformats.org/markup-compatibility/2006" xmlns:o="urn:schemas-microsoft-com:office:office" xmlns:r="http://schemas.openxmlformats.org/officeDocument/2006/relationships" xmlns:m="http://schemas.openxmlformats.org/officeDocument/2006/math" xmlns:v="urn:schemas-microsoft-com:vml" xmlns:wp14="http://schemas.microsoft.com/office/word/2010/wordprocessingDrawing" xmlns:wp="http://schemas.openxmlformats.org/drawingml/2006/wordprocessingDrawing" xmlns:w10="urn:schemas-microsoft-com:office:word" xmlns:w="http://schemas.openxmlformats.org/wordprocessingml/2006/main" xmlns:w14="http://schemas.microsoft.com/office/word/2010/wordml" xmlns:w15="http://schemas.microsoft.com/office/word/2012/wordml" xmlns:w16se="http://schemas.microsoft.com/office/word/2015/wordml/symex" xmlns:wpg="http://schemas.microsoft.com/office/word/2010/wordprocessingGroup" xmlns:wpi="http://schemas.microsoft.com/office/word/2010/wordprocessingInk" xmlns:wne="http://schemas.microsoft.com/office/word/2006/wordml" xmlns:wps="http://schemas.microsoft.com/office/word/2010/wordprocessingShape" mc:Ignorable="w14 w15 w16se wp14">
-  <w:abstractNum w:abstractNumId="0" w15:restartNumberingAfterBreak="0">
+<w:numbering xmlns:wpc="http://schemas.microsoft.com/office/word/2010/wordprocessingCanvas" xmlns:mc="http://schemas.openxmlformats.org/markup-compatibility/2006" xmlns:o="urn:schemas-microsoft-com:office:office" xmlns:r="http://schemas.openxmlformats.org/officeDocument/2006/relationships" xmlns:m="http://schemas.openxmlformats.org/officeDocument/2006/math" xmlns:v="urn:schemas-microsoft-com:vml" xmlns:wp14="http://schemas.microsoft.com/office/word/2010/wordprocessingDrawing" xmlns:wp="http://schemas.openxmlformats.org/drawingml/2006/wordprocessingDrawing" xmlns:w10="urn:schemas-microsoft-com:office:word" xmlns:w="http://schemas.openxmlformats.org/wordprocessingml/2006/main" xmlns:w14="http://schemas.microsoft.com/office/word/2010/wordml" xmlns:wpg="http://schemas.microsoft.com/office/word/2010/wordprocessingGroup" xmlns:wpi="http://schemas.microsoft.com/office/word/2010/wordprocessingInk" xmlns:wne="http://schemas.microsoft.com/office/word/2006/wordml" xmlns:wps="http://schemas.microsoft.com/office/word/2010/wordprocessingShape" mc:Ignorable="w14 wp14">
+  <w:abstractNum w:abstractNumId="0">
     <w:nsid w:val="06FE619D"/>
     <w:multiLevelType w:val="hybridMultilevel"/>
     <w:tmpl w:val="11A8BA26"/>
@@ -1447,7 +1354,7 @@
       </w:pPr>
     </w:lvl>
   </w:abstractNum>
-  <w:abstractNum w:abstractNumId="1" w15:restartNumberingAfterBreak="0">
+  <w:abstractNum w:abstractNumId="1">
     <w:nsid w:val="2BB2186A"/>
     <w:multiLevelType w:val="hybridMultilevel"/>
     <w:tmpl w:val="4C7C9F2E"/>
@@ -1536,7 +1443,7 @@
       </w:pPr>
     </w:lvl>
   </w:abstractNum>
-  <w:abstractNum w:abstractNumId="2" w15:restartNumberingAfterBreak="0">
+  <w:abstractNum w:abstractNumId="2">
     <w:nsid w:val="68EE49B8"/>
     <w:multiLevelType w:val="hybridMultilevel"/>
     <w:tmpl w:val="B14055C4"/>
@@ -1649,7 +1556,7 @@
       </w:rPr>
     </w:lvl>
   </w:abstractNum>
-  <w:abstractNum w:abstractNumId="3" w15:restartNumberingAfterBreak="0">
+  <w:abstractNum w:abstractNumId="3">
     <w:nsid w:val="773201A9"/>
     <w:multiLevelType w:val="hybridMultilevel"/>
     <w:tmpl w:val="9CF298D4"/>
@@ -1754,7 +1661,7 @@
 </file>
 
 <file path=word/styles.xml><?xml version="1.0" encoding="utf-8"?>
-<w:styles xmlns:mc="http://schemas.openxmlformats.org/markup-compatibility/2006" xmlns:r="http://schemas.openxmlformats.org/officeDocument/2006/relationships" xmlns:w="http://schemas.openxmlformats.org/wordprocessingml/2006/main" xmlns:w14="http://schemas.microsoft.com/office/word/2010/wordml" xmlns:w15="http://schemas.microsoft.com/office/word/2012/wordml" xmlns:w16se="http://schemas.microsoft.com/office/word/2015/wordml/symex" mc:Ignorable="w14 w15 w16se">
+<w:styles xmlns:mc="http://schemas.openxmlformats.org/markup-compatibility/2006" xmlns:r="http://schemas.openxmlformats.org/officeDocument/2006/relationships" xmlns:w="http://schemas.openxmlformats.org/wordprocessingml/2006/main" xmlns:w14="http://schemas.microsoft.com/office/word/2010/wordml" mc:Ignorable="w14">
   <w:docDefaults>
     <w:rPrDefault>
       <w:rPr>
@@ -1770,378 +1677,850 @@
       </w:pPr>
     </w:pPrDefault>
   </w:docDefaults>
-  <w:latentStyles w:defLockedState="0" w:defUIPriority="99" w:defSemiHidden="0" w:defUnhideWhenUsed="0" w:defQFormat="0" w:count="371">
-    <w:lsdException w:name="Normal" w:uiPriority="0" w:qFormat="1"/>
-    <w:lsdException w:name="heading 1" w:uiPriority="9" w:qFormat="1"/>
-    <w:lsdException w:name="heading 2" w:semiHidden="1" w:uiPriority="9" w:unhideWhenUsed="1" w:qFormat="1"/>
-    <w:lsdException w:name="heading 3" w:semiHidden="1" w:uiPriority="9" w:unhideWhenUsed="1" w:qFormat="1"/>
-    <w:lsdException w:name="heading 4" w:semiHidden="1" w:uiPriority="9" w:unhideWhenUsed="1" w:qFormat="1"/>
-    <w:lsdException w:name="heading 5" w:semiHidden="1" w:uiPriority="9" w:unhideWhenUsed="1" w:qFormat="1"/>
-    <w:lsdException w:name="heading 6" w:semiHidden="1" w:uiPriority="9" w:unhideWhenUsed="1" w:qFormat="1"/>
-    <w:lsdException w:name="heading 7" w:semiHidden="1" w:uiPriority="9" w:unhideWhenUsed="1" w:qFormat="1"/>
-    <w:lsdException w:name="heading 8" w:semiHidden="1" w:uiPriority="9" w:unhideWhenUsed="1" w:qFormat="1"/>
-    <w:lsdException w:name="heading 9" w:semiHidden="1" w:uiPriority="9" w:unhideWhenUsed="1" w:qFormat="1"/>
-    <w:lsdException w:name="index 1" w:semiHidden="1" w:unhideWhenUsed="1"/>
-    <w:lsdException w:name="index 2" w:semiHidden="1" w:unhideWhenUsed="1"/>
-    <w:lsdException w:name="index 3" w:semiHidden="1" w:unhideWhenUsed="1"/>
-    <w:lsdException w:name="index 4" w:semiHidden="1" w:unhideWhenUsed="1"/>
-    <w:lsdException w:name="index 5" w:semiHidden="1" w:unhideWhenUsed="1"/>
-    <w:lsdException w:name="index 6" w:semiHidden="1" w:unhideWhenUsed="1"/>
-    <w:lsdException w:name="index 7" w:semiHidden="1" w:unhideWhenUsed="1"/>
-    <w:lsdException w:name="index 8" w:semiHidden="1" w:unhideWhenUsed="1"/>
-    <w:lsdException w:name="index 9" w:semiHidden="1" w:unhideWhenUsed="1"/>
-    <w:lsdException w:name="toc 1" w:semiHidden="1" w:uiPriority="39" w:unhideWhenUsed="1"/>
-    <w:lsdException w:name="toc 2" w:semiHidden="1" w:uiPriority="39" w:unhideWhenUsed="1"/>
-    <w:lsdException w:name="toc 3" w:semiHidden="1" w:uiPriority="39" w:unhideWhenUsed="1"/>
-    <w:lsdException w:name="toc 4" w:semiHidden="1" w:uiPriority="39" w:unhideWhenUsed="1"/>
-    <w:lsdException w:name="toc 5" w:semiHidden="1" w:uiPriority="39" w:unhideWhenUsed="1"/>
-    <w:lsdException w:name="toc 6" w:semiHidden="1" w:uiPriority="39" w:unhideWhenUsed="1"/>
-    <w:lsdException w:name="toc 7" w:semiHidden="1" w:uiPriority="39" w:unhideWhenUsed="1"/>
-    <w:lsdException w:name="toc 8" w:semiHidden="1" w:uiPriority="39" w:unhideWhenUsed="1"/>
-    <w:lsdException w:name="toc 9" w:semiHidden="1" w:uiPriority="39" w:unhideWhenUsed="1"/>
-    <w:lsdException w:name="Normal Indent" w:semiHidden="1" w:unhideWhenUsed="1"/>
-    <w:lsdException w:name="footnote text" w:semiHidden="1" w:unhideWhenUsed="1"/>
-    <w:lsdException w:name="annotation text" w:semiHidden="1" w:unhideWhenUsed="1"/>
-    <w:lsdException w:name="header" w:semiHidden="1" w:unhideWhenUsed="1"/>
-    <w:lsdException w:name="footer" w:semiHidden="1" w:unhideWhenUsed="1"/>
-    <w:lsdException w:name="index heading" w:semiHidden="1" w:unhideWhenUsed="1"/>
-    <w:lsdException w:name="caption" w:semiHidden="1" w:uiPriority="35" w:unhideWhenUsed="1" w:qFormat="1"/>
-    <w:lsdException w:name="table of figures" w:semiHidden="1" w:unhideWhenUsed="1"/>
-    <w:lsdException w:name="envelope address" w:semiHidden="1" w:unhideWhenUsed="1"/>
-    <w:lsdException w:name="envelope return" w:semiHidden="1" w:unhideWhenUsed="1"/>
-    <w:lsdException w:name="footnote reference" w:semiHidden="1" w:unhideWhenUsed="1"/>
-    <w:lsdException w:name="annotation reference" w:semiHidden="1" w:unhideWhenUsed="1"/>
-    <w:lsdException w:name="line number" w:semiHidden="1" w:unhideWhenUsed="1"/>
-    <w:lsdException w:name="page number" w:semiHidden="1" w:unhideWhenUsed="1"/>
-    <w:lsdException w:name="endnote reference" w:semiHidden="1" w:unhideWhenUsed="1"/>
-    <w:lsdException w:name="endnote text" w:semiHidden="1" w:unhideWhenUsed="1"/>
-    <w:lsdException w:name="table of authorities" w:semiHidden="1" w:unhideWhenUsed="1"/>
-    <w:lsdException w:name="macro" w:semiHidden="1" w:unhideWhenUsed="1"/>
-    <w:lsdException w:name="toa heading" w:semiHidden="1" w:unhideWhenUsed="1"/>
-    <w:lsdException w:name="List" w:semiHidden="1" w:unhideWhenUsed="1"/>
-    <w:lsdException w:name="List Bullet" w:semiHidden="1" w:unhideWhenUsed="1"/>
-    <w:lsdException w:name="List Number" w:semiHidden="1" w:unhideWhenUsed="1"/>
-    <w:lsdException w:name="List 2" w:semiHidden="1" w:unhideWhenUsed="1"/>
-    <w:lsdException w:name="List 3" w:semiHidden="1" w:unhideWhenUsed="1"/>
-    <w:lsdException w:name="List 4" w:semiHidden="1" w:unhideWhenUsed="1"/>
-    <w:lsdException w:name="List 5" w:semiHidden="1" w:unhideWhenUsed="1"/>
-    <w:lsdException w:name="List Bullet 2" w:semiHidden="1" w:unhideWhenUsed="1"/>
-    <w:lsdException w:name="List Bullet 3" w:semiHidden="1" w:unhideWhenUsed="1"/>
-    <w:lsdException w:name="List Bullet 4" w:semiHidden="1" w:unhideWhenUsed="1"/>
-    <w:lsdException w:name="List Bullet 5" w:semiHidden="1" w:unhideWhenUsed="1"/>
-    <w:lsdException w:name="List Number 2" w:semiHidden="1" w:unhideWhenUsed="1"/>
-    <w:lsdException w:name="List Number 3" w:semiHidden="1" w:unhideWhenUsed="1"/>
-    <w:lsdException w:name="List Number 4" w:semiHidden="1" w:unhideWhenUsed="1"/>
-    <w:lsdException w:name="List Number 5" w:semiHidden="1" w:unhideWhenUsed="1"/>
-    <w:lsdException w:name="Title" w:uiPriority="10" w:qFormat="1"/>
-    <w:lsdException w:name="Closing" w:semiHidden="1" w:unhideWhenUsed="1"/>
-    <w:lsdException w:name="Signature" w:semiHidden="1" w:unhideWhenUsed="1"/>
-    <w:lsdException w:name="Default Paragraph Font" w:semiHidden="1" w:uiPriority="1" w:unhideWhenUsed="1"/>
-    <w:lsdException w:name="Body Text" w:semiHidden="1" w:unhideWhenUsed="1"/>
-    <w:lsdException w:name="Body Text Indent" w:semiHidden="1" w:unhideWhenUsed="1"/>
-    <w:lsdException w:name="List Continue" w:semiHidden="1" w:unhideWhenUsed="1"/>
-    <w:lsdException w:name="List Continue 2" w:semiHidden="1" w:unhideWhenUsed="1"/>
-    <w:lsdException w:name="List Continue 3" w:semiHidden="1" w:unhideWhenUsed="1"/>
-    <w:lsdException w:name="List Continue 4" w:semiHidden="1" w:unhideWhenUsed="1"/>
-    <w:lsdException w:name="List Continue 5" w:semiHidden="1" w:unhideWhenUsed="1"/>
-    <w:lsdException w:name="Message Header" w:semiHidden="1" w:unhideWhenUsed="1"/>
-    <w:lsdException w:name="Subtitle" w:uiPriority="11" w:qFormat="1"/>
-    <w:lsdException w:name="Salutation" w:semiHidden="1" w:unhideWhenUsed="1"/>
-    <w:lsdException w:name="Date" w:semiHidden="1" w:unhideWhenUsed="1"/>
-    <w:lsdException w:name="Body Text First Indent" w:semiHidden="1" w:unhideWhenUsed="1"/>
-    <w:lsdException w:name="Body Text First Indent 2" w:semiHidden="1" w:unhideWhenUsed="1"/>
-    <w:lsdException w:name="Note Heading" w:semiHidden="1" w:unhideWhenUsed="1"/>
-    <w:lsdException w:name="Body Text 2" w:semiHidden="1" w:unhideWhenUsed="1"/>
-    <w:lsdException w:name="Body Text 3" w:semiHidden="1" w:unhideWhenUsed="1"/>
-    <w:lsdException w:name="Body Text Indent 2" w:semiHidden="1" w:unhideWhenUsed="1"/>
-    <w:lsdException w:name="Body Text Indent 3" w:semiHidden="1" w:unhideWhenUsed="1"/>
-    <w:lsdException w:name="Block Text" w:semiHidden="1" w:unhideWhenUsed="1"/>
-    <w:lsdException w:name="Hyperlink" w:semiHidden="1" w:unhideWhenUsed="1"/>
-    <w:lsdException w:name="FollowedHyperlink" w:semiHidden="1" w:unhideWhenUsed="1"/>
-    <w:lsdException w:name="Strong" w:uiPriority="22" w:qFormat="1"/>
-    <w:lsdException w:name="Emphasis" w:uiPriority="20" w:qFormat="1"/>
-    <w:lsdException w:name="Document Map" w:semiHidden="1" w:unhideWhenUsed="1"/>
-    <w:lsdException w:name="Plain Text" w:semiHidden="1" w:unhideWhenUsed="1"/>
-    <w:lsdException w:name="E-mail Signature" w:semiHidden="1" w:unhideWhenUsed="1"/>
-    <w:lsdException w:name="HTML Top of Form" w:semiHidden="1" w:unhideWhenUsed="1"/>
-    <w:lsdException w:name="HTML Bottom of Form" w:semiHidden="1" w:unhideWhenUsed="1"/>
-    <w:lsdException w:name="Normal (Web)" w:semiHidden="1" w:unhideWhenUsed="1"/>
-    <w:lsdException w:name="HTML Acronym" w:semiHidden="1" w:unhideWhenUsed="1"/>
-    <w:lsdException w:name="HTML Address" w:semiHidden="1" w:unhideWhenUsed="1"/>
-    <w:lsdException w:name="HTML Cite" w:semiHidden="1" w:unhideWhenUsed="1"/>
-    <w:lsdException w:name="HTML Code" w:semiHidden="1" w:unhideWhenUsed="1"/>
-    <w:lsdException w:name="HTML Definition" w:semiHidden="1" w:unhideWhenUsed="1"/>
-    <w:lsdException w:name="HTML Keyboard" w:semiHidden="1" w:unhideWhenUsed="1"/>
-    <w:lsdException w:name="HTML Preformatted" w:semiHidden="1" w:unhideWhenUsed="1"/>
-    <w:lsdException w:name="HTML Sample" w:semiHidden="1" w:unhideWhenUsed="1"/>
-    <w:lsdException w:name="HTML Typewriter" w:semiHidden="1" w:unhideWhenUsed="1"/>
-    <w:lsdException w:name="HTML Variable" w:semiHidden="1" w:unhideWhenUsed="1"/>
-    <w:lsdException w:name="Normal Table" w:semiHidden="1" w:unhideWhenUsed="1"/>
-    <w:lsdException w:name="annotation subject" w:semiHidden="1" w:unhideWhenUsed="1"/>
-    <w:lsdException w:name="No List" w:semiHidden="1" w:unhideWhenUsed="1"/>
-    <w:lsdException w:name="Outline List 1" w:semiHidden="1" w:unhideWhenUsed="1"/>
-    <w:lsdException w:name="Outline List 2" w:semiHidden="1" w:unhideWhenUsed="1"/>
-    <w:lsdException w:name="Outline List 3" w:semiHidden="1" w:unhideWhenUsed="1"/>
-    <w:lsdException w:name="Table Simple 1" w:semiHidden="1" w:unhideWhenUsed="1"/>
-    <w:lsdException w:name="Table Simple 2" w:semiHidden="1" w:unhideWhenUsed="1"/>
-    <w:lsdException w:name="Table Simple 3" w:semiHidden="1" w:unhideWhenUsed="1"/>
-    <w:lsdException w:name="Table Classic 1" w:semiHidden="1" w:unhideWhenUsed="1"/>
-    <w:lsdException w:name="Table Classic 2" w:semiHidden="1" w:unhideWhenUsed="1"/>
-    <w:lsdException w:name="Table Classic 3" w:semiHidden="1" w:unhideWhenUsed="1"/>
-    <w:lsdException w:name="Table Classic 4" w:semiHidden="1" w:unhideWhenUsed="1"/>
-    <w:lsdException w:name="Table Colorful 1" w:semiHidden="1" w:unhideWhenUsed="1"/>
-    <w:lsdException w:name="Table Colorful 2" w:semiHidden="1" w:unhideWhenUsed="1"/>
-    <w:lsdException w:name="Table Colorful 3" w:semiHidden="1" w:unhideWhenUsed="1"/>
-    <w:lsdException w:name="Table Columns 1" w:semiHidden="1" w:unhideWhenUsed="1"/>
-    <w:lsdException w:name="Table Columns 2" w:semiHidden="1" w:unhideWhenUsed="1"/>
-    <w:lsdException w:name="Table Columns 3" w:semiHidden="1" w:unhideWhenUsed="1"/>
-    <w:lsdException w:name="Table Columns 4" w:semiHidden="1" w:unhideWhenUsed="1"/>
-    <w:lsdException w:name="Table Columns 5" w:semiHidden="1" w:unhideWhenUsed="1"/>
-    <w:lsdException w:name="Table Grid 1" w:semiHidden="1" w:unhideWhenUsed="1"/>
-    <w:lsdException w:name="Table Grid 2" w:semiHidden="1" w:unhideWhenUsed="1"/>
-    <w:lsdException w:name="Table Grid 3" w:semiHidden="1" w:unhideWhenUsed="1"/>
-    <w:lsdException w:name="Table Grid 4" w:semiHidden="1" w:unhideWhenUsed="1"/>
-    <w:lsdException w:name="Table Grid 5" w:semiHidden="1" w:unhideWhenUsed="1"/>
-    <w:lsdException w:name="Table Grid 6" w:semiHidden="1" w:unhideWhenUsed="1"/>
-    <w:lsdException w:name="Table Grid 7" w:semiHidden="1" w:unhideWhenUsed="1"/>
-    <w:lsdException w:name="Table Grid 8" w:semiHidden="1" w:unhideWhenUsed="1"/>
-    <w:lsdException w:name="Table List 1" w:semiHidden="1" w:unhideWhenUsed="1"/>
-    <w:lsdException w:name="Table List 2" w:semiHidden="1" w:unhideWhenUsed="1"/>
-    <w:lsdException w:name="Table List 3" w:semiHidden="1" w:unhideWhenUsed="1"/>
-    <w:lsdException w:name="Table List 4" w:semiHidden="1" w:unhideWhenUsed="1"/>
-    <w:lsdException w:name="Table List 5" w:semiHidden="1" w:unhideWhenUsed="1"/>
-    <w:lsdException w:name="Table List 6" w:semiHidden="1" w:unhideWhenUsed="1"/>
-    <w:lsdException w:name="Table List 7" w:semiHidden="1" w:unhideWhenUsed="1"/>
-    <w:lsdException w:name="Table List 8" w:semiHidden="1" w:unhideWhenUsed="1"/>
-    <w:lsdException w:name="Table 3D effects 1" w:semiHidden="1" w:unhideWhenUsed="1"/>
-    <w:lsdException w:name="Table 3D effects 2" w:semiHidden="1" w:unhideWhenUsed="1"/>
-    <w:lsdException w:name="Table 3D effects 3" w:semiHidden="1" w:unhideWhenUsed="1"/>
-    <w:lsdException w:name="Table Contemporary" w:semiHidden="1" w:unhideWhenUsed="1"/>
-    <w:lsdException w:name="Table Elegant" w:semiHidden="1" w:unhideWhenUsed="1"/>
-    <w:lsdException w:name="Table Professional" w:semiHidden="1" w:unhideWhenUsed="1"/>
-    <w:lsdException w:name="Table Subtle 1" w:semiHidden="1" w:unhideWhenUsed="1"/>
-    <w:lsdException w:name="Table Subtle 2" w:semiHidden="1" w:unhideWhenUsed="1"/>
-    <w:lsdException w:name="Table Web 1" w:semiHidden="1" w:unhideWhenUsed="1"/>
-    <w:lsdException w:name="Table Web 2" w:semiHidden="1" w:unhideWhenUsed="1"/>
-    <w:lsdException w:name="Table Web 3" w:semiHidden="1" w:unhideWhenUsed="1"/>
-    <w:lsdException w:name="Balloon Text" w:semiHidden="1" w:unhideWhenUsed="1"/>
-    <w:lsdException w:name="Table Grid" w:uiPriority="59"/>
-    <w:lsdException w:name="Table Theme" w:semiHidden="1" w:unhideWhenUsed="1"/>
-    <w:lsdException w:name="Placeholder Text" w:semiHidden="1"/>
-    <w:lsdException w:name="No Spacing" w:uiPriority="1" w:qFormat="1"/>
-    <w:lsdException w:name="Light Shading" w:uiPriority="60"/>
-    <w:lsdException w:name="Light List" w:uiPriority="61"/>
-    <w:lsdException w:name="Light Grid" w:uiPriority="62"/>
-    <w:lsdException w:name="Medium Shading 1" w:uiPriority="63"/>
-    <w:lsdException w:name="Medium Shading 2" w:uiPriority="64"/>
-    <w:lsdException w:name="Medium List 1" w:uiPriority="65"/>
-    <w:lsdException w:name="Medium List 2" w:uiPriority="66"/>
-    <w:lsdException w:name="Medium Grid 1" w:uiPriority="67"/>
-    <w:lsdException w:name="Medium Grid 2" w:uiPriority="68"/>
-    <w:lsdException w:name="Medium Grid 3" w:uiPriority="69"/>
-    <w:lsdException w:name="Dark List" w:uiPriority="70"/>
-    <w:lsdException w:name="Colorful Shading" w:uiPriority="71"/>
-    <w:lsdException w:name="Colorful List" w:uiPriority="72"/>
-    <w:lsdException w:name="Colorful Grid" w:uiPriority="73"/>
-    <w:lsdException w:name="Light Shading Accent 1" w:uiPriority="60"/>
-    <w:lsdException w:name="Light List Accent 1" w:uiPriority="61"/>
-    <w:lsdException w:name="Light Grid Accent 1" w:uiPriority="62"/>
-    <w:lsdException w:name="Medium Shading 1 Accent 1" w:uiPriority="63"/>
-    <w:lsdException w:name="Medium Shading 2 Accent 1" w:uiPriority="64"/>
-    <w:lsdException w:name="Medium List 1 Accent 1" w:uiPriority="65"/>
-    <w:lsdException w:name="Revision" w:semiHidden="1"/>
-    <w:lsdException w:name="List Paragraph" w:uiPriority="34" w:qFormat="1"/>
-    <w:lsdException w:name="Quote" w:uiPriority="29" w:qFormat="1"/>
-    <w:lsdException w:name="Intense Quote" w:uiPriority="30" w:qFormat="1"/>
-    <w:lsdException w:name="Medium List 2 Accent 1" w:uiPriority="66"/>
-    <w:lsdException w:name="Medium Grid 1 Accent 1" w:uiPriority="67"/>
-    <w:lsdException w:name="Medium Grid 2 Accent 1" w:uiPriority="68"/>
-    <w:lsdException w:name="Medium Grid 3 Accent 1" w:uiPriority="69"/>
-    <w:lsdException w:name="Dark List Accent 1" w:uiPriority="70"/>
-    <w:lsdException w:name="Colorful Shading Accent 1" w:uiPriority="71"/>
-    <w:lsdException w:name="Colorful List Accent 1" w:uiPriority="72"/>
-    <w:lsdException w:name="Colorful Grid Accent 1" w:uiPriority="73"/>
-    <w:lsdException w:name="Light Shading Accent 2" w:uiPriority="60"/>
-    <w:lsdException w:name="Light List Accent 2" w:uiPriority="61"/>
-    <w:lsdException w:name="Light Grid Accent 2" w:uiPriority="62"/>
-    <w:lsdException w:name="Medium Shading 1 Accent 2" w:uiPriority="63"/>
-    <w:lsdException w:name="Medium Shading 2 Accent 2" w:uiPriority="64"/>
-    <w:lsdException w:name="Medium List 1 Accent 2" w:uiPriority="65"/>
-    <w:lsdException w:name="Medium List 2 Accent 2" w:uiPriority="66"/>
-    <w:lsdException w:name="Medium Grid 1 Accent 2" w:uiPriority="67"/>
-    <w:lsdException w:name="Medium Grid 2 Accent 2" w:uiPriority="68"/>
-    <w:lsdException w:name="Medium Grid 3 Accent 2" w:uiPriority="69"/>
-    <w:lsdException w:name="Dark List Accent 2" w:uiPriority="70"/>
-    <w:lsdException w:name="Colorful Shading Accent 2" w:uiPriority="71"/>
-    <w:lsdException w:name="Colorful List Accent 2" w:uiPriority="72"/>
-    <w:lsdException w:name="Colorful Grid Accent 2" w:uiPriority="73"/>
-    <w:lsdException w:name="Light Shading Accent 3" w:uiPriority="60"/>
-    <w:lsdException w:name="Light List Accent 3" w:uiPriority="61"/>
-    <w:lsdException w:name="Light Grid Accent 3" w:uiPriority="62"/>
-    <w:lsdException w:name="Medium Shading 1 Accent 3" w:uiPriority="63"/>
-    <w:lsdException w:name="Medium Shading 2 Accent 3" w:uiPriority="64"/>
-    <w:lsdException w:name="Medium List 1 Accent 3" w:uiPriority="65"/>
-    <w:lsdException w:name="Medium List 2 Accent 3" w:uiPriority="66"/>
-    <w:lsdException w:name="Medium Grid 1 Accent 3" w:uiPriority="67"/>
-    <w:lsdException w:name="Medium Grid 2 Accent 3" w:uiPriority="68"/>
-    <w:lsdException w:name="Medium Grid 3 Accent 3" w:uiPriority="69"/>
-    <w:lsdException w:name="Dark List Accent 3" w:uiPriority="70"/>
-    <w:lsdException w:name="Colorful Shading Accent 3" w:uiPriority="71"/>
-    <w:lsdException w:name="Colorful List Accent 3" w:uiPriority="72"/>
-    <w:lsdException w:name="Colorful Grid Accent 3" w:uiPriority="73"/>
-    <w:lsdException w:name="Light Shading Accent 4" w:uiPriority="60"/>
-    <w:lsdException w:name="Light List Accent 4" w:uiPriority="61"/>
-    <w:lsdException w:name="Light Grid Accent 4" w:uiPriority="62"/>
-    <w:lsdException w:name="Medium Shading 1 Accent 4" w:uiPriority="63"/>
-    <w:lsdException w:name="Medium Shading 2 Accent 4" w:uiPriority="64"/>
-    <w:lsdException w:name="Medium List 1 Accent 4" w:uiPriority="65"/>
-    <w:lsdException w:name="Medium List 2 Accent 4" w:uiPriority="66"/>
-    <w:lsdException w:name="Medium Grid 1 Accent 4" w:uiPriority="67"/>
-    <w:lsdException w:name="Medium Grid 2 Accent 4" w:uiPriority="68"/>
-    <w:lsdException w:name="Medium Grid 3 Accent 4" w:uiPriority="69"/>
-    <w:lsdException w:name="Dark List Accent 4" w:uiPriority="70"/>
-    <w:lsdException w:name="Colorful Shading Accent 4" w:uiPriority="71"/>
-    <w:lsdException w:name="Colorful List Accent 4" w:uiPriority="72"/>
-    <w:lsdException w:name="Colorful Grid Accent 4" w:uiPriority="73"/>
-    <w:lsdException w:name="Light Shading Accent 5" w:uiPriority="60"/>
-    <w:lsdException w:name="Light List Accent 5" w:uiPriority="61"/>
-    <w:lsdException w:name="Light Grid Accent 5" w:uiPriority="62"/>
-    <w:lsdException w:name="Medium Shading 1 Accent 5" w:uiPriority="63"/>
-    <w:lsdException w:name="Medium Shading 2 Accent 5" w:uiPriority="64"/>
-    <w:lsdException w:name="Medium List 1 Accent 5" w:uiPriority="65"/>
-    <w:lsdException w:name="Medium List 2 Accent 5" w:uiPriority="66"/>
-    <w:lsdException w:name="Medium Grid 1 Accent 5" w:uiPriority="67"/>
-    <w:lsdException w:name="Medium Grid 2 Accent 5" w:uiPriority="68"/>
-    <w:lsdException w:name="Medium Grid 3 Accent 5" w:uiPriority="69"/>
-    <w:lsdException w:name="Dark List Accent 5" w:uiPriority="70"/>
-    <w:lsdException w:name="Colorful Shading Accent 5" w:uiPriority="71"/>
-    <w:lsdException w:name="Colorful List Accent 5" w:uiPriority="72"/>
-    <w:lsdException w:name="Colorful Grid Accent 5" w:uiPriority="73"/>
-    <w:lsdException w:name="Light Shading Accent 6" w:uiPriority="60"/>
-    <w:lsdException w:name="Light List Accent 6" w:uiPriority="61"/>
-    <w:lsdException w:name="Light Grid Accent 6" w:uiPriority="62"/>
-    <w:lsdException w:name="Medium Shading 1 Accent 6" w:uiPriority="63"/>
-    <w:lsdException w:name="Medium Shading 2 Accent 6" w:uiPriority="64"/>
-    <w:lsdException w:name="Medium List 1 Accent 6" w:uiPriority="65"/>
-    <w:lsdException w:name="Medium List 2 Accent 6" w:uiPriority="66"/>
-    <w:lsdException w:name="Medium Grid 1 Accent 6" w:uiPriority="67"/>
-    <w:lsdException w:name="Medium Grid 2 Accent 6" w:uiPriority="68"/>
-    <w:lsdException w:name="Medium Grid 3 Accent 6" w:uiPriority="69"/>
-    <w:lsdException w:name="Dark List Accent 6" w:uiPriority="70"/>
-    <w:lsdException w:name="Colorful Shading Accent 6" w:uiPriority="71"/>
-    <w:lsdException w:name="Colorful List Accent 6" w:uiPriority="72"/>
-    <w:lsdException w:name="Colorful Grid Accent 6" w:uiPriority="73"/>
-    <w:lsdException w:name="Subtle Emphasis" w:uiPriority="19" w:qFormat="1"/>
-    <w:lsdException w:name="Intense Emphasis" w:uiPriority="21" w:qFormat="1"/>
-    <w:lsdException w:name="Subtle Reference" w:uiPriority="31" w:qFormat="1"/>
-    <w:lsdException w:name="Intense Reference" w:uiPriority="32" w:qFormat="1"/>
-    <w:lsdException w:name="Book Title" w:uiPriority="33" w:qFormat="1"/>
-    <w:lsdException w:name="Bibliography" w:semiHidden="1" w:uiPriority="37" w:unhideWhenUsed="1"/>
-    <w:lsdException w:name="TOC Heading" w:semiHidden="1" w:uiPriority="39" w:unhideWhenUsed="1" w:qFormat="1"/>
-    <w:lsdException w:name="Plain Table 1" w:uiPriority="41"/>
-    <w:lsdException w:name="Plain Table 2" w:uiPriority="42"/>
-    <w:lsdException w:name="Plain Table 3" w:uiPriority="43"/>
-    <w:lsdException w:name="Plain Table 4" w:uiPriority="44"/>
-    <w:lsdException w:name="Plain Table 5" w:uiPriority="45"/>
-    <w:lsdException w:name="Grid Table Light" w:uiPriority="40"/>
-    <w:lsdException w:name="Grid Table 1 Light" w:uiPriority="46"/>
-    <w:lsdException w:name="Grid Table 2" w:uiPriority="47"/>
-    <w:lsdException w:name="Grid Table 3" w:uiPriority="48"/>
-    <w:lsdException w:name="Grid Table 4" w:uiPriority="49"/>
-    <w:lsdException w:name="Grid Table 5 Dark" w:uiPriority="50"/>
-    <w:lsdException w:name="Grid Table 6 Colorful" w:uiPriority="51"/>
-    <w:lsdException w:name="Grid Table 7 Colorful" w:uiPriority="52"/>
-    <w:lsdException w:name="Grid Table 1 Light Accent 1" w:uiPriority="46"/>
-    <w:lsdException w:name="Grid Table 2 Accent 1" w:uiPriority="47"/>
-    <w:lsdException w:name="Grid Table 3 Accent 1" w:uiPriority="48"/>
-    <w:lsdException w:name="Grid Table 4 Accent 1" w:uiPriority="49"/>
-    <w:lsdException w:name="Grid Table 5 Dark Accent 1" w:uiPriority="50"/>
-    <w:lsdException w:name="Grid Table 6 Colorful Accent 1" w:uiPriority="51"/>
-    <w:lsdException w:name="Grid Table 7 Colorful Accent 1" w:uiPriority="52"/>
-    <w:lsdException w:name="Grid Table 1 Light Accent 2" w:uiPriority="46"/>
-    <w:lsdException w:name="Grid Table 2 Accent 2" w:uiPriority="47"/>
-    <w:lsdException w:name="Grid Table 3 Accent 2" w:uiPriority="48"/>
-    <w:lsdException w:name="Grid Table 4 Accent 2" w:uiPriority="49"/>
-    <w:lsdException w:name="Grid Table 5 Dark Accent 2" w:uiPriority="50"/>
-    <w:lsdException w:name="Grid Table 6 Colorful Accent 2" w:uiPriority="51"/>
-    <w:lsdException w:name="Grid Table 7 Colorful Accent 2" w:uiPriority="52"/>
-    <w:lsdException w:name="Grid Table 1 Light Accent 3" w:uiPriority="46"/>
-    <w:lsdException w:name="Grid Table 2 Accent 3" w:uiPriority="47"/>
-    <w:lsdException w:name="Grid Table 3 Accent 3" w:uiPriority="48"/>
-    <w:lsdException w:name="Grid Table 4 Accent 3" w:uiPriority="49"/>
-    <w:lsdException w:name="Grid Table 5 Dark Accent 3" w:uiPriority="50"/>
-    <w:lsdException w:name="Grid Table 6 Colorful Accent 3" w:uiPriority="51"/>
-    <w:lsdException w:name="Grid Table 7 Colorful Accent 3" w:uiPriority="52"/>
-    <w:lsdException w:name="Grid Table 1 Light Accent 4" w:uiPriority="46"/>
-    <w:lsdException w:name="Grid Table 2 Accent 4" w:uiPriority="47"/>
-    <w:lsdException w:name="Grid Table 3 Accent 4" w:uiPriority="48"/>
-    <w:lsdException w:name="Grid Table 4 Accent 4" w:uiPriority="49"/>
-    <w:lsdException w:name="Grid Table 5 Dark Accent 4" w:uiPriority="50"/>
-    <w:lsdException w:name="Grid Table 6 Colorful Accent 4" w:uiPriority="51"/>
-    <w:lsdException w:name="Grid Table 7 Colorful Accent 4" w:uiPriority="52"/>
-    <w:lsdException w:name="Grid Table 1 Light Accent 5" w:uiPriority="46"/>
-    <w:lsdException w:name="Grid Table 2 Accent 5" w:uiPriority="47"/>
-    <w:lsdException w:name="Grid Table 3 Accent 5" w:uiPriority="48"/>
-    <w:lsdException w:name="Grid Table 4 Accent 5" w:uiPriority="49"/>
-    <w:lsdException w:name="Grid Table 5 Dark Accent 5" w:uiPriority="50"/>
-    <w:lsdException w:name="Grid Table 6 Colorful Accent 5" w:uiPriority="51"/>
-    <w:lsdException w:name="Grid Table 7 Colorful Accent 5" w:uiPriority="52"/>
-    <w:lsdException w:name="Grid Table 1 Light Accent 6" w:uiPriority="46"/>
-    <w:lsdException w:name="Grid Table 2 Accent 6" w:uiPriority="47"/>
-    <w:lsdException w:name="Grid Table 3 Accent 6" w:uiPriority="48"/>
-    <w:lsdException w:name="Grid Table 4 Accent 6" w:uiPriority="49"/>
-    <w:lsdException w:name="Grid Table 5 Dark Accent 6" w:uiPriority="50"/>
-    <w:lsdException w:name="Grid Table 6 Colorful Accent 6" w:uiPriority="51"/>
-    <w:lsdException w:name="Grid Table 7 Colorful Accent 6" w:uiPriority="52"/>
-    <w:lsdException w:name="List Table 1 Light" w:uiPriority="46"/>
-    <w:lsdException w:name="List Table 2" w:uiPriority="47"/>
-    <w:lsdException w:name="List Table 3" w:uiPriority="48"/>
-    <w:lsdException w:name="List Table 4" w:uiPriority="49"/>
-    <w:lsdException w:name="List Table 5 Dark" w:uiPriority="50"/>
-    <w:lsdException w:name="List Table 6 Colorful" w:uiPriority="51"/>
-    <w:lsdException w:name="List Table 7 Colorful" w:uiPriority="52"/>
-    <w:lsdException w:name="List Table 1 Light Accent 1" w:uiPriority="46"/>
-    <w:lsdException w:name="List Table 2 Accent 1" w:uiPriority="47"/>
-    <w:lsdException w:name="List Table 3 Accent 1" w:uiPriority="48"/>
-    <w:lsdException w:name="List Table 4 Accent 1" w:uiPriority="49"/>
-    <w:lsdException w:name="List Table 5 Dark Accent 1" w:uiPriority="50"/>
-    <w:lsdException w:name="List Table 6 Colorful Accent 1" w:uiPriority="51"/>
-    <w:lsdException w:name="List Table 7 Colorful Accent 1" w:uiPriority="52"/>
-    <w:lsdException w:name="List Table 1 Light Accent 2" w:uiPriority="46"/>
-    <w:lsdException w:name="List Table 2 Accent 2" w:uiPriority="47"/>
-    <w:lsdException w:name="List Table 3 Accent 2" w:uiPriority="48"/>
-    <w:lsdException w:name="List Table 4 Accent 2" w:uiPriority="49"/>
-    <w:lsdException w:name="List Table 5 Dark Accent 2" w:uiPriority="50"/>
-    <w:lsdException w:name="List Table 6 Colorful Accent 2" w:uiPriority="51"/>
-    <w:lsdException w:name="List Table 7 Colorful Accent 2" w:uiPriority="52"/>
-    <w:lsdException w:name="List Table 1 Light Accent 3" w:uiPriority="46"/>
-    <w:lsdException w:name="List Table 2 Accent 3" w:uiPriority="47"/>
-    <w:lsdException w:name="List Table 3 Accent 3" w:uiPriority="48"/>
-    <w:lsdException w:name="List Table 4 Accent 3" w:uiPriority="49"/>
-    <w:lsdException w:name="List Table 5 Dark Accent 3" w:uiPriority="50"/>
-    <w:lsdException w:name="List Table 6 Colorful Accent 3" w:uiPriority="51"/>
-    <w:lsdException w:name="List Table 7 Colorful Accent 3" w:uiPriority="52"/>
-    <w:lsdException w:name="List Table 1 Light Accent 4" w:uiPriority="46"/>
-    <w:lsdException w:name="List Table 2 Accent 4" w:uiPriority="47"/>
-    <w:lsdException w:name="List Table 3 Accent 4" w:uiPriority="48"/>
-    <w:lsdException w:name="List Table 4 Accent 4" w:uiPriority="49"/>
-    <w:lsdException w:name="List Table 5 Dark Accent 4" w:uiPriority="50"/>
-    <w:lsdException w:name="List Table 6 Colorful Accent 4" w:uiPriority="51"/>
-    <w:lsdException w:name="List Table 7 Colorful Accent 4" w:uiPriority="52"/>
-    <w:lsdException w:name="List Table 1 Light Accent 5" w:uiPriority="46"/>
-    <w:lsdException w:name="List Table 2 Accent 5" w:uiPriority="47"/>
-    <w:lsdException w:name="List Table 3 Accent 5" w:uiPriority="48"/>
-    <w:lsdException w:name="List Table 4 Accent 5" w:uiPriority="49"/>
-    <w:lsdException w:name="List Table 5 Dark Accent 5" w:uiPriority="50"/>
-    <w:lsdException w:name="List Table 6 Colorful Accent 5" w:uiPriority="51"/>
-    <w:lsdException w:name="List Table 7 Colorful Accent 5" w:uiPriority="52"/>
-    <w:lsdException w:name="List Table 1 Light Accent 6" w:uiPriority="46"/>
-    <w:lsdException w:name="List Table 2 Accent 6" w:uiPriority="47"/>
-    <w:lsdException w:name="List Table 3 Accent 6" w:uiPriority="48"/>
-    <w:lsdException w:name="List Table 4 Accent 6" w:uiPriority="49"/>
-    <w:lsdException w:name="List Table 5 Dark Accent 6" w:uiPriority="50"/>
-    <w:lsdException w:name="List Table 6 Colorful Accent 6" w:uiPriority="51"/>
-    <w:lsdException w:name="List Table 7 Colorful Accent 6" w:uiPriority="52"/>
+  <w:latentStyles w:defLockedState="0" w:defUIPriority="99" w:defSemiHidden="1" w:defUnhideWhenUsed="1" w:defQFormat="0" w:count="267">
+    <w:lsdException w:name="Normal" w:semiHidden="0" w:uiPriority="0" w:unhideWhenUsed="0" w:qFormat="1"/>
+    <w:lsdException w:name="heading 1" w:semiHidden="0" w:uiPriority="9" w:unhideWhenUsed="0" w:qFormat="1"/>
+    <w:lsdException w:name="heading 2" w:uiPriority="9" w:qFormat="1"/>
+    <w:lsdException w:name="heading 3" w:uiPriority="9" w:qFormat="1"/>
+    <w:lsdException w:name="heading 4" w:uiPriority="9" w:qFormat="1"/>
+    <w:lsdException w:name="heading 5" w:uiPriority="9" w:qFormat="1"/>
+    <w:lsdException w:name="heading 6" w:uiPriority="9" w:qFormat="1"/>
+    <w:lsdException w:name="heading 7" w:uiPriority="9" w:qFormat="1"/>
+    <w:lsdException w:name="heading 8" w:uiPriority="9" w:qFormat="1"/>
+    <w:lsdException w:name="heading 9" w:uiPriority="9" w:qFormat="1"/>
+    <w:lsdException w:name="toc 1" w:uiPriority="39"/>
+    <w:lsdException w:name="toc 2" w:uiPriority="39"/>
+    <w:lsdException w:name="toc 3" w:uiPriority="39"/>
+    <w:lsdException w:name="toc 4" w:uiPriority="39"/>
+    <w:lsdException w:name="toc 5" w:uiPriority="39"/>
+    <w:lsdException w:name="toc 6" w:uiPriority="39"/>
+    <w:lsdException w:name="toc 7" w:uiPriority="39"/>
+    <w:lsdException w:name="toc 8" w:uiPriority="39"/>
+    <w:lsdException w:name="toc 9" w:uiPriority="39"/>
+    <w:lsdException w:name="caption" w:uiPriority="35" w:qFormat="1"/>
+    <w:lsdException w:name="Title" w:semiHidden="0" w:uiPriority="10" w:unhideWhenUsed="0" w:qFormat="1"/>
+    <w:lsdException w:name="Default Paragraph Font" w:uiPriority="1"/>
+    <w:lsdException w:name="Subtitle" w:semiHidden="0" w:uiPriority="11" w:unhideWhenUsed="0" w:qFormat="1"/>
+    <w:lsdException w:name="Strong" w:semiHidden="0" w:uiPriority="22" w:unhideWhenUsed="0" w:qFormat="1"/>
+    <w:lsdException w:name="Emphasis" w:semiHidden="0" w:uiPriority="20" w:unhideWhenUsed="0" w:qFormat="1"/>
+    <w:lsdException w:name="Table Grid" w:semiHidden="0" w:uiPriority="59" w:unhideWhenUsed="0"/>
+    <w:lsdException w:name="Placeholder Text" w:unhideWhenUsed="0"/>
+    <w:lsdException w:name="No Spacing" w:semiHidden="0" w:uiPriority="1" w:unhideWhenUsed="0" w:qFormat="1"/>
+    <w:lsdException w:name="Light Shading" w:semiHidden="0" w:uiPriority="60" w:unhideWhenUsed="0"/>
+    <w:lsdException w:name="Light List" w:semiHidden="0" w:uiPriority="61" w:unhideWhenUsed="0"/>
+    <w:lsdException w:name="Light Grid" w:semiHidden="0" w:uiPriority="62" w:unhideWhenUsed="0"/>
+    <w:lsdException w:name="Medium Shading 1" w:semiHidden="0" w:uiPriority="63" w:unhideWhenUsed="0"/>
+    <w:lsdException w:name="Medium Shading 2" w:semiHidden="0" w:uiPriority="64" w:unhideWhenUsed="0"/>
+    <w:lsdException w:name="Medium List 1" w:semiHidden="0" w:uiPriority="65" w:unhideWhenUsed="0"/>
+    <w:lsdException w:name="Medium List 2" w:semiHidden="0" w:uiPriority="66" w:unhideWhenUsed="0"/>
+    <w:lsdException w:name="Medium Grid 1" w:semiHidden="0" w:uiPriority="67" w:unhideWhenUsed="0"/>
+    <w:lsdException w:name="Medium Grid 2" w:semiHidden="0" w:uiPriority="68" w:unhideWhenUsed="0"/>
+    <w:lsdException w:name="Medium Grid 3" w:semiHidden="0" w:uiPriority="69" w:unhideWhenUsed="0"/>
+    <w:lsdException w:name="Dark List" w:semiHidden="0" w:uiPriority="70" w:unhideWhenUsed="0"/>
+    <w:lsdException w:name="Colorful Shading" w:semiHidden="0" w:uiPriority="71" w:unhideWhenUsed="0"/>
+    <w:lsdException w:name="Colorful List" w:semiHidden="0" w:uiPriority="72" w:unhideWhenUsed="0"/>
+    <w:lsdException w:name="Colorful Grid" w:semiHidden="0" w:uiPriority="73" w:unhideWhenUsed="0"/>
+    <w:lsdException w:name="Light Shading Accent 1" w:semiHidden="0" w:uiPriority="60" w:unhideWhenUsed="0"/>
+    <w:lsdException w:name="Light List Accent 1" w:semiHidden="0" w:uiPriority="61" w:unhideWhenUsed="0"/>
+    <w:lsdException w:name="Light Grid Accent 1" w:semiHidden="0" w:uiPriority="62" w:unhideWhenUsed="0"/>
+    <w:lsdException w:name="Medium Shading 1 Accent 1" w:semiHidden="0" w:uiPriority="63" w:unhideWhenUsed="0"/>
+    <w:lsdException w:name="Medium Shading 2 Accent 1" w:semiHidden="0" w:uiPriority="64" w:unhideWhenUsed="0"/>
+    <w:lsdException w:name="Medium List 1 Accent 1" w:semiHidden="0" w:uiPriority="65" w:unhideWhenUsed="0"/>
+    <w:lsdException w:name="Revision" w:unhideWhenUsed="0"/>
+    <w:lsdException w:name="List Paragraph" w:semiHidden="0" w:uiPriority="34" w:unhideWhenUsed="0" w:qFormat="1"/>
+    <w:lsdException w:name="Quote" w:semiHidden="0" w:uiPriority="29" w:unhideWhenUsed="0" w:qFormat="1"/>
+    <w:lsdException w:name="Intense Quote" w:semiHidden="0" w:uiPriority="30" w:unhideWhenUsed="0" w:qFormat="1"/>
+    <w:lsdException w:name="Medium List 2 Accent 1" w:semiHidden="0" w:uiPriority="66" w:unhideWhenUsed="0"/>
+    <w:lsdException w:name="Medium Grid 1 Accent 1" w:semiHidden="0" w:uiPriority="67" w:unhideWhenUsed="0"/>
+    <w:lsdException w:name="Medium Grid 2 Accent 1" w:semiHidden="0" w:uiPriority="68" w:unhideWhenUsed="0"/>
+    <w:lsdException w:name="Medium Grid 3 Accent 1" w:semiHidden="0" w:uiPriority="69" w:unhideWhenUsed="0"/>
+    <w:lsdException w:name="Dark List Accent 1" w:semiHidden="0" w:uiPriority="70" w:unhideWhenUsed="0"/>
+    <w:lsdException w:name="Colorful Shading Accent 1" w:semiHidden="0" w:uiPriority="71" w:unhideWhenUsed="0"/>
+    <w:lsdException w:name="Colorful List Accent 1" w:semiHidden="0" w:uiPriority="72" w:unhideWhenUsed="0"/>
+    <w:lsdException w:name="Colorful Grid Accent 1" w:semiHidden="0" w:uiPriority="73" w:unhideWhenUsed="0"/>
+    <w:lsdException w:name="Light Shading Accent 2" w:semiHidden="0" w:uiPriority="60" w:unhideWhenUsed="0"/>
+    <w:lsdException w:name="Light List Accent 2" w:semiHidden="0" w:uiPriority="61" w:unhideWhenUsed="0"/>
+    <w:lsdException w:name="Light Grid Accent 2" w:semiHidden="0" w:uiPriority="62" w:unhideWhenUsed="0"/>
+    <w:lsdException w:name="Medium Shading 1 Accent 2" w:semiHidden="0" w:uiPriority="63" w:unhideWhenUsed="0"/>
+    <w:lsdException w:name="Medium Shading 2 Accent 2" w:semiHidden="0" w:uiPriority="64" w:unhideWhenUsed="0"/>
+    <w:lsdException w:name="Medium List 1 Accent 2" w:semiHidden="0" w:uiPriority="65" w:unhideWhenUsed="0"/>
+    <w:lsdException w:name="Medium List 2 Accent 2" w:semiHidden="0" w:uiPriority="66" w:unhideWhenUsed="0"/>
+    <w:lsdException w:name="Medium Grid 1 Accent 2" w:semiHidden="0" w:uiPriority="67" w:unhideWhenUsed="0"/>
+    <w:lsdException w:name="Medium Grid 2 Accent 2" w:semiHidden="0" w:uiPriority="68" w:unhideWhenUsed="0"/>
+    <w:lsdException w:name="Medium Grid 3 Accent 2" w:semiHidden="0" w:uiPriority="69" w:unhideWhenUsed="0"/>
+    <w:lsdException w:name="Dark List Accent 2" w:semiHidden="0" w:uiPriority="70" w:unhideWhenUsed="0"/>
+    <w:lsdException w:name="Colorful Shading Accent 2" w:semiHidden="0" w:uiPriority="71" w:unhideWhenUsed="0"/>
+    <w:lsdException w:name="Colorful List Accent 2" w:semiHidden="0" w:uiPriority="72" w:unhideWhenUsed="0"/>
+    <w:lsdException w:name="Colorful Grid Accent 2" w:semiHidden="0" w:uiPriority="73" w:unhideWhenUsed="0"/>
+    <w:lsdException w:name="Light Shading Accent 3" w:semiHidden="0" w:uiPriority="60" w:unhideWhenUsed="0"/>
+    <w:lsdException w:name="Light List Accent 3" w:semiHidden="0" w:uiPriority="61" w:unhideWhenUsed="0"/>
+    <w:lsdException w:name="Light Grid Accent 3" w:semiHidden="0" w:uiPriority="62" w:unhideWhenUsed="0"/>
+    <w:lsdException w:name="Medium Shading 1 Accent 3" w:semiHidden="0" w:uiPriority="63" w:unhideWhenUsed="0"/>
+    <w:lsdException w:name="Medium Shading 2 Accent 3" w:semiHidden="0" w:uiPriority="64" w:unhideWhenUsed="0"/>
+    <w:lsdException w:name="Medium List 1 Accent 3" w:semiHidden="0" w:uiPriority="65" w:unhideWhenUsed="0"/>
+    <w:lsdException w:name="Medium List 2 Accent 3" w:semiHidden="0" w:uiPriority="66" w:unhideWhenUsed="0"/>
+    <w:lsdException w:name="Medium Grid 1 Accent 3" w:semiHidden="0" w:uiPriority="67" w:unhideWhenUsed="0"/>
+    <w:lsdException w:name="Medium Grid 2 Accent 3" w:semiHidden="0" w:uiPriority="68" w:unhideWhenUsed="0"/>
+    <w:lsdException w:name="Medium Grid 3 Accent 3" w:semiHidden="0" w:uiPriority="69" w:unhideWhenUsed="0"/>
+    <w:lsdException w:name="Dark List Accent 3" w:semiHidden="0" w:uiPriority="70" w:unhideWhenUsed="0"/>
+    <w:lsdException w:name="Colorful Shading Accent 3" w:semiHidden="0" w:uiPriority="71" w:unhideWhenUsed="0"/>
+    <w:lsdException w:name="Colorful List Accent 3" w:semiHidden="0" w:uiPriority="72" w:unhideWhenUsed="0"/>
+    <w:lsdException w:name="Colorful Grid Accent 3" w:semiHidden="0" w:uiPriority="73" w:unhideWhenUsed="0"/>
+    <w:lsdException w:name="Light Shading Accent 4" w:semiHidden="0" w:uiPriority="60" w:unhideWhenUsed="0"/>
+    <w:lsdException w:name="Light List Accent 4" w:semiHidden="0" w:uiPriority="61" w:unhideWhenUsed="0"/>
+    <w:lsdException w:name="Light Grid Accent 4" w:semiHidden="0" w:uiPriority="62" w:unhideWhenUsed="0"/>
+    <w:lsdException w:name="Medium Shading 1 Accent 4" w:semiHidden="0" w:uiPriority="63" w:unhideWhenUsed="0"/>
+    <w:lsdException w:name="Medium Shading 2 Accent 4" w:semiHidden="0" w:uiPriority="64" w:unhideWhenUsed="0"/>
+    <w:lsdException w:name="Medium List 1 Accent 4" w:semiHidden="0" w:uiPriority="65" w:unhideWhenUsed="0"/>
+    <w:lsdException w:name="Medium List 2 Accent 4" w:semiHidden="0" w:uiPriority="66" w:unhideWhenUsed="0"/>
+    <w:lsdException w:name="Medium Grid 1 Accent 4" w:semiHidden="0" w:uiPriority="67" w:unhideWhenUsed="0"/>
+    <w:lsdException w:name="Medium Grid 2 Accent 4" w:semiHidden="0" w:uiPriority="68" w:unhideWhenUsed="0"/>
+    <w:lsdException w:name="Medium Grid 3 Accent 4" w:semiHidden="0" w:uiPriority="69" w:unhideWhenUsed="0"/>
+    <w:lsdException w:name="Dark List Accent 4" w:semiHidden="0" w:uiPriority="70" w:unhideWhenUsed="0"/>
+    <w:lsdException w:name="Colorful Shading Accent 4" w:semiHidden="0" w:uiPriority="71" w:unhideWhenUsed="0"/>
+    <w:lsdException w:name="Colorful List Accent 4" w:semiHidden="0" w:uiPriority="72" w:unhideWhenUsed="0"/>
+    <w:lsdException w:name="Colorful Grid Accent 4" w:semiHidden="0" w:uiPriority="73" w:unhideWhenUsed="0"/>
+    <w:lsdException w:name="Light Shading Accent 5" w:semiHidden="0" w:uiPriority="60" w:unhideWhenUsed="0"/>
+    <w:lsdException w:name="Light List Accent 5" w:semiHidden="0" w:uiPriority="61" w:unhideWhenUsed="0"/>
+    <w:lsdException w:name="Light Grid Accent 5" w:semiHidden="0" w:uiPriority="62" w:unhideWhenUsed="0"/>
+    <w:lsdException w:name="Medium Shading 1 Accent 5" w:semiHidden="0" w:uiPriority="63" w:unhideWhenUsed="0"/>
+    <w:lsdException w:name="Medium Shading 2 Accent 5" w:semiHidden="0" w:uiPriority="64" w:unhideWhenUsed="0"/>
+    <w:lsdException w:name="Medium List 1 Accent 5" w:semiHidden="0" w:uiPriority="65" w:unhideWhenUsed="0"/>
+    <w:lsdException w:name="Medium List 2 Accent 5" w:semiHidden="0" w:uiPriority="66" w:unhideWhenUsed="0"/>
+    <w:lsdException w:name="Medium Grid 1 Accent 5" w:semiHidden="0" w:uiPriority="67" w:unhideWhenUsed="0"/>
+    <w:lsdException w:name="Medium Grid 2 Accent 5" w:semiHidden="0" w:uiPriority="68" w:unhideWhenUsed="0"/>
+    <w:lsdException w:name="Medium Grid 3 Accent 5" w:semiHidden="0" w:uiPriority="69" w:unhideWhenUsed="0"/>
+    <w:lsdException w:name="Dark List Accent 5" w:semiHidden="0" w:uiPriority="70" w:unhideWhenUsed="0"/>
+    <w:lsdException w:name="Colorful Shading Accent 5" w:semiHidden="0" w:uiPriority="71" w:unhideWhenUsed="0"/>
+    <w:lsdException w:name="Colorful List Accent 5" w:semiHidden="0" w:uiPriority="72" w:unhideWhenUsed="0"/>
+    <w:lsdException w:name="Colorful Grid Accent 5" w:semiHidden="0" w:uiPriority="73" w:unhideWhenUsed="0"/>
+    <w:lsdException w:name="Light Shading Accent 6" w:semiHidden="0" w:uiPriority="60" w:unhideWhenUsed="0"/>
+    <w:lsdException w:name="Light List Accent 6" w:semiHidden="0" w:uiPriority="61" w:unhideWhenUsed="0"/>
+    <w:lsdException w:name="Light Grid Accent 6" w:semiHidden="0" w:uiPriority="62" w:unhideWhenUsed="0"/>
+    <w:lsdException w:name="Medium Shading 1 Accent 6" w:semiHidden="0" w:uiPriority="63" w:unhideWhenUsed="0"/>
+    <w:lsdException w:name="Medium Shading 2 Accent 6" w:semiHidden="0" w:uiPriority="64" w:unhideWhenUsed="0"/>
+    <w:lsdException w:name="Medium List 1 Accent 6" w:semiHidden="0" w:uiPriority="65" w:unhideWhenUsed="0"/>
+    <w:lsdException w:name="Medium List 2 Accent 6" w:semiHidden="0" w:uiPriority="66" w:unhideWhenUsed="0"/>
+    <w:lsdException w:name="Medium Grid 1 Accent 6" w:semiHidden="0" w:uiPriority="67" w:unhideWhenUsed="0"/>
+    <w:lsdException w:name="Medium Grid 2 Accent 6" w:semiHidden="0" w:uiPriority="68" w:unhideWhenUsed="0"/>
+    <w:lsdException w:name="Medium Grid 3 Accent 6" w:semiHidden="0" w:uiPriority="69" w:unhideWhenUsed="0"/>
+    <w:lsdException w:name="Dark List Accent 6" w:semiHidden="0" w:uiPriority="70" w:unhideWhenUsed="0"/>
+    <w:lsdException w:name="Colorful Shading Accent 6" w:semiHidden="0" w:uiPriority="71" w:unhideWhenUsed="0"/>
+    <w:lsdException w:name="Colorful List Accent 6" w:semiHidden="0" w:uiPriority="72" w:unhideWhenUsed="0"/>
+    <w:lsdException w:name="Colorful Grid Accent 6" w:semiHidden="0" w:uiPriority="73" w:unhideWhenUsed="0"/>
+    <w:lsdException w:name="Subtle Emphasis" w:semiHidden="0" w:uiPriority="19" w:unhideWhenUsed="0" w:qFormat="1"/>
+    <w:lsdException w:name="Intense Emphasis" w:semiHidden="0" w:uiPriority="21" w:unhideWhenUsed="0" w:qFormat="1"/>
+    <w:lsdException w:name="Subtle Reference" w:semiHidden="0" w:uiPriority="31" w:unhideWhenUsed="0" w:qFormat="1"/>
+    <w:lsdException w:name="Intense Reference" w:semiHidden="0" w:uiPriority="32" w:unhideWhenUsed="0" w:qFormat="1"/>
+    <w:lsdException w:name="Book Title" w:semiHidden="0" w:uiPriority="33" w:unhideWhenUsed="0" w:qFormat="1"/>
+    <w:lsdException w:name="Bibliography" w:uiPriority="37"/>
+    <w:lsdException w:name="TOC Heading" w:uiPriority="39" w:qFormat="1"/>
+  </w:latentStyles>
+  <w:style w:type="paragraph" w:default="1" w:styleId="Normal">
+    <w:name w:val="Normal"/>
+    <w:qFormat/>
+  </w:style>
+  <w:style w:type="paragraph" w:styleId="Heading1">
+    <w:name w:val="heading 1"/>
+    <w:basedOn w:val="Normal"/>
+    <w:next w:val="Normal"/>
+    <w:link w:val="Heading1Char"/>
+    <w:uiPriority w:val="9"/>
+    <w:qFormat/>
+    <w:rsid w:val="007C3FBC"/>
+    <w:pPr>
+      <w:keepNext/>
+      <w:keepLines/>
+      <w:spacing w:before="480" w:after="0"/>
+      <w:outlineLvl w:val="0"/>
+    </w:pPr>
+    <w:rPr>
+      <w:rFonts w:asciiTheme="majorHAnsi" w:eastAsiaTheme="majorEastAsia" w:hAnsiTheme="majorHAnsi" w:cstheme="majorBidi"/>
+      <w:b/>
+      <w:bCs/>
+      <w:color w:val="365F91" w:themeColor="accent1" w:themeShade="BF"/>
+      <w:sz w:val="28"/>
+      <w:szCs w:val="28"/>
+    </w:rPr>
+  </w:style>
+  <w:style w:type="character" w:default="1" w:styleId="DefaultParagraphFont">
+    <w:name w:val="Default Paragraph Font"/>
+    <w:uiPriority w:val="1"/>
+    <w:semiHidden/>
+    <w:unhideWhenUsed/>
+  </w:style>
+  <w:style w:type="table" w:default="1" w:styleId="TableNormal">
+    <w:name w:val="Normal Table"/>
+    <w:uiPriority w:val="99"/>
+    <w:semiHidden/>
+    <w:unhideWhenUsed/>
+    <w:tblPr>
+      <w:tblInd w:w="0" w:type="dxa"/>
+      <w:tblCellMar>
+        <w:top w:w="0" w:type="dxa"/>
+        <w:left w:w="108" w:type="dxa"/>
+        <w:bottom w:w="0" w:type="dxa"/>
+        <w:right w:w="108" w:type="dxa"/>
+      </w:tblCellMar>
+    </w:tblPr>
+  </w:style>
+  <w:style w:type="numbering" w:default="1" w:styleId="NoList">
+    <w:name w:val="No List"/>
+    <w:uiPriority w:val="99"/>
+    <w:semiHidden/>
+    <w:unhideWhenUsed/>
+  </w:style>
+  <w:style w:type="character" w:customStyle="1" w:styleId="Heading1Char">
+    <w:name w:val="Heading 1 Char"/>
+    <w:basedOn w:val="DefaultParagraphFont"/>
+    <w:link w:val="Heading1"/>
+    <w:uiPriority w:val="9"/>
+    <w:rsid w:val="007C3FBC"/>
+    <w:rPr>
+      <w:rFonts w:asciiTheme="majorHAnsi" w:eastAsiaTheme="majorEastAsia" w:hAnsiTheme="majorHAnsi" w:cstheme="majorBidi"/>
+      <w:b/>
+      <w:bCs/>
+      <w:color w:val="365F91" w:themeColor="accent1" w:themeShade="BF"/>
+      <w:sz w:val="28"/>
+      <w:szCs w:val="28"/>
+    </w:rPr>
+  </w:style>
+  <w:style w:type="paragraph" w:styleId="Subtitle">
+    <w:name w:val="Subtitle"/>
+    <w:basedOn w:val="Normal"/>
+    <w:next w:val="Normal"/>
+    <w:link w:val="SubtitleChar"/>
+    <w:uiPriority w:val="11"/>
+    <w:qFormat/>
+    <w:rsid w:val="00966BEF"/>
+    <w:pPr>
+      <w:numPr>
+        <w:ilvl w:val="1"/>
+      </w:numPr>
+    </w:pPr>
+    <w:rPr>
+      <w:rFonts w:asciiTheme="majorHAnsi" w:eastAsiaTheme="majorEastAsia" w:hAnsiTheme="majorHAnsi" w:cstheme="majorBidi"/>
+      <w:i/>
+      <w:iCs/>
+      <w:color w:val="4F81BD" w:themeColor="accent1"/>
+      <w:spacing w:val="15"/>
+      <w:sz w:val="24"/>
+      <w:szCs w:val="24"/>
+    </w:rPr>
+  </w:style>
+  <w:style w:type="character" w:customStyle="1" w:styleId="SubtitleChar">
+    <w:name w:val="Subtitle Char"/>
+    <w:basedOn w:val="DefaultParagraphFont"/>
+    <w:link w:val="Subtitle"/>
+    <w:uiPriority w:val="11"/>
+    <w:rsid w:val="00966BEF"/>
+    <w:rPr>
+      <w:rFonts w:asciiTheme="majorHAnsi" w:eastAsiaTheme="majorEastAsia" w:hAnsiTheme="majorHAnsi" w:cstheme="majorBidi"/>
+      <w:i/>
+      <w:iCs/>
+      <w:color w:val="4F81BD" w:themeColor="accent1"/>
+      <w:spacing w:val="15"/>
+      <w:sz w:val="24"/>
+      <w:szCs w:val="24"/>
+    </w:rPr>
+  </w:style>
+  <w:style w:type="paragraph" w:styleId="ListParagraph">
+    <w:name w:val="List Paragraph"/>
+    <w:basedOn w:val="Normal"/>
+    <w:uiPriority w:val="34"/>
+    <w:qFormat/>
+    <w:rsid w:val="009B16F4"/>
+    <w:pPr>
+      <w:ind w:left="720"/>
+      <w:contextualSpacing/>
+    </w:pPr>
+  </w:style>
+  <w:style w:type="table" w:styleId="LightShading">
+    <w:name w:val="Light Shading"/>
+    <w:basedOn w:val="TableNormal"/>
+    <w:uiPriority w:val="60"/>
+    <w:rsid w:val="00C00CBA"/>
+    <w:pPr>
+      <w:spacing w:after="0" w:line="240" w:lineRule="auto"/>
+    </w:pPr>
+    <w:rPr>
+      <w:color w:val="000000" w:themeColor="text1" w:themeShade="BF"/>
+    </w:rPr>
+    <w:tblPr>
+      <w:tblStyleRowBandSize w:val="1"/>
+      <w:tblStyleColBandSize w:val="1"/>
+      <w:tblBorders>
+        <w:top w:val="single" w:sz="8" w:space="0" w:color="000000" w:themeColor="text1"/>
+        <w:bottom w:val="single" w:sz="8" w:space="0" w:color="000000" w:themeColor="text1"/>
+      </w:tblBorders>
+    </w:tblPr>
+    <w:tblStylePr w:type="firstRow">
+      <w:pPr>
+        <w:spacing w:before="0" w:after="0" w:line="240" w:lineRule="auto"/>
+      </w:pPr>
+      <w:rPr>
+        <w:b/>
+        <w:bCs/>
+      </w:rPr>
+      <w:tblPr/>
+      <w:tcPr>
+        <w:tcBorders>
+          <w:top w:val="single" w:sz="8" w:space="0" w:color="000000" w:themeColor="text1"/>
+          <w:left w:val="nil"/>
+          <w:bottom w:val="single" w:sz="8" w:space="0" w:color="000000" w:themeColor="text1"/>
+          <w:right w:val="nil"/>
+          <w:insideH w:val="nil"/>
+          <w:insideV w:val="nil"/>
+        </w:tcBorders>
+      </w:tcPr>
+    </w:tblStylePr>
+    <w:tblStylePr w:type="lastRow">
+      <w:pPr>
+        <w:spacing w:before="0" w:after="0" w:line="240" w:lineRule="auto"/>
+      </w:pPr>
+      <w:rPr>
+        <w:b/>
+        <w:bCs/>
+      </w:rPr>
+      <w:tblPr/>
+      <w:tcPr>
+        <w:tcBorders>
+          <w:top w:val="single" w:sz="8" w:space="0" w:color="000000" w:themeColor="text1"/>
+          <w:left w:val="nil"/>
+          <w:bottom w:val="single" w:sz="8" w:space="0" w:color="000000" w:themeColor="text1"/>
+          <w:right w:val="nil"/>
+          <w:insideH w:val="nil"/>
+          <w:insideV w:val="nil"/>
+        </w:tcBorders>
+      </w:tcPr>
+    </w:tblStylePr>
+    <w:tblStylePr w:type="firstCol">
+      <w:rPr>
+        <w:b/>
+        <w:bCs/>
+      </w:rPr>
+    </w:tblStylePr>
+    <w:tblStylePr w:type="lastCol">
+      <w:rPr>
+        <w:b/>
+        <w:bCs/>
+      </w:rPr>
+    </w:tblStylePr>
+    <w:tblStylePr w:type="band1Vert">
+      <w:tblPr/>
+      <w:tcPr>
+        <w:tcBorders>
+          <w:left w:val="nil"/>
+          <w:right w:val="nil"/>
+          <w:insideH w:val="nil"/>
+          <w:insideV w:val="nil"/>
+        </w:tcBorders>
+        <w:shd w:val="clear" w:color="auto" w:fill="C0C0C0" w:themeFill="text1" w:themeFillTint="3F"/>
+      </w:tcPr>
+    </w:tblStylePr>
+    <w:tblStylePr w:type="band1Horz">
+      <w:tblPr/>
+      <w:tcPr>
+        <w:tcBorders>
+          <w:left w:val="nil"/>
+          <w:right w:val="nil"/>
+          <w:insideH w:val="nil"/>
+          <w:insideV w:val="nil"/>
+        </w:tcBorders>
+        <w:shd w:val="clear" w:color="auto" w:fill="C0C0C0" w:themeFill="text1" w:themeFillTint="3F"/>
+      </w:tcPr>
+    </w:tblStylePr>
+  </w:style>
+  <w:style w:type="table" w:styleId="TableGrid">
+    <w:name w:val="Table Grid"/>
+    <w:basedOn w:val="TableNormal"/>
+    <w:uiPriority w:val="59"/>
+    <w:rsid w:val="00F75C4F"/>
+    <w:pPr>
+      <w:spacing w:after="0" w:line="240" w:lineRule="auto"/>
+    </w:pPr>
+    <w:tblPr>
+      <w:tblBorders>
+        <w:top w:val="single" w:sz="4" w:space="0" w:color="auto"/>
+        <w:left w:val="single" w:sz="4" w:space="0" w:color="auto"/>
+        <w:bottom w:val="single" w:sz="4" w:space="0" w:color="auto"/>
+        <w:right w:val="single" w:sz="4" w:space="0" w:color="auto"/>
+        <w:insideH w:val="single" w:sz="4" w:space="0" w:color="auto"/>
+        <w:insideV w:val="single" w:sz="4" w:space="0" w:color="auto"/>
+      </w:tblBorders>
+    </w:tblPr>
+  </w:style>
+  <w:style w:type="table" w:styleId="LightShading-Accent1">
+    <w:name w:val="Light Shading Accent 1"/>
+    <w:basedOn w:val="TableNormal"/>
+    <w:uiPriority w:val="60"/>
+    <w:rsid w:val="00F75C4F"/>
+    <w:pPr>
+      <w:spacing w:after="0" w:line="240" w:lineRule="auto"/>
+    </w:pPr>
+    <w:rPr>
+      <w:color w:val="365F91" w:themeColor="accent1" w:themeShade="BF"/>
+    </w:rPr>
+    <w:tblPr>
+      <w:tblStyleRowBandSize w:val="1"/>
+      <w:tblStyleColBandSize w:val="1"/>
+      <w:tblBorders>
+        <w:top w:val="single" w:sz="8" w:space="0" w:color="4F81BD" w:themeColor="accent1"/>
+        <w:bottom w:val="single" w:sz="8" w:space="0" w:color="4F81BD" w:themeColor="accent1"/>
+      </w:tblBorders>
+    </w:tblPr>
+    <w:tblStylePr w:type="firstRow">
+      <w:pPr>
+        <w:spacing w:before="0" w:after="0" w:line="240" w:lineRule="auto"/>
+      </w:pPr>
+      <w:rPr>
+        <w:b/>
+        <w:bCs/>
+      </w:rPr>
+      <w:tblPr/>
+      <w:tcPr>
+        <w:tcBorders>
+          <w:top w:val="single" w:sz="8" w:space="0" w:color="4F81BD" w:themeColor="accent1"/>
+          <w:left w:val="nil"/>
+          <w:bottom w:val="single" w:sz="8" w:space="0" w:color="4F81BD" w:themeColor="accent1"/>
+          <w:right w:val="nil"/>
+          <w:insideH w:val="nil"/>
+          <w:insideV w:val="nil"/>
+        </w:tcBorders>
+      </w:tcPr>
+    </w:tblStylePr>
+    <w:tblStylePr w:type="lastRow">
+      <w:pPr>
+        <w:spacing w:before="0" w:after="0" w:line="240" w:lineRule="auto"/>
+      </w:pPr>
+      <w:rPr>
+        <w:b/>
+        <w:bCs/>
+      </w:rPr>
+      <w:tblPr/>
+      <w:tcPr>
+        <w:tcBorders>
+          <w:top w:val="single" w:sz="8" w:space="0" w:color="4F81BD" w:themeColor="accent1"/>
+          <w:left w:val="nil"/>
+          <w:bottom w:val="single" w:sz="8" w:space="0" w:color="4F81BD" w:themeColor="accent1"/>
+          <w:right w:val="nil"/>
+          <w:insideH w:val="nil"/>
+          <w:insideV w:val="nil"/>
+        </w:tcBorders>
+      </w:tcPr>
+    </w:tblStylePr>
+    <w:tblStylePr w:type="firstCol">
+      <w:rPr>
+        <w:b/>
+        <w:bCs/>
+      </w:rPr>
+    </w:tblStylePr>
+    <w:tblStylePr w:type="lastCol">
+      <w:rPr>
+        <w:b/>
+        <w:bCs/>
+      </w:rPr>
+    </w:tblStylePr>
+    <w:tblStylePr w:type="band1Vert">
+      <w:tblPr/>
+      <w:tcPr>
+        <w:tcBorders>
+          <w:left w:val="nil"/>
+          <w:right w:val="nil"/>
+          <w:insideH w:val="nil"/>
+          <w:insideV w:val="nil"/>
+        </w:tcBorders>
+        <w:shd w:val="clear" w:color="auto" w:fill="D3DFEE" w:themeFill="accent1" w:themeFillTint="3F"/>
+      </w:tcPr>
+    </w:tblStylePr>
+    <w:tblStylePr w:type="band1Horz">
+      <w:tblPr/>
+      <w:tcPr>
+        <w:tcBorders>
+          <w:left w:val="nil"/>
+          <w:right w:val="nil"/>
+          <w:insideH w:val="nil"/>
+          <w:insideV w:val="nil"/>
+        </w:tcBorders>
+        <w:shd w:val="clear" w:color="auto" w:fill="D3DFEE" w:themeFill="accent1" w:themeFillTint="3F"/>
+      </w:tcPr>
+    </w:tblStylePr>
+  </w:style>
+  <w:style w:type="table" w:styleId="LightShading-Accent4">
+    <w:name w:val="Light Shading Accent 4"/>
+    <w:basedOn w:val="TableNormal"/>
+    <w:uiPriority w:val="60"/>
+    <w:rsid w:val="001977B6"/>
+    <w:pPr>
+      <w:spacing w:after="0" w:line="240" w:lineRule="auto"/>
+    </w:pPr>
+    <w:rPr>
+      <w:color w:val="5F497A" w:themeColor="accent4" w:themeShade="BF"/>
+    </w:rPr>
+    <w:tblPr>
+      <w:tblStyleRowBandSize w:val="1"/>
+      <w:tblStyleColBandSize w:val="1"/>
+      <w:tblBorders>
+        <w:top w:val="single" w:sz="8" w:space="0" w:color="8064A2" w:themeColor="accent4"/>
+        <w:bottom w:val="single" w:sz="8" w:space="0" w:color="8064A2" w:themeColor="accent4"/>
+      </w:tblBorders>
+    </w:tblPr>
+    <w:tblStylePr w:type="firstRow">
+      <w:pPr>
+        <w:spacing w:before="0" w:after="0" w:line="240" w:lineRule="auto"/>
+      </w:pPr>
+      <w:rPr>
+        <w:b/>
+        <w:bCs/>
+      </w:rPr>
+      <w:tblPr/>
+      <w:tcPr>
+        <w:tcBorders>
+          <w:top w:val="single" w:sz="8" w:space="0" w:color="8064A2" w:themeColor="accent4"/>
+          <w:left w:val="nil"/>
+          <w:bottom w:val="single" w:sz="8" w:space="0" w:color="8064A2" w:themeColor="accent4"/>
+          <w:right w:val="nil"/>
+          <w:insideH w:val="nil"/>
+          <w:insideV w:val="nil"/>
+        </w:tcBorders>
+      </w:tcPr>
+    </w:tblStylePr>
+    <w:tblStylePr w:type="lastRow">
+      <w:pPr>
+        <w:spacing w:before="0" w:after="0" w:line="240" w:lineRule="auto"/>
+      </w:pPr>
+      <w:rPr>
+        <w:b/>
+        <w:bCs/>
+      </w:rPr>
+      <w:tblPr/>
+      <w:tcPr>
+        <w:tcBorders>
+          <w:top w:val="single" w:sz="8" w:space="0" w:color="8064A2" w:themeColor="accent4"/>
+          <w:left w:val="nil"/>
+          <w:bottom w:val="single" w:sz="8" w:space="0" w:color="8064A2" w:themeColor="accent4"/>
+          <w:right w:val="nil"/>
+          <w:insideH w:val="nil"/>
+          <w:insideV w:val="nil"/>
+        </w:tcBorders>
+      </w:tcPr>
+    </w:tblStylePr>
+    <w:tblStylePr w:type="firstCol">
+      <w:rPr>
+        <w:b/>
+        <w:bCs/>
+      </w:rPr>
+    </w:tblStylePr>
+    <w:tblStylePr w:type="lastCol">
+      <w:rPr>
+        <w:b/>
+        <w:bCs/>
+      </w:rPr>
+    </w:tblStylePr>
+    <w:tblStylePr w:type="band1Vert">
+      <w:tblPr/>
+      <w:tcPr>
+        <w:tcBorders>
+          <w:left w:val="nil"/>
+          <w:right w:val="nil"/>
+          <w:insideH w:val="nil"/>
+          <w:insideV w:val="nil"/>
+        </w:tcBorders>
+        <w:shd w:val="clear" w:color="auto" w:fill="DFD8E8" w:themeFill="accent4" w:themeFillTint="3F"/>
+      </w:tcPr>
+    </w:tblStylePr>
+    <w:tblStylePr w:type="band1Horz">
+      <w:tblPr/>
+      <w:tcPr>
+        <w:tcBorders>
+          <w:left w:val="nil"/>
+          <w:right w:val="nil"/>
+          <w:insideH w:val="nil"/>
+          <w:insideV w:val="nil"/>
+        </w:tcBorders>
+        <w:shd w:val="clear" w:color="auto" w:fill="DFD8E8" w:themeFill="accent4" w:themeFillTint="3F"/>
+      </w:tcPr>
+    </w:tblStylePr>
+  </w:style>
+  <w:style w:type="paragraph" w:styleId="BalloonText">
+    <w:name w:val="Balloon Text"/>
+    <w:basedOn w:val="Normal"/>
+    <w:link w:val="BalloonTextChar"/>
+    <w:uiPriority w:val="99"/>
+    <w:semiHidden/>
+    <w:unhideWhenUsed/>
+    <w:rsid w:val="00DB725B"/>
+    <w:pPr>
+      <w:spacing w:after="0" w:line="240" w:lineRule="auto"/>
+    </w:pPr>
+    <w:rPr>
+      <w:rFonts w:ascii="Tahoma" w:hAnsi="Tahoma" w:cs="Tahoma"/>
+      <w:sz w:val="16"/>
+      <w:szCs w:val="16"/>
+    </w:rPr>
+  </w:style>
+  <w:style w:type="character" w:customStyle="1" w:styleId="BalloonTextChar">
+    <w:name w:val="Balloon Text Char"/>
+    <w:basedOn w:val="DefaultParagraphFont"/>
+    <w:link w:val="BalloonText"/>
+    <w:uiPriority w:val="99"/>
+    <w:semiHidden/>
+    <w:rsid w:val="00DB725B"/>
+    <w:rPr>
+      <w:rFonts w:ascii="Tahoma" w:hAnsi="Tahoma" w:cs="Tahoma"/>
+      <w:sz w:val="16"/>
+      <w:szCs w:val="16"/>
+    </w:rPr>
+  </w:style>
+  <w:style w:type="character" w:styleId="Hyperlink">
+    <w:name w:val="Hyperlink"/>
+    <w:basedOn w:val="DefaultParagraphFont"/>
+    <w:uiPriority w:val="99"/>
+    <w:unhideWhenUsed/>
+    <w:rsid w:val="006C044E"/>
+    <w:rPr>
+      <w:color w:val="0000FF" w:themeColor="hyperlink"/>
+      <w:u w:val="single"/>
+    </w:rPr>
+  </w:style>
+  <w:style w:type="character" w:styleId="CommentReference">
+    <w:name w:val="annotation reference"/>
+    <w:basedOn w:val="DefaultParagraphFont"/>
+    <w:uiPriority w:val="99"/>
+    <w:semiHidden/>
+    <w:unhideWhenUsed/>
+    <w:rsid w:val="00C57C94"/>
+    <w:rPr>
+      <w:sz w:val="16"/>
+      <w:szCs w:val="16"/>
+    </w:rPr>
+  </w:style>
+  <w:style w:type="paragraph" w:styleId="CommentText">
+    <w:name w:val="annotation text"/>
+    <w:basedOn w:val="Normal"/>
+    <w:link w:val="CommentTextChar"/>
+    <w:uiPriority w:val="99"/>
+    <w:semiHidden/>
+    <w:unhideWhenUsed/>
+    <w:rsid w:val="00C57C94"/>
+    <w:pPr>
+      <w:spacing w:line="240" w:lineRule="auto"/>
+    </w:pPr>
+    <w:rPr>
+      <w:sz w:val="20"/>
+      <w:szCs w:val="20"/>
+    </w:rPr>
+  </w:style>
+  <w:style w:type="character" w:customStyle="1" w:styleId="CommentTextChar">
+    <w:name w:val="Comment Text Char"/>
+    <w:basedOn w:val="DefaultParagraphFont"/>
+    <w:link w:val="CommentText"/>
+    <w:uiPriority w:val="99"/>
+    <w:semiHidden/>
+    <w:rsid w:val="00C57C94"/>
+    <w:rPr>
+      <w:sz w:val="20"/>
+      <w:szCs w:val="20"/>
+    </w:rPr>
+  </w:style>
+  <w:style w:type="paragraph" w:styleId="CommentSubject">
+    <w:name w:val="annotation subject"/>
+    <w:basedOn w:val="CommentText"/>
+    <w:next w:val="CommentText"/>
+    <w:link w:val="CommentSubjectChar"/>
+    <w:uiPriority w:val="99"/>
+    <w:semiHidden/>
+    <w:unhideWhenUsed/>
+    <w:rsid w:val="00C57C94"/>
+    <w:rPr>
+      <w:b/>
+      <w:bCs/>
+    </w:rPr>
+  </w:style>
+  <w:style w:type="character" w:customStyle="1" w:styleId="CommentSubjectChar">
+    <w:name w:val="Comment Subject Char"/>
+    <w:basedOn w:val="CommentTextChar"/>
+    <w:link w:val="CommentSubject"/>
+    <w:uiPriority w:val="99"/>
+    <w:semiHidden/>
+    <w:rsid w:val="00C57C94"/>
+    <w:rPr>
+      <w:b/>
+      <w:bCs/>
+      <w:sz w:val="20"/>
+      <w:szCs w:val="20"/>
+    </w:rPr>
+  </w:style>
+  <w:style w:type="character" w:styleId="FollowedHyperlink">
+    <w:name w:val="FollowedHyperlink"/>
+    <w:basedOn w:val="DefaultParagraphFont"/>
+    <w:uiPriority w:val="99"/>
+    <w:semiHidden/>
+    <w:unhideWhenUsed/>
+    <w:rsid w:val="00345916"/>
+    <w:rPr>
+      <w:color w:val="800080" w:themeColor="followedHyperlink"/>
+      <w:u w:val="single"/>
+    </w:rPr>
+  </w:style>
+</w:styles>
+</file>
+
+<file path=word/stylesWithEffects.xml><?xml version="1.0" encoding="utf-8"?>
+<w:styles xmlns:wpc="http://schemas.microsoft.com/office/word/2010/wordprocessingCanvas" xmlns:mc="http://schemas.openxmlformats.org/markup-compatibility/2006" xmlns:o="urn:schemas-microsoft-com:office:office" xmlns:r="http://schemas.openxmlformats.org/officeDocument/2006/relationships" xmlns:m="http://schemas.openxmlformats.org/officeDocument/2006/math" xmlns:v="urn:schemas-microsoft-com:vml" xmlns:wp14="http://schemas.microsoft.com/office/word/2010/wordprocessingDrawing" xmlns:wp="http://schemas.openxmlformats.org/drawingml/2006/wordprocessingDrawing" xmlns:w10="urn:schemas-microsoft-com:office:word" xmlns:w="http://schemas.openxmlformats.org/wordprocessingml/2006/main" xmlns:w14="http://schemas.microsoft.com/office/word/2010/wordml" xmlns:wpg="http://schemas.microsoft.com/office/word/2010/wordprocessingGroup" xmlns:wpi="http://schemas.microsoft.com/office/word/2010/wordprocessingInk" xmlns:wne="http://schemas.microsoft.com/office/word/2006/wordml" xmlns:wps="http://schemas.microsoft.com/office/word/2010/wordprocessingShape" mc:Ignorable="w14 wp14">
+  <w:docDefaults>
+    <w:rPrDefault>
+      <w:rPr>
+        <w:rFonts w:asciiTheme="minorHAnsi" w:eastAsiaTheme="minorHAnsi" w:hAnsiTheme="minorHAnsi" w:cstheme="minorBidi"/>
+        <w:sz w:val="22"/>
+        <w:szCs w:val="22"/>
+        <w:lang w:val="en-US" w:eastAsia="en-US" w:bidi="ar-SA"/>
+      </w:rPr>
+    </w:rPrDefault>
+    <w:pPrDefault>
+      <w:pPr>
+        <w:spacing w:after="200" w:line="276" w:lineRule="auto"/>
+      </w:pPr>
+    </w:pPrDefault>
+  </w:docDefaults>
+  <w:latentStyles w:defLockedState="0" w:defUIPriority="99" w:defSemiHidden="1" w:defUnhideWhenUsed="1" w:defQFormat="0" w:count="267">
+    <w:lsdException w:name="Normal" w:semiHidden="0" w:uiPriority="0" w:unhideWhenUsed="0" w:qFormat="1"/>
+    <w:lsdException w:name="heading 1" w:semiHidden="0" w:uiPriority="9" w:unhideWhenUsed="0" w:qFormat="1"/>
+    <w:lsdException w:name="heading 2" w:uiPriority="9" w:qFormat="1"/>
+    <w:lsdException w:name="heading 3" w:uiPriority="9" w:qFormat="1"/>
+    <w:lsdException w:name="heading 4" w:uiPriority="9" w:qFormat="1"/>
+    <w:lsdException w:name="heading 5" w:uiPriority="9" w:qFormat="1"/>
+    <w:lsdException w:name="heading 6" w:uiPriority="9" w:qFormat="1"/>
+    <w:lsdException w:name="heading 7" w:uiPriority="9" w:qFormat="1"/>
+    <w:lsdException w:name="heading 8" w:uiPriority="9" w:qFormat="1"/>
+    <w:lsdException w:name="heading 9" w:uiPriority="9" w:qFormat="1"/>
+    <w:lsdException w:name="toc 1" w:uiPriority="39"/>
+    <w:lsdException w:name="toc 2" w:uiPriority="39"/>
+    <w:lsdException w:name="toc 3" w:uiPriority="39"/>
+    <w:lsdException w:name="toc 4" w:uiPriority="39"/>
+    <w:lsdException w:name="toc 5" w:uiPriority="39"/>
+    <w:lsdException w:name="toc 6" w:uiPriority="39"/>
+    <w:lsdException w:name="toc 7" w:uiPriority="39"/>
+    <w:lsdException w:name="toc 8" w:uiPriority="39"/>
+    <w:lsdException w:name="toc 9" w:uiPriority="39"/>
+    <w:lsdException w:name="caption" w:uiPriority="35" w:qFormat="1"/>
+    <w:lsdException w:name="Title" w:semiHidden="0" w:uiPriority="10" w:unhideWhenUsed="0" w:qFormat="1"/>
+    <w:lsdException w:name="Default Paragraph Font" w:uiPriority="1"/>
+    <w:lsdException w:name="Subtitle" w:semiHidden="0" w:uiPriority="11" w:unhideWhenUsed="0" w:qFormat="1"/>
+    <w:lsdException w:name="Strong" w:semiHidden="0" w:uiPriority="22" w:unhideWhenUsed="0" w:qFormat="1"/>
+    <w:lsdException w:name="Emphasis" w:semiHidden="0" w:uiPriority="20" w:unhideWhenUsed="0" w:qFormat="1"/>
+    <w:lsdException w:name="Table Grid" w:semiHidden="0" w:uiPriority="59" w:unhideWhenUsed="0"/>
+    <w:lsdException w:name="Placeholder Text" w:unhideWhenUsed="0"/>
+    <w:lsdException w:name="No Spacing" w:semiHidden="0" w:uiPriority="1" w:unhideWhenUsed="0" w:qFormat="1"/>
+    <w:lsdException w:name="Light Shading" w:semiHidden="0" w:uiPriority="60" w:unhideWhenUsed="0"/>
+    <w:lsdException w:name="Light List" w:semiHidden="0" w:uiPriority="61" w:unhideWhenUsed="0"/>
+    <w:lsdException w:name="Light Grid" w:semiHidden="0" w:uiPriority="62" w:unhideWhenUsed="0"/>
+    <w:lsdException w:name="Medium Shading 1" w:semiHidden="0" w:uiPriority="63" w:unhideWhenUsed="0"/>
+    <w:lsdException w:name="Medium Shading 2" w:semiHidden="0" w:uiPriority="64" w:unhideWhenUsed="0"/>
+    <w:lsdException w:name="Medium List 1" w:semiHidden="0" w:uiPriority="65" w:unhideWhenUsed="0"/>
+    <w:lsdException w:name="Medium List 2" w:semiHidden="0" w:uiPriority="66" w:unhideWhenUsed="0"/>
+    <w:lsdException w:name="Medium Grid 1" w:semiHidden="0" w:uiPriority="67" w:unhideWhenUsed="0"/>
+    <w:lsdException w:name="Medium Grid 2" w:semiHidden="0" w:uiPriority="68" w:unhideWhenUsed="0"/>
+    <w:lsdException w:name="Medium Grid 3" w:semiHidden="0" w:uiPriority="69" w:unhideWhenUsed="0"/>
+    <w:lsdException w:name="Dark List" w:semiHidden="0" w:uiPriority="70" w:unhideWhenUsed="0"/>
+    <w:lsdException w:name="Colorful Shading" w:semiHidden="0" w:uiPriority="71" w:unhideWhenUsed="0"/>
+    <w:lsdException w:name="Colorful List" w:semiHidden="0" w:uiPriority="72" w:unhideWhenUsed="0"/>
+    <w:lsdException w:name="Colorful Grid" w:semiHidden="0" w:uiPriority="73" w:unhideWhenUsed="0"/>
+    <w:lsdException w:name="Light Shading Accent 1" w:semiHidden="0" w:uiPriority="60" w:unhideWhenUsed="0"/>
+    <w:lsdException w:name="Light List Accent 1" w:semiHidden="0" w:uiPriority="61" w:unhideWhenUsed="0"/>
+    <w:lsdException w:name="Light Grid Accent 1" w:semiHidden="0" w:uiPriority="62" w:unhideWhenUsed="0"/>
+    <w:lsdException w:name="Medium Shading 1 Accent 1" w:semiHidden="0" w:uiPriority="63" w:unhideWhenUsed="0"/>
+    <w:lsdException w:name="Medium Shading 2 Accent 1" w:semiHidden="0" w:uiPriority="64" w:unhideWhenUsed="0"/>
+    <w:lsdException w:name="Medium List 1 Accent 1" w:semiHidden="0" w:uiPriority="65" w:unhideWhenUsed="0"/>
+    <w:lsdException w:name="Revision" w:unhideWhenUsed="0"/>
+    <w:lsdException w:name="List Paragraph" w:semiHidden="0" w:uiPriority="34" w:unhideWhenUsed="0" w:qFormat="1"/>
+    <w:lsdException w:name="Quote" w:semiHidden="0" w:uiPriority="29" w:unhideWhenUsed="0" w:qFormat="1"/>
+    <w:lsdException w:name="Intense Quote" w:semiHidden="0" w:uiPriority="30" w:unhideWhenUsed="0" w:qFormat="1"/>
+    <w:lsdException w:name="Medium List 2 Accent 1" w:semiHidden="0" w:uiPriority="66" w:unhideWhenUsed="0"/>
+    <w:lsdException w:name="Medium Grid 1 Accent 1" w:semiHidden="0" w:uiPriority="67" w:unhideWhenUsed="0"/>
+    <w:lsdException w:name="Medium Grid 2 Accent 1" w:semiHidden="0" w:uiPriority="68" w:unhideWhenUsed="0"/>
+    <w:lsdException w:name="Medium Grid 3 Accent 1" w:semiHidden="0" w:uiPriority="69" w:unhideWhenUsed="0"/>
+    <w:lsdException w:name="Dark List Accent 1" w:semiHidden="0" w:uiPriority="70" w:unhideWhenUsed="0"/>
+    <w:lsdException w:name="Colorful Shading Accent 1" w:semiHidden="0" w:uiPriority="71" w:unhideWhenUsed="0"/>
+    <w:lsdException w:name="Colorful List Accent 1" w:semiHidden="0" w:uiPriority="72" w:unhideWhenUsed="0"/>
+    <w:lsdException w:name="Colorful Grid Accent 1" w:semiHidden="0" w:uiPriority="73" w:unhideWhenUsed="0"/>
+    <w:lsdException w:name="Light Shading Accent 2" w:semiHidden="0" w:uiPriority="60" w:unhideWhenUsed="0"/>
+    <w:lsdException w:name="Light List Accent 2" w:semiHidden="0" w:uiPriority="61" w:unhideWhenUsed="0"/>
+    <w:lsdException w:name="Light Grid Accent 2" w:semiHidden="0" w:uiPriority="62" w:unhideWhenUsed="0"/>
+    <w:lsdException w:name="Medium Shading 1 Accent 2" w:semiHidden="0" w:uiPriority="63" w:unhideWhenUsed="0"/>
+    <w:lsdException w:name="Medium Shading 2 Accent 2" w:semiHidden="0" w:uiPriority="64" w:unhideWhenUsed="0"/>
+    <w:lsdException w:name="Medium List 1 Accent 2" w:semiHidden="0" w:uiPriority="65" w:unhideWhenUsed="0"/>
+    <w:lsdException w:name="Medium List 2 Accent 2" w:semiHidden="0" w:uiPriority="66" w:unhideWhenUsed="0"/>
+    <w:lsdException w:name="Medium Grid 1 Accent 2" w:semiHidden="0" w:uiPriority="67" w:unhideWhenUsed="0"/>
+    <w:lsdException w:name="Medium Grid 2 Accent 2" w:semiHidden="0" w:uiPriority="68" w:unhideWhenUsed="0"/>
+    <w:lsdException w:name="Medium Grid 3 Accent 2" w:semiHidden="0" w:uiPriority="69" w:unhideWhenUsed="0"/>
+    <w:lsdException w:name="Dark List Accent 2" w:semiHidden="0" w:uiPriority="70" w:unhideWhenUsed="0"/>
+    <w:lsdException w:name="Colorful Shading Accent 2" w:semiHidden="0" w:uiPriority="71" w:unhideWhenUsed="0"/>
+    <w:lsdException w:name="Colorful List Accent 2" w:semiHidden="0" w:uiPriority="72" w:unhideWhenUsed="0"/>
+    <w:lsdException w:name="Colorful Grid Accent 2" w:semiHidden="0" w:uiPriority="73" w:unhideWhenUsed="0"/>
+    <w:lsdException w:name="Light Shading Accent 3" w:semiHidden="0" w:uiPriority="60" w:unhideWhenUsed="0"/>
+    <w:lsdException w:name="Light List Accent 3" w:semiHidden="0" w:uiPriority="61" w:unhideWhenUsed="0"/>
+    <w:lsdException w:name="Light Grid Accent 3" w:semiHidden="0" w:uiPriority="62" w:unhideWhenUsed="0"/>
+    <w:lsdException w:name="Medium Shading 1 Accent 3" w:semiHidden="0" w:uiPriority="63" w:unhideWhenUsed="0"/>
+    <w:lsdException w:name="Medium Shading 2 Accent 3" w:semiHidden="0" w:uiPriority="64" w:unhideWhenUsed="0"/>
+    <w:lsdException w:name="Medium List 1 Accent 3" w:semiHidden="0" w:uiPriority="65" w:unhideWhenUsed="0"/>
+    <w:lsdException w:name="Medium List 2 Accent 3" w:semiHidden="0" w:uiPriority="66" w:unhideWhenUsed="0"/>
+    <w:lsdException w:name="Medium Grid 1 Accent 3" w:semiHidden="0" w:uiPriority="67" w:unhideWhenUsed="0"/>
+    <w:lsdException w:name="Medium Grid 2 Accent 3" w:semiHidden="0" w:uiPriority="68" w:unhideWhenUsed="0"/>
+    <w:lsdException w:name="Medium Grid 3 Accent 3" w:semiHidden="0" w:uiPriority="69" w:unhideWhenUsed="0"/>
+    <w:lsdException w:name="Dark List Accent 3" w:semiHidden="0" w:uiPriority="70" w:unhideWhenUsed="0"/>
+    <w:lsdException w:name="Colorful Shading Accent 3" w:semiHidden="0" w:uiPriority="71" w:unhideWhenUsed="0"/>
+    <w:lsdException w:name="Colorful List Accent 3" w:semiHidden="0" w:uiPriority="72" w:unhideWhenUsed="0"/>
+    <w:lsdException w:name="Colorful Grid Accent 3" w:semiHidden="0" w:uiPriority="73" w:unhideWhenUsed="0"/>
+    <w:lsdException w:name="Light Shading Accent 4" w:semiHidden="0" w:uiPriority="60" w:unhideWhenUsed="0"/>
+    <w:lsdException w:name="Light List Accent 4" w:semiHidden="0" w:uiPriority="61" w:unhideWhenUsed="0"/>
+    <w:lsdException w:name="Light Grid Accent 4" w:semiHidden="0" w:uiPriority="62" w:unhideWhenUsed="0"/>
+    <w:lsdException w:name="Medium Shading 1 Accent 4" w:semiHidden="0" w:uiPriority="63" w:unhideWhenUsed="0"/>
+    <w:lsdException w:name="Medium Shading 2 Accent 4" w:semiHidden="0" w:uiPriority="64" w:unhideWhenUsed="0"/>
+    <w:lsdException w:name="Medium List 1 Accent 4" w:semiHidden="0" w:uiPriority="65" w:unhideWhenUsed="0"/>
+    <w:lsdException w:name="Medium List 2 Accent 4" w:semiHidden="0" w:uiPriority="66" w:unhideWhenUsed="0"/>
+    <w:lsdException w:name="Medium Grid 1 Accent 4" w:semiHidden="0" w:uiPriority="67" w:unhideWhenUsed="0"/>
+    <w:lsdException w:name="Medium Grid 2 Accent 4" w:semiHidden="0" w:uiPriority="68" w:unhideWhenUsed="0"/>
+    <w:lsdException w:name="Medium Grid 3 Accent 4" w:semiHidden="0" w:uiPriority="69" w:unhideWhenUsed="0"/>
+    <w:lsdException w:name="Dark List Accent 4" w:semiHidden="0" w:uiPriority="70" w:unhideWhenUsed="0"/>
+    <w:lsdException w:name="Colorful Shading Accent 4" w:semiHidden="0" w:uiPriority="71" w:unhideWhenUsed="0"/>
+    <w:lsdException w:name="Colorful List Accent 4" w:semiHidden="0" w:uiPriority="72" w:unhideWhenUsed="0"/>
+    <w:lsdException w:name="Colorful Grid Accent 4" w:semiHidden="0" w:uiPriority="73" w:unhideWhenUsed="0"/>
+    <w:lsdException w:name="Light Shading Accent 5" w:semiHidden="0" w:uiPriority="60" w:unhideWhenUsed="0"/>
+    <w:lsdException w:name="Light List Accent 5" w:semiHidden="0" w:uiPriority="61" w:unhideWhenUsed="0"/>
+    <w:lsdException w:name="Light Grid Accent 5" w:semiHidden="0" w:uiPriority="62" w:unhideWhenUsed="0"/>
+    <w:lsdException w:name="Medium Shading 1 Accent 5" w:semiHidden="0" w:uiPriority="63" w:unhideWhenUsed="0"/>
+    <w:lsdException w:name="Medium Shading 2 Accent 5" w:semiHidden="0" w:uiPriority="64" w:unhideWhenUsed="0"/>
+    <w:lsdException w:name="Medium List 1 Accent 5" w:semiHidden="0" w:uiPriority="65" w:unhideWhenUsed="0"/>
+    <w:lsdException w:name="Medium List 2 Accent 5" w:semiHidden="0" w:uiPriority="66" w:unhideWhenUsed="0"/>
+    <w:lsdException w:name="Medium Grid 1 Accent 5" w:semiHidden="0" w:uiPriority="67" w:unhideWhenUsed="0"/>
+    <w:lsdException w:name="Medium Grid 2 Accent 5" w:semiHidden="0" w:uiPriority="68" w:unhideWhenUsed="0"/>
+    <w:lsdException w:name="Medium Grid 3 Accent 5" w:semiHidden="0" w:uiPriority="69" w:unhideWhenUsed="0"/>
+    <w:lsdException w:name="Dark List Accent 5" w:semiHidden="0" w:uiPriority="70" w:unhideWhenUsed="0"/>
+    <w:lsdException w:name="Colorful Shading Accent 5" w:semiHidden="0" w:uiPriority="71" w:unhideWhenUsed="0"/>
+    <w:lsdException w:name="Colorful List Accent 5" w:semiHidden="0" w:uiPriority="72" w:unhideWhenUsed="0"/>
+    <w:lsdException w:name="Colorful Grid Accent 5" w:semiHidden="0" w:uiPriority="73" w:unhideWhenUsed="0"/>
+    <w:lsdException w:name="Light Shading Accent 6" w:semiHidden="0" w:uiPriority="60" w:unhideWhenUsed="0"/>
+    <w:lsdException w:name="Light List Accent 6" w:semiHidden="0" w:uiPriority="61" w:unhideWhenUsed="0"/>
+    <w:lsdException w:name="Light Grid Accent 6" w:semiHidden="0" w:uiPriority="62" w:unhideWhenUsed="0"/>
+    <w:lsdException w:name="Medium Shading 1 Accent 6" w:semiHidden="0" w:uiPriority="63" w:unhideWhenUsed="0"/>
+    <w:lsdException w:name="Medium Shading 2 Accent 6" w:semiHidden="0" w:uiPriority="64" w:unhideWhenUsed="0"/>
+    <w:lsdException w:name="Medium List 1 Accent 6" w:semiHidden="0" w:uiPriority="65" w:unhideWhenUsed="0"/>
+    <w:lsdException w:name="Medium List 2 Accent 6" w:semiHidden="0" w:uiPriority="66" w:unhideWhenUsed="0"/>
+    <w:lsdException w:name="Medium Grid 1 Accent 6" w:semiHidden="0" w:uiPriority="67" w:unhideWhenUsed="0"/>
+    <w:lsdException w:name="Medium Grid 2 Accent 6" w:semiHidden="0" w:uiPriority="68" w:unhideWhenUsed="0"/>
+    <w:lsdException w:name="Medium Grid 3 Accent 6" w:semiHidden="0" w:uiPriority="69" w:unhideWhenUsed="0"/>
+    <w:lsdException w:name="Dark List Accent 6" w:semiHidden="0" w:uiPriority="70" w:unhideWhenUsed="0"/>
+    <w:lsdException w:name="Colorful Shading Accent 6" w:semiHidden="0" w:uiPriority="71" w:unhideWhenUsed="0"/>
+    <w:lsdException w:name="Colorful List Accent 6" w:semiHidden="0" w:uiPriority="72" w:unhideWhenUsed="0"/>
+    <w:lsdException w:name="Colorful Grid Accent 6" w:semiHidden="0" w:uiPriority="73" w:unhideWhenUsed="0"/>
+    <w:lsdException w:name="Subtle Emphasis" w:semiHidden="0" w:uiPriority="19" w:unhideWhenUsed="0" w:qFormat="1"/>
+    <w:lsdException w:name="Intense Emphasis" w:semiHidden="0" w:uiPriority="21" w:unhideWhenUsed="0" w:qFormat="1"/>
+    <w:lsdException w:name="Subtle Reference" w:semiHidden="0" w:uiPriority="31" w:unhideWhenUsed="0" w:qFormat="1"/>
+    <w:lsdException w:name="Intense Reference" w:semiHidden="0" w:uiPriority="32" w:unhideWhenUsed="0" w:qFormat="1"/>
+    <w:lsdException w:name="Book Title" w:semiHidden="0" w:uiPriority="33" w:unhideWhenUsed="0" w:qFormat="1"/>
+    <w:lsdException w:name="Bibliography" w:uiPriority="37"/>
+    <w:lsdException w:name="TOC Heading" w:uiPriority="39" w:qFormat="1"/>
   </w:latentStyles>
   <w:style w:type="paragraph" w:default="1" w:styleId="Normal">
     <w:name w:val="Normal"/>

</xml_diff>

<commit_message>
Added Probability Graph and Results Paragraph
</commit_message>
<xml_diff>
--- a/Financial Freedom Article.docx
+++ b/Financial Freedom Article.docx
@@ -2,16 +2,6 @@
 <file path=word/document.xml><?xml version="1.0" encoding="utf-8"?>
 <w:document xmlns:wpc="http://schemas.microsoft.com/office/word/2010/wordprocessingCanvas" xmlns:cx="http://schemas.microsoft.com/office/drawing/2014/chartex" xmlns:cx1="http://schemas.microsoft.com/office/drawing/2015/9/8/chartex" xmlns:mc="http://schemas.openxmlformats.org/markup-compatibility/2006" xmlns:o="urn:schemas-microsoft-com:office:office" xmlns:r="http://schemas.openxmlformats.org/officeDocument/2006/relationships" xmlns:m="http://schemas.openxmlformats.org/officeDocument/2006/math" xmlns:v="urn:schemas-microsoft-com:vml" xmlns:wp14="http://schemas.microsoft.com/office/word/2010/wordprocessingDrawing" xmlns:wp="http://schemas.openxmlformats.org/drawingml/2006/wordprocessingDrawing" xmlns:w10="urn:schemas-microsoft-com:office:word" xmlns:w="http://schemas.openxmlformats.org/wordprocessingml/2006/main" xmlns:w14="http://schemas.microsoft.com/office/word/2010/wordml" xmlns:w15="http://schemas.microsoft.com/office/word/2012/wordml" xmlns:w16se="http://schemas.microsoft.com/office/word/2015/wordml/symex" xmlns:wpg="http://schemas.microsoft.com/office/word/2010/wordprocessingGroup" xmlns:wpi="http://schemas.microsoft.com/office/word/2010/wordprocessingInk" xmlns:wne="http://schemas.microsoft.com/office/word/2006/wordml" xmlns:wps="http://schemas.microsoft.com/office/word/2010/wordprocessingShape" mc:Ignorable="w14 w15 w16se wp14">
   <w:body>
-    <w:p>
-      <w:pPr>
-        <w:spacing w:after="0"/>
-      </w:pPr>
-      <w:bookmarkStart w:id="0" w:name="_GoBack"/>
-      <w:bookmarkEnd w:id="0"/>
-      <w:r>
-        <w:t>TODO: Add Graph of Probabilities vs Time for 15 through 30 years</w:t>
-      </w:r>
-    </w:p>
     <w:p>
       <w:pPr>
         <w:pStyle w:val="Heading1"/>
@@ -109,6 +99,8 @@
           <w:t>investment calculator</w:t>
         </w:r>
       </w:hyperlink>
+      <w:bookmarkStart w:id="0" w:name="_GoBack"/>
+      <w:bookmarkEnd w:id="0"/>
       <w:r>
         <w:t>.</w:t>
       </w:r>
@@ -1309,7 +1301,115 @@
         <w:t xml:space="preserve">Results: </w:t>
       </w:r>
       <w:r>
-        <w:t>Based on the above inputs, Robert calculates a 25% probability of accumulating $3 million in 20 years.</w:t>
+        <w:t>Based on the above inputs, Robert calculates a 25% probability of accumulating $3 mi</w:t>
+      </w:r>
+      <w:r>
+        <w:t xml:space="preserve">llion in 20 </w:t>
+      </w:r>
+      <w:r>
+        <w:t>years.</w:t>
+      </w:r>
+      <w:r>
+        <w:t xml:space="preserve"> He then repeats the calculations every five years starting at year 10 and through year 50. Graph 3 shows the results of his analysis.</w:t>
+      </w:r>
+    </w:p>
+    <w:p>
+      <w:pPr>
+        <w:jc w:val="center"/>
+      </w:pPr>
+      <w:r>
+        <w:rPr>
+          <w:noProof/>
+        </w:rPr>
+        <w:lastRenderedPageBreak/>
+        <w:drawing>
+          <wp:inline distT="0" distB="0" distL="0" distR="0" wp14:anchorId="5964CFF3" wp14:editId="0B8A8163">
+            <wp:extent cx="3200400" cy="1923786"/>
+            <wp:effectExtent l="0" t="0" r="0" b="635"/>
+            <wp:docPr id="3" name="Picture 3"/>
+            <wp:cNvGraphicFramePr>
+              <a:graphicFrameLocks xmlns:a="http://schemas.openxmlformats.org/drawingml/2006/main" noChangeAspect="1"/>
+            </wp:cNvGraphicFramePr>
+            <a:graphic xmlns:a="http://schemas.openxmlformats.org/drawingml/2006/main">
+              <a:graphicData uri="http://schemas.openxmlformats.org/drawingml/2006/picture">
+                <pic:pic xmlns:pic="http://schemas.openxmlformats.org/drawingml/2006/picture">
+                  <pic:nvPicPr>
+                    <pic:cNvPr id="0" name="Picture 2"/>
+                    <pic:cNvPicPr>
+                      <a:picLocks noChangeAspect="1" noChangeArrowheads="1"/>
+                    </pic:cNvPicPr>
+                  </pic:nvPicPr>
+                  <pic:blipFill>
+                    <a:blip r:embed="rId9">
+                      <a:extLst>
+                        <a:ext uri="{28A0092B-C50C-407E-A947-70E740481C1C}">
+                          <a14:useLocalDpi xmlns:a14="http://schemas.microsoft.com/office/drawing/2010/main" val="0"/>
+                        </a:ext>
+                      </a:extLst>
+                    </a:blip>
+                    <a:srcRect/>
+                    <a:stretch>
+                      <a:fillRect/>
+                    </a:stretch>
+                  </pic:blipFill>
+                  <pic:spPr bwMode="auto">
+                    <a:xfrm>
+                      <a:off x="0" y="0"/>
+                      <a:ext cx="3200400" cy="1923786"/>
+                    </a:xfrm>
+                    <a:prstGeom prst="rect">
+                      <a:avLst/>
+                    </a:prstGeom>
+                  </pic:spPr>
+                </pic:pic>
+              </a:graphicData>
+            </a:graphic>
+          </wp:inline>
+        </w:drawing>
+      </w:r>
+    </w:p>
+    <w:p>
+      <w:pPr>
+        <w:rPr>
+          <w:b/>
+          <w:i/>
+        </w:rPr>
+      </w:pPr>
+      <w:r>
+        <w:rPr>
+          <w:b/>
+          <w:i/>
+        </w:rPr>
+        <w:t>Graph 3</w:t>
+      </w:r>
+      <w:r>
+        <w:rPr>
+          <w:b/>
+          <w:i/>
+        </w:rPr>
+        <w:t xml:space="preserve">: </w:t>
+      </w:r>
+      <w:r>
+        <w:rPr>
+          <w:b/>
+          <w:i/>
+        </w:rPr>
+        <w:t>Probability of accumulating $3 million over various time periods</w:t>
+      </w:r>
+      <w:r>
+        <w:rPr>
+          <w:b/>
+          <w:i/>
+        </w:rPr>
+        <w:t xml:space="preserve">. </w:t>
+      </w:r>
+    </w:p>
+    <w:p>
+      <w:r>
+        <w:t xml:space="preserve">Assuming his assumptions are accurate, Robert is more likely than not to achieve his goal starting in year 25. </w:t>
+      </w:r>
+      <w:r>
+        <w:t>By year 40, his analysis suggests that he has a 94% chance of reaching his goal. Robert wonders how this would change if he invested in US stocks instead. Would the probability of reaching his goal in 40 years increase due to lower volatility?</w:t>
       </w:r>
     </w:p>
     <w:sectPr>

</xml_diff>

<commit_message>
Added Footnotes to Article
</commit_message>
<xml_diff>
--- a/Financial Freedom Article.docx
+++ b/Financial Freedom Article.docx
@@ -1,29 +1,13 @@
 
 <file path=word/document.xml><?xml version="1.0" encoding="utf-8"?>
-<w:document xmlns:wpc="http://schemas.microsoft.com/office/word/2010/wordprocessingCanvas" xmlns:mc="http://schemas.openxmlformats.org/markup-compatibility/2006" xmlns:o="urn:schemas-microsoft-com:office:office" xmlns:r="http://schemas.openxmlformats.org/officeDocument/2006/relationships" xmlns:m="http://schemas.openxmlformats.org/officeDocument/2006/math" xmlns:v="urn:schemas-microsoft-com:vml" xmlns:wp14="http://schemas.microsoft.com/office/word/2010/wordprocessingDrawing" xmlns:wp="http://schemas.openxmlformats.org/drawingml/2006/wordprocessingDrawing" xmlns:w10="urn:schemas-microsoft-com:office:word" xmlns:w="http://schemas.openxmlformats.org/wordprocessingml/2006/main" xmlns:w14="http://schemas.microsoft.com/office/word/2010/wordml" xmlns:wpg="http://schemas.microsoft.com/office/word/2010/wordprocessingGroup" xmlns:wpi="http://schemas.microsoft.com/office/word/2010/wordprocessingInk" xmlns:wne="http://schemas.microsoft.com/office/word/2006/wordml" xmlns:wps="http://schemas.microsoft.com/office/word/2010/wordprocessingShape" mc:Ignorable="w14 wp14">
+<w:document xmlns:wpc="http://schemas.microsoft.com/office/word/2010/wordprocessingCanvas" xmlns:cx="http://schemas.microsoft.com/office/drawing/2014/chartex" xmlns:cx1="http://schemas.microsoft.com/office/drawing/2015/9/8/chartex" xmlns:mc="http://schemas.openxmlformats.org/markup-compatibility/2006" xmlns:o="urn:schemas-microsoft-com:office:office" xmlns:r="http://schemas.openxmlformats.org/officeDocument/2006/relationships" xmlns:m="http://schemas.openxmlformats.org/officeDocument/2006/math" xmlns:v="urn:schemas-microsoft-com:vml" xmlns:wp14="http://schemas.microsoft.com/office/word/2010/wordprocessingDrawing" xmlns:wp="http://schemas.openxmlformats.org/drawingml/2006/wordprocessingDrawing" xmlns:w10="urn:schemas-microsoft-com:office:word" xmlns:w="http://schemas.openxmlformats.org/wordprocessingml/2006/main" xmlns:w14="http://schemas.microsoft.com/office/word/2010/wordml" xmlns:w15="http://schemas.microsoft.com/office/word/2012/wordml" xmlns:w16se="http://schemas.microsoft.com/office/word/2015/wordml/symex" xmlns:wpg="http://schemas.microsoft.com/office/word/2010/wordprocessingGroup" xmlns:wpi="http://schemas.microsoft.com/office/word/2010/wordprocessingInk" xmlns:wne="http://schemas.microsoft.com/office/word/2006/wordml" xmlns:wps="http://schemas.microsoft.com/office/word/2010/wordprocessingShape" mc:Ignorable="w14 w15 w16se wp14">
   <w:body>
     <w:p>
       <w:pPr>
-        <w:pStyle w:val="NoSpacing"/>
-      </w:pPr>
-      <w:r>
-        <w:t>TODO: Add footnotes if needed (401k amount, $3 million without present value, allocation)</w:t>
-      </w:r>
-    </w:p>
-    <w:p>
-      <w:pPr>
-        <w:pStyle w:val="NoSpacing"/>
-      </w:pPr>
-      <w:r>
-        <w:t>TODO: Write letter to editors</w:t>
-      </w:r>
+        <w:pStyle w:val="Heading1"/>
+      </w:pPr>
       <w:bookmarkStart w:id="0" w:name="_GoBack"/>
       <w:bookmarkEnd w:id="0"/>
-    </w:p>
-    <w:p>
-      <w:pPr>
-        <w:pStyle w:val="Heading1"/>
-      </w:pPr>
       <w:r>
         <w:t>A</w:t>
       </w:r>
@@ -65,6 +49,9 @@
       <w:r>
         <w:t>ictional narrative</w:t>
       </w:r>
+      <w:r>
+        <w:t xml:space="preserve"> loosely based on real life events</w:t>
+      </w:r>
     </w:p>
     <w:p>
       <w:pPr>
@@ -109,7 +96,7 @@
       <w:r>
         <w:t xml:space="preserve">this </w:t>
       </w:r>
-      <w:hyperlink r:id="rId6" w:history="1">
+      <w:hyperlink r:id="rId5" w:history="1">
         <w:r>
           <w:rPr>
             <w:rStyle w:val="Hyperlink"/>
@@ -126,7 +113,7 @@
       <w:r>
         <w:t xml:space="preserve">g </w:t>
       </w:r>
-      <w:hyperlink r:id="rId7" w:history="1">
+      <w:hyperlink r:id="rId6" w:history="1">
         <w:r>
           <w:rPr>
             <w:rStyle w:val="Hyperlink"/>
@@ -158,7 +145,16 @@
         <w:t>Robert is a 22 year old management c</w:t>
       </w:r>
       <w:r>
-        <w:t>onsultant who wants to achieve financial freedom. Specifically, he believes that if he accumulates $3 million in assets, money would no lon</w:t>
+        <w:t>onsultant who wants to achieve financial freedom. Specifically, he believes that if he accumulates $3 million in assets</w:t>
+      </w:r>
+      <w:r>
+        <w:rPr>
+          <w:vertAlign w:val="superscript"/>
+        </w:rPr>
+        <w:t>1</w:t>
+      </w:r>
+      <w:r>
+        <w:t>, money would no lon</w:t>
       </w:r>
       <w:r>
         <w:t>ger be the primary factor in any major life decision.</w:t>
@@ -260,7 +256,16 @@
         <w:t xml:space="preserve">Cash Inflows: </w:t>
       </w:r>
       <w:r>
-        <w:t xml:space="preserve">Robert currently earns $80,000 per year. He plans to contribute $20,000 to his 401k before tax. He also assumes a 25% effective income tax rate. Therefore, he will net $45,000 after tax. He lives modestly and should spend about $25,000 on housing, food, and entertainment. This leaves another $20,000 that he can invest after tax. </w:t>
+        <w:t>Robert currently earns $80,000 per year. He plans to contribute $20,000</w:t>
+      </w:r>
+      <w:r>
+        <w:rPr>
+          <w:vertAlign w:val="superscript"/>
+        </w:rPr>
+        <w:t>2</w:t>
+      </w:r>
+      <w:r>
+        <w:t xml:space="preserve"> to his 401k before tax. He also assumes a 25% effective income tax rate. Therefore, he will net $45,000 after tax. He lives modestly and should spend about $25,000 on housing, food, and entertainment. This leaves another $20,000 that he can invest after tax. </w:t>
       </w:r>
       <w:r>
         <w:t>In addition, he assumes this amount will grow at 4% per year, or roughly twice the inflation rate, because his compensation should outpace his cost of living.</w:t>
@@ -301,29 +306,35 @@
         <w:t>Jim tries to dissuade him from this plan and explains the benefits of diversifying across both developed and emerging markets, but Robert counters that the Emerging Market Fund spreads risk among different countries, industries, and stocks.</w:t>
       </w:r>
       <w:r>
-        <w:t xml:space="preserve"> Besides developed and </w:t>
-      </w:r>
-      <w:r>
+        <w:t xml:space="preserve"> Besides developed and emerging markets are becoming increasingly correlated. Why not just pick </w:t>
+      </w:r>
+      <w:r>
+        <w:t>a diversified fund</w:t>
+      </w:r>
+      <w:r>
+        <w:t xml:space="preserve"> with the highest potential gain</w:t>
+      </w:r>
+      <w:r>
+        <w:rPr>
+          <w:vertAlign w:val="superscript"/>
+        </w:rPr>
+        <w:t>3</w:t>
+      </w:r>
+      <w:r>
+        <w:t>?</w:t>
+      </w:r>
+    </w:p>
+    <w:p>
+      <w:pPr>
+        <w:rPr>
+          <w:i/>
+        </w:rPr>
+      </w:pPr>
+      <w:r>
+        <w:rPr>
+          <w:b/>
+        </w:rPr>
         <w:lastRenderedPageBreak/>
-        <w:t xml:space="preserve">emerging markets are becoming increasingly correlated. Why not just pick </w:t>
-      </w:r>
-      <w:r>
-        <w:t>a diversified fund</w:t>
-      </w:r>
-      <w:r>
-        <w:t xml:space="preserve"> with the highest potential gain?</w:t>
-      </w:r>
-    </w:p>
-    <w:p>
-      <w:pPr>
-        <w:rPr>
-          <w:i/>
-        </w:rPr>
-      </w:pPr>
-      <w:r>
-        <w:rPr>
-          <w:b/>
-        </w:rPr>
         <w:t>Investment Forecast:</w:t>
       </w:r>
       <w:r>
@@ -1016,7 +1027,7 @@
                     </pic:cNvPicPr>
                   </pic:nvPicPr>
                   <pic:blipFill>
-                    <a:blip r:embed="rId8">
+                    <a:blip r:embed="rId7">
                       <a:extLst>
                         <a:ext uri="{28A0092B-C50C-407E-A947-70E740481C1C}">
                           <a14:useLocalDpi xmlns:a14="http://schemas.microsoft.com/office/drawing/2010/main" val="0"/>
@@ -1206,7 +1217,7 @@
                     <pic:cNvPicPr/>
                   </pic:nvPicPr>
                   <pic:blipFill>
-                    <a:blip r:embed="rId9">
+                    <a:blip r:embed="rId8">
                       <a:extLst>
                         <a:ext uri="{28A0092B-C50C-407E-A947-70E740481C1C}">
                           <a14:useLocalDpi xmlns:a14="http://schemas.microsoft.com/office/drawing/2010/main" val="0"/>
@@ -1309,7 +1320,7 @@
                     </pic:cNvPicPr>
                   </pic:nvPicPr>
                   <pic:blipFill>
-                    <a:blip r:embed="rId10">
+                    <a:blip r:embed="rId9">
                       <a:extLst>
                         <a:ext uri="{28A0092B-C50C-407E-A947-70E740481C1C}">
                           <a14:useLocalDpi xmlns:a14="http://schemas.microsoft.com/office/drawing/2010/main" val="0"/>
@@ -1381,6 +1392,53 @@
         <w:t>By year 40, his analysis suggests that he has a 94% chance of reaching his goal. Robert wonders how this would change if he invested in US stocks instead. Would the probability of reaching his goal in 40 years increase due to lower volatility?</w:t>
       </w:r>
     </w:p>
+    <w:p>
+      <w:r>
+        <w:t>Footnotes:</w:t>
+      </w:r>
+    </w:p>
+    <w:p>
+      <w:pPr>
+        <w:pStyle w:val="ListParagraph"/>
+        <w:numPr>
+          <w:ilvl w:val="0"/>
+          <w:numId w:val="6"/>
+        </w:numPr>
+      </w:pPr>
+      <w:r>
+        <w:t>This analysis omits the time value of money and assumes the $3 million goal holds regardless of duration.</w:t>
+      </w:r>
+    </w:p>
+    <w:p>
+      <w:pPr>
+        <w:pStyle w:val="ListParagraph"/>
+        <w:numPr>
+          <w:ilvl w:val="0"/>
+          <w:numId w:val="6"/>
+        </w:numPr>
+      </w:pPr>
+      <w:r>
+        <w:t>The current 401k maximum contribution is $19,000 (not $20,000). However, $20,000 results in simpler calculations</w:t>
+      </w:r>
+      <w:r>
+        <w:t>.</w:t>
+      </w:r>
+    </w:p>
+    <w:p>
+      <w:pPr>
+        <w:pStyle w:val="ListParagraph"/>
+        <w:numPr>
+          <w:ilvl w:val="0"/>
+          <w:numId w:val="6"/>
+        </w:numPr>
+      </w:pPr>
+      <w:r>
+        <w:t>This assumption is controversial at best and false at worst</w:t>
+      </w:r>
+      <w:r>
+        <w:t>.</w:t>
+      </w:r>
+    </w:p>
     <w:sectPr>
       <w:pgSz w:w="12240" w:h="15840"/>
       <w:pgMar w:top="1440" w:right="1440" w:bottom="1440" w:left="1440" w:header="720" w:footer="720" w:gutter="0"/>
@@ -1392,8 +1450,8 @@
 </file>
 
 <file path=word/numbering.xml><?xml version="1.0" encoding="utf-8"?>
-<w:numbering xmlns:wpc="http://schemas.microsoft.com/office/word/2010/wordprocessingCanvas" xmlns:mc="http://schemas.openxmlformats.org/markup-compatibility/2006" xmlns:o="urn:schemas-microsoft-com:office:office" xmlns:r="http://schemas.openxmlformats.org/officeDocument/2006/relationships" xmlns:m="http://schemas.openxmlformats.org/officeDocument/2006/math" xmlns:v="urn:schemas-microsoft-com:vml" xmlns:wp14="http://schemas.microsoft.com/office/word/2010/wordprocessingDrawing" xmlns:wp="http://schemas.openxmlformats.org/drawingml/2006/wordprocessingDrawing" xmlns:w10="urn:schemas-microsoft-com:office:word" xmlns:w="http://schemas.openxmlformats.org/wordprocessingml/2006/main" xmlns:w14="http://schemas.microsoft.com/office/word/2010/wordml" xmlns:wpg="http://schemas.microsoft.com/office/word/2010/wordprocessingGroup" xmlns:wpi="http://schemas.microsoft.com/office/word/2010/wordprocessingInk" xmlns:wne="http://schemas.microsoft.com/office/word/2006/wordml" xmlns:wps="http://schemas.microsoft.com/office/word/2010/wordprocessingShape" mc:Ignorable="w14 wp14">
-  <w:abstractNum w:abstractNumId="0">
+<w:numbering xmlns:wpc="http://schemas.microsoft.com/office/word/2010/wordprocessingCanvas" xmlns:cx="http://schemas.microsoft.com/office/drawing/2014/chartex" xmlns:cx1="http://schemas.microsoft.com/office/drawing/2015/9/8/chartex" xmlns:mc="http://schemas.openxmlformats.org/markup-compatibility/2006" xmlns:o="urn:schemas-microsoft-com:office:office" xmlns:r="http://schemas.openxmlformats.org/officeDocument/2006/relationships" xmlns:m="http://schemas.openxmlformats.org/officeDocument/2006/math" xmlns:v="urn:schemas-microsoft-com:vml" xmlns:wp14="http://schemas.microsoft.com/office/word/2010/wordprocessingDrawing" xmlns:wp="http://schemas.openxmlformats.org/drawingml/2006/wordprocessingDrawing" xmlns:w10="urn:schemas-microsoft-com:office:word" xmlns:w="http://schemas.openxmlformats.org/wordprocessingml/2006/main" xmlns:w14="http://schemas.microsoft.com/office/word/2010/wordml" xmlns:w15="http://schemas.microsoft.com/office/word/2012/wordml" xmlns:w16se="http://schemas.microsoft.com/office/word/2015/wordml/symex" xmlns:wpg="http://schemas.microsoft.com/office/word/2010/wordprocessingGroup" xmlns:wpi="http://schemas.microsoft.com/office/word/2010/wordprocessingInk" xmlns:wne="http://schemas.microsoft.com/office/word/2006/wordml" xmlns:wps="http://schemas.microsoft.com/office/word/2010/wordprocessingShape" mc:Ignorable="w14 w15 w16se wp14">
+  <w:abstractNum w:abstractNumId="0" w15:restartNumberingAfterBreak="0">
     <w:nsid w:val="06FE619D"/>
     <w:multiLevelType w:val="hybridMultilevel"/>
     <w:tmpl w:val="11A8BA26"/>
@@ -1479,7 +1537,7 @@
       </w:pPr>
     </w:lvl>
   </w:abstractNum>
-  <w:abstractNum w:abstractNumId="1">
+  <w:abstractNum w:abstractNumId="1" w15:restartNumberingAfterBreak="0">
     <w:nsid w:val="2BB2186A"/>
     <w:multiLevelType w:val="hybridMultilevel"/>
     <w:tmpl w:val="4C7C9F2E"/>
@@ -1568,7 +1626,185 @@
       </w:pPr>
     </w:lvl>
   </w:abstractNum>
-  <w:abstractNum w:abstractNumId="2">
+  <w:abstractNum w:abstractNumId="2" w15:restartNumberingAfterBreak="0">
+    <w:nsid w:val="34A31557"/>
+    <w:multiLevelType w:val="hybridMultilevel"/>
+    <w:tmpl w:val="412E06C6"/>
+    <w:lvl w:ilvl="0" w:tplc="2298A8AE">
+      <w:start w:val="1"/>
+      <w:numFmt w:val="decimal"/>
+      <w:lvlText w:val="%1."/>
+      <w:lvlJc w:val="left"/>
+      <w:pPr>
+        <w:ind w:left="720" w:hanging="360"/>
+      </w:pPr>
+      <w:rPr>
+        <w:rFonts w:asciiTheme="minorHAnsi" w:eastAsiaTheme="minorHAnsi" w:hAnsiTheme="minorHAnsi" w:cstheme="minorBidi"/>
+      </w:rPr>
+    </w:lvl>
+    <w:lvl w:ilvl="1" w:tplc="04090019" w:tentative="1">
+      <w:start w:val="1"/>
+      <w:numFmt w:val="lowerLetter"/>
+      <w:lvlText w:val="%2."/>
+      <w:lvlJc w:val="left"/>
+      <w:pPr>
+        <w:ind w:left="1440" w:hanging="360"/>
+      </w:pPr>
+    </w:lvl>
+    <w:lvl w:ilvl="2" w:tplc="0409001B" w:tentative="1">
+      <w:start w:val="1"/>
+      <w:numFmt w:val="lowerRoman"/>
+      <w:lvlText w:val="%3."/>
+      <w:lvlJc w:val="right"/>
+      <w:pPr>
+        <w:ind w:left="2160" w:hanging="180"/>
+      </w:pPr>
+    </w:lvl>
+    <w:lvl w:ilvl="3" w:tplc="0409000F" w:tentative="1">
+      <w:start w:val="1"/>
+      <w:numFmt w:val="decimal"/>
+      <w:lvlText w:val="%4."/>
+      <w:lvlJc w:val="left"/>
+      <w:pPr>
+        <w:ind w:left="2880" w:hanging="360"/>
+      </w:pPr>
+    </w:lvl>
+    <w:lvl w:ilvl="4" w:tplc="04090019" w:tentative="1">
+      <w:start w:val="1"/>
+      <w:numFmt w:val="lowerLetter"/>
+      <w:lvlText w:val="%5."/>
+      <w:lvlJc w:val="left"/>
+      <w:pPr>
+        <w:ind w:left="3600" w:hanging="360"/>
+      </w:pPr>
+    </w:lvl>
+    <w:lvl w:ilvl="5" w:tplc="0409001B" w:tentative="1">
+      <w:start w:val="1"/>
+      <w:numFmt w:val="lowerRoman"/>
+      <w:lvlText w:val="%6."/>
+      <w:lvlJc w:val="right"/>
+      <w:pPr>
+        <w:ind w:left="4320" w:hanging="180"/>
+      </w:pPr>
+    </w:lvl>
+    <w:lvl w:ilvl="6" w:tplc="0409000F" w:tentative="1">
+      <w:start w:val="1"/>
+      <w:numFmt w:val="decimal"/>
+      <w:lvlText w:val="%7."/>
+      <w:lvlJc w:val="left"/>
+      <w:pPr>
+        <w:ind w:left="5040" w:hanging="360"/>
+      </w:pPr>
+    </w:lvl>
+    <w:lvl w:ilvl="7" w:tplc="04090019" w:tentative="1">
+      <w:start w:val="1"/>
+      <w:numFmt w:val="lowerLetter"/>
+      <w:lvlText w:val="%8."/>
+      <w:lvlJc w:val="left"/>
+      <w:pPr>
+        <w:ind w:left="5760" w:hanging="360"/>
+      </w:pPr>
+    </w:lvl>
+    <w:lvl w:ilvl="8" w:tplc="0409001B" w:tentative="1">
+      <w:start w:val="1"/>
+      <w:numFmt w:val="lowerRoman"/>
+      <w:lvlText w:val="%9."/>
+      <w:lvlJc w:val="right"/>
+      <w:pPr>
+        <w:ind w:left="6480" w:hanging="180"/>
+      </w:pPr>
+    </w:lvl>
+  </w:abstractNum>
+  <w:abstractNum w:abstractNumId="3" w15:restartNumberingAfterBreak="0">
+    <w:nsid w:val="38500752"/>
+    <w:multiLevelType w:val="hybridMultilevel"/>
+    <w:tmpl w:val="573C02E2"/>
+    <w:lvl w:ilvl="0" w:tplc="0409000F">
+      <w:start w:val="1"/>
+      <w:numFmt w:val="decimal"/>
+      <w:lvlText w:val="%1."/>
+      <w:lvlJc w:val="left"/>
+      <w:pPr>
+        <w:ind w:left="720" w:hanging="360"/>
+      </w:pPr>
+      <w:rPr>
+        <w:rFonts w:hint="default"/>
+      </w:rPr>
+    </w:lvl>
+    <w:lvl w:ilvl="1" w:tplc="04090019" w:tentative="1">
+      <w:start w:val="1"/>
+      <w:numFmt w:val="lowerLetter"/>
+      <w:lvlText w:val="%2."/>
+      <w:lvlJc w:val="left"/>
+      <w:pPr>
+        <w:ind w:left="1440" w:hanging="360"/>
+      </w:pPr>
+    </w:lvl>
+    <w:lvl w:ilvl="2" w:tplc="0409001B" w:tentative="1">
+      <w:start w:val="1"/>
+      <w:numFmt w:val="lowerRoman"/>
+      <w:lvlText w:val="%3."/>
+      <w:lvlJc w:val="right"/>
+      <w:pPr>
+        <w:ind w:left="2160" w:hanging="180"/>
+      </w:pPr>
+    </w:lvl>
+    <w:lvl w:ilvl="3" w:tplc="0409000F" w:tentative="1">
+      <w:start w:val="1"/>
+      <w:numFmt w:val="decimal"/>
+      <w:lvlText w:val="%4."/>
+      <w:lvlJc w:val="left"/>
+      <w:pPr>
+        <w:ind w:left="2880" w:hanging="360"/>
+      </w:pPr>
+    </w:lvl>
+    <w:lvl w:ilvl="4" w:tplc="04090019" w:tentative="1">
+      <w:start w:val="1"/>
+      <w:numFmt w:val="lowerLetter"/>
+      <w:lvlText w:val="%5."/>
+      <w:lvlJc w:val="left"/>
+      <w:pPr>
+        <w:ind w:left="3600" w:hanging="360"/>
+      </w:pPr>
+    </w:lvl>
+    <w:lvl w:ilvl="5" w:tplc="0409001B" w:tentative="1">
+      <w:start w:val="1"/>
+      <w:numFmt w:val="lowerRoman"/>
+      <w:lvlText w:val="%6."/>
+      <w:lvlJc w:val="right"/>
+      <w:pPr>
+        <w:ind w:left="4320" w:hanging="180"/>
+      </w:pPr>
+    </w:lvl>
+    <w:lvl w:ilvl="6" w:tplc="0409000F" w:tentative="1">
+      <w:start w:val="1"/>
+      <w:numFmt w:val="decimal"/>
+      <w:lvlText w:val="%7."/>
+      <w:lvlJc w:val="left"/>
+      <w:pPr>
+        <w:ind w:left="5040" w:hanging="360"/>
+      </w:pPr>
+    </w:lvl>
+    <w:lvl w:ilvl="7" w:tplc="04090019" w:tentative="1">
+      <w:start w:val="1"/>
+      <w:numFmt w:val="lowerLetter"/>
+      <w:lvlText w:val="%8."/>
+      <w:lvlJc w:val="left"/>
+      <w:pPr>
+        <w:ind w:left="5760" w:hanging="360"/>
+      </w:pPr>
+    </w:lvl>
+    <w:lvl w:ilvl="8" w:tplc="0409001B" w:tentative="1">
+      <w:start w:val="1"/>
+      <w:numFmt w:val="lowerRoman"/>
+      <w:lvlText w:val="%9."/>
+      <w:lvlJc w:val="right"/>
+      <w:pPr>
+        <w:ind w:left="6480" w:hanging="180"/>
+      </w:pPr>
+    </w:lvl>
+  </w:abstractNum>
+  <w:abstractNum w:abstractNumId="4" w15:restartNumberingAfterBreak="0">
     <w:nsid w:val="68EE49B8"/>
     <w:multiLevelType w:val="hybridMultilevel"/>
     <w:tmpl w:val="B14055C4"/>
@@ -1681,7 +1917,7 @@
       </w:rPr>
     </w:lvl>
   </w:abstractNum>
-  <w:abstractNum w:abstractNumId="3">
+  <w:abstractNum w:abstractNumId="5" w15:restartNumberingAfterBreak="0">
     <w:nsid w:val="773201A9"/>
     <w:multiLevelType w:val="hybridMultilevel"/>
     <w:tmpl w:val="9CF298D4"/>
@@ -1771,22 +2007,28 @@
     </w:lvl>
   </w:abstractNum>
   <w:num w:numId="1">
-    <w:abstractNumId w:val="2"/>
+    <w:abstractNumId w:val="4"/>
   </w:num>
   <w:num w:numId="2">
     <w:abstractNumId w:val="0"/>
   </w:num>
   <w:num w:numId="3">
-    <w:abstractNumId w:val="3"/>
+    <w:abstractNumId w:val="5"/>
   </w:num>
   <w:num w:numId="4">
     <w:abstractNumId w:val="1"/>
+  </w:num>
+  <w:num w:numId="5">
+    <w:abstractNumId w:val="3"/>
+  </w:num>
+  <w:num w:numId="6">
+    <w:abstractNumId w:val="2"/>
   </w:num>
 </w:numbering>
 </file>
 
 <file path=word/styles.xml><?xml version="1.0" encoding="utf-8"?>
-<w:styles xmlns:mc="http://schemas.openxmlformats.org/markup-compatibility/2006" xmlns:r="http://schemas.openxmlformats.org/officeDocument/2006/relationships" xmlns:w="http://schemas.openxmlformats.org/wordprocessingml/2006/main" xmlns:w14="http://schemas.microsoft.com/office/word/2010/wordml" mc:Ignorable="w14">
+<w:styles xmlns:mc="http://schemas.openxmlformats.org/markup-compatibility/2006" xmlns:r="http://schemas.openxmlformats.org/officeDocument/2006/relationships" xmlns:w="http://schemas.openxmlformats.org/wordprocessingml/2006/main" xmlns:w14="http://schemas.microsoft.com/office/word/2010/wordml" xmlns:w15="http://schemas.microsoft.com/office/word/2012/wordml" xmlns:w16se="http://schemas.microsoft.com/office/word/2015/wordml/symex" mc:Ignorable="w14 w15 w16se">
   <w:docDefaults>
     <w:rPrDefault>
       <w:rPr>
@@ -1802,859 +2044,378 @@
       </w:pPr>
     </w:pPrDefault>
   </w:docDefaults>
-  <w:latentStyles w:defLockedState="0" w:defUIPriority="99" w:defSemiHidden="1" w:defUnhideWhenUsed="1" w:defQFormat="0" w:count="267">
-    <w:lsdException w:name="Normal" w:semiHidden="0" w:uiPriority="0" w:unhideWhenUsed="0" w:qFormat="1"/>
-    <w:lsdException w:name="heading 1" w:semiHidden="0" w:uiPriority="9" w:unhideWhenUsed="0" w:qFormat="1"/>
-    <w:lsdException w:name="heading 2" w:uiPriority="9" w:qFormat="1"/>
-    <w:lsdException w:name="heading 3" w:uiPriority="9" w:qFormat="1"/>
-    <w:lsdException w:name="heading 4" w:uiPriority="9" w:qFormat="1"/>
-    <w:lsdException w:name="heading 5" w:uiPriority="9" w:qFormat="1"/>
-    <w:lsdException w:name="heading 6" w:uiPriority="9" w:qFormat="1"/>
-    <w:lsdException w:name="heading 7" w:uiPriority="9" w:qFormat="1"/>
-    <w:lsdException w:name="heading 8" w:uiPriority="9" w:qFormat="1"/>
-    <w:lsdException w:name="heading 9" w:uiPriority="9" w:qFormat="1"/>
-    <w:lsdException w:name="toc 1" w:uiPriority="39"/>
-    <w:lsdException w:name="toc 2" w:uiPriority="39"/>
-    <w:lsdException w:name="toc 3" w:uiPriority="39"/>
-    <w:lsdException w:name="toc 4" w:uiPriority="39"/>
-    <w:lsdException w:name="toc 5" w:uiPriority="39"/>
-    <w:lsdException w:name="toc 6" w:uiPriority="39"/>
-    <w:lsdException w:name="toc 7" w:uiPriority="39"/>
-    <w:lsdException w:name="toc 8" w:uiPriority="39"/>
-    <w:lsdException w:name="toc 9" w:uiPriority="39"/>
-    <w:lsdException w:name="caption" w:uiPriority="35" w:qFormat="1"/>
-    <w:lsdException w:name="Title" w:semiHidden="0" w:uiPriority="10" w:unhideWhenUsed="0" w:qFormat="1"/>
-    <w:lsdException w:name="Default Paragraph Font" w:uiPriority="1"/>
-    <w:lsdException w:name="Subtitle" w:semiHidden="0" w:uiPriority="11" w:unhideWhenUsed="0" w:qFormat="1"/>
-    <w:lsdException w:name="Strong" w:semiHidden="0" w:uiPriority="22" w:unhideWhenUsed="0" w:qFormat="1"/>
-    <w:lsdException w:name="Emphasis" w:semiHidden="0" w:uiPriority="20" w:unhideWhenUsed="0" w:qFormat="1"/>
-    <w:lsdException w:name="Table Grid" w:semiHidden="0" w:uiPriority="59" w:unhideWhenUsed="0"/>
-    <w:lsdException w:name="Placeholder Text" w:unhideWhenUsed="0"/>
-    <w:lsdException w:name="No Spacing" w:semiHidden="0" w:uiPriority="1" w:unhideWhenUsed="0" w:qFormat="1"/>
-    <w:lsdException w:name="Light Shading" w:semiHidden="0" w:uiPriority="60" w:unhideWhenUsed="0"/>
-    <w:lsdException w:name="Light List" w:semiHidden="0" w:uiPriority="61" w:unhideWhenUsed="0"/>
-    <w:lsdException w:name="Light Grid" w:semiHidden="0" w:uiPriority="62" w:unhideWhenUsed="0"/>
-    <w:lsdException w:name="Medium Shading 1" w:semiHidden="0" w:uiPriority="63" w:unhideWhenUsed="0"/>
-    <w:lsdException w:name="Medium Shading 2" w:semiHidden="0" w:uiPriority="64" w:unhideWhenUsed="0"/>
-    <w:lsdException w:name="Medium List 1" w:semiHidden="0" w:uiPriority="65" w:unhideWhenUsed="0"/>
-    <w:lsdException w:name="Medium List 2" w:semiHidden="0" w:uiPriority="66" w:unhideWhenUsed="0"/>
-    <w:lsdException w:name="Medium Grid 1" w:semiHidden="0" w:uiPriority="67" w:unhideWhenUsed="0"/>
-    <w:lsdException w:name="Medium Grid 2" w:semiHidden="0" w:uiPriority="68" w:unhideWhenUsed="0"/>
-    <w:lsdException w:name="Medium Grid 3" w:semiHidden="0" w:uiPriority="69" w:unhideWhenUsed="0"/>
-    <w:lsdException w:name="Dark List" w:semiHidden="0" w:uiPriority="70" w:unhideWhenUsed="0"/>
-    <w:lsdException w:name="Colorful Shading" w:semiHidden="0" w:uiPriority="71" w:unhideWhenUsed="0"/>
-    <w:lsdException w:name="Colorful List" w:semiHidden="0" w:uiPriority="72" w:unhideWhenUsed="0"/>
-    <w:lsdException w:name="Colorful Grid" w:semiHidden="0" w:uiPriority="73" w:unhideWhenUsed="0"/>
-    <w:lsdException w:name="Light Shading Accent 1" w:semiHidden="0" w:uiPriority="60" w:unhideWhenUsed="0"/>
-    <w:lsdException w:name="Light List Accent 1" w:semiHidden="0" w:uiPriority="61" w:unhideWhenUsed="0"/>
-    <w:lsdException w:name="Light Grid Accent 1" w:semiHidden="0" w:uiPriority="62" w:unhideWhenUsed="0"/>
-    <w:lsdException w:name="Medium Shading 1 Accent 1" w:semiHidden="0" w:uiPriority="63" w:unhideWhenUsed="0"/>
-    <w:lsdException w:name="Medium Shading 2 Accent 1" w:semiHidden="0" w:uiPriority="64" w:unhideWhenUsed="0"/>
-    <w:lsdException w:name="Medium List 1 Accent 1" w:semiHidden="0" w:uiPriority="65" w:unhideWhenUsed="0"/>
-    <w:lsdException w:name="Revision" w:unhideWhenUsed="0"/>
-    <w:lsdException w:name="List Paragraph" w:semiHidden="0" w:uiPriority="34" w:unhideWhenUsed="0" w:qFormat="1"/>
-    <w:lsdException w:name="Quote" w:semiHidden="0" w:uiPriority="29" w:unhideWhenUsed="0" w:qFormat="1"/>
-    <w:lsdException w:name="Intense Quote" w:semiHidden="0" w:uiPriority="30" w:unhideWhenUsed="0" w:qFormat="1"/>
-    <w:lsdException w:name="Medium List 2 Accent 1" w:semiHidden="0" w:uiPriority="66" w:unhideWhenUsed="0"/>
-    <w:lsdException w:name="Medium Grid 1 Accent 1" w:semiHidden="0" w:uiPriority="67" w:unhideWhenUsed="0"/>
-    <w:lsdException w:name="Medium Grid 2 Accent 1" w:semiHidden="0" w:uiPriority="68" w:unhideWhenUsed="0"/>
-    <w:lsdException w:name="Medium Grid 3 Accent 1" w:semiHidden="0" w:uiPriority="69" w:unhideWhenUsed="0"/>
-    <w:lsdException w:name="Dark List Accent 1" w:semiHidden="0" w:uiPriority="70" w:unhideWhenUsed="0"/>
-    <w:lsdException w:name="Colorful Shading Accent 1" w:semiHidden="0" w:uiPriority="71" w:unhideWhenUsed="0"/>
-    <w:lsdException w:name="Colorful List Accent 1" w:semiHidden="0" w:uiPriority="72" w:unhideWhenUsed="0"/>
-    <w:lsdException w:name="Colorful Grid Accent 1" w:semiHidden="0" w:uiPriority="73" w:unhideWhenUsed="0"/>
-    <w:lsdException w:name="Light Shading Accent 2" w:semiHidden="0" w:uiPriority="60" w:unhideWhenUsed="0"/>
-    <w:lsdException w:name="Light List Accent 2" w:semiHidden="0" w:uiPriority="61" w:unhideWhenUsed="0"/>
-    <w:lsdException w:name="Light Grid Accent 2" w:semiHidden="0" w:uiPriority="62" w:unhideWhenUsed="0"/>
-    <w:lsdException w:name="Medium Shading 1 Accent 2" w:semiHidden="0" w:uiPriority="63" w:unhideWhenUsed="0"/>
-    <w:lsdException w:name="Medium Shading 2 Accent 2" w:semiHidden="0" w:uiPriority="64" w:unhideWhenUsed="0"/>
-    <w:lsdException w:name="Medium List 1 Accent 2" w:semiHidden="0" w:uiPriority="65" w:unhideWhenUsed="0"/>
-    <w:lsdException w:name="Medium List 2 Accent 2" w:semiHidden="0" w:uiPriority="66" w:unhideWhenUsed="0"/>
-    <w:lsdException w:name="Medium Grid 1 Accent 2" w:semiHidden="0" w:uiPriority="67" w:unhideWhenUsed="0"/>
-    <w:lsdException w:name="Medium Grid 2 Accent 2" w:semiHidden="0" w:uiPriority="68" w:unhideWhenUsed="0"/>
-    <w:lsdException w:name="Medium Grid 3 Accent 2" w:semiHidden="0" w:uiPriority="69" w:unhideWhenUsed="0"/>
-    <w:lsdException w:name="Dark List Accent 2" w:semiHidden="0" w:uiPriority="70" w:unhideWhenUsed="0"/>
-    <w:lsdException w:name="Colorful Shading Accent 2" w:semiHidden="0" w:uiPriority="71" w:unhideWhenUsed="0"/>
-    <w:lsdException w:name="Colorful List Accent 2" w:semiHidden="0" w:uiPriority="72" w:unhideWhenUsed="0"/>
-    <w:lsdException w:name="Colorful Grid Accent 2" w:semiHidden="0" w:uiPriority="73" w:unhideWhenUsed="0"/>
-    <w:lsdException w:name="Light Shading Accent 3" w:semiHidden="0" w:uiPriority="60" w:unhideWhenUsed="0"/>
-    <w:lsdException w:name="Light List Accent 3" w:semiHidden="0" w:uiPriority="61" w:unhideWhenUsed="0"/>
-    <w:lsdException w:name="Light Grid Accent 3" w:semiHidden="0" w:uiPriority="62" w:unhideWhenUsed="0"/>
-    <w:lsdException w:name="Medium Shading 1 Accent 3" w:semiHidden="0" w:uiPriority="63" w:unhideWhenUsed="0"/>
-    <w:lsdException w:name="Medium Shading 2 Accent 3" w:semiHidden="0" w:uiPriority="64" w:unhideWhenUsed="0"/>
-    <w:lsdException w:name="Medium List 1 Accent 3" w:semiHidden="0" w:uiPriority="65" w:unhideWhenUsed="0"/>
-    <w:lsdException w:name="Medium List 2 Accent 3" w:semiHidden="0" w:uiPriority="66" w:unhideWhenUsed="0"/>
-    <w:lsdException w:name="Medium Grid 1 Accent 3" w:semiHidden="0" w:uiPriority="67" w:unhideWhenUsed="0"/>
-    <w:lsdException w:name="Medium Grid 2 Accent 3" w:semiHidden="0" w:uiPriority="68" w:unhideWhenUsed="0"/>
-    <w:lsdException w:name="Medium Grid 3 Accent 3" w:semiHidden="0" w:uiPriority="69" w:unhideWhenUsed="0"/>
-    <w:lsdException w:name="Dark List Accent 3" w:semiHidden="0" w:uiPriority="70" w:unhideWhenUsed="0"/>
-    <w:lsdException w:name="Colorful Shading Accent 3" w:semiHidden="0" w:uiPriority="71" w:unhideWhenUsed="0"/>
-    <w:lsdException w:name="Colorful List Accent 3" w:semiHidden="0" w:uiPriority="72" w:unhideWhenUsed="0"/>
-    <w:lsdException w:name="Colorful Grid Accent 3" w:semiHidden="0" w:uiPriority="73" w:unhideWhenUsed="0"/>
-    <w:lsdException w:name="Light Shading Accent 4" w:semiHidden="0" w:uiPriority="60" w:unhideWhenUsed="0"/>
-    <w:lsdException w:name="Light List Accent 4" w:semiHidden="0" w:uiPriority="61" w:unhideWhenUsed="0"/>
-    <w:lsdException w:name="Light Grid Accent 4" w:semiHidden="0" w:uiPriority="62" w:unhideWhenUsed="0"/>
-    <w:lsdException w:name="Medium Shading 1 Accent 4" w:semiHidden="0" w:uiPriority="63" w:unhideWhenUsed="0"/>
-    <w:lsdException w:name="Medium Shading 2 Accent 4" w:semiHidden="0" w:uiPriority="64" w:unhideWhenUsed="0"/>
-    <w:lsdException w:name="Medium List 1 Accent 4" w:semiHidden="0" w:uiPriority="65" w:unhideWhenUsed="0"/>
-    <w:lsdException w:name="Medium List 2 Accent 4" w:semiHidden="0" w:uiPriority="66" w:unhideWhenUsed="0"/>
-    <w:lsdException w:name="Medium Grid 1 Accent 4" w:semiHidden="0" w:uiPriority="67" w:unhideWhenUsed="0"/>
-    <w:lsdException w:name="Medium Grid 2 Accent 4" w:semiHidden="0" w:uiPriority="68" w:unhideWhenUsed="0"/>
-    <w:lsdException w:name="Medium Grid 3 Accent 4" w:semiHidden="0" w:uiPriority="69" w:unhideWhenUsed="0"/>
-    <w:lsdException w:name="Dark List Accent 4" w:semiHidden="0" w:uiPriority="70" w:unhideWhenUsed="0"/>
-    <w:lsdException w:name="Colorful Shading Accent 4" w:semiHidden="0" w:uiPriority="71" w:unhideWhenUsed="0"/>
-    <w:lsdException w:name="Colorful List Accent 4" w:semiHidden="0" w:uiPriority="72" w:unhideWhenUsed="0"/>
-    <w:lsdException w:name="Colorful Grid Accent 4" w:semiHidden="0" w:uiPriority="73" w:unhideWhenUsed="0"/>
-    <w:lsdException w:name="Light Shading Accent 5" w:semiHidden="0" w:uiPriority="60" w:unhideWhenUsed="0"/>
-    <w:lsdException w:name="Light List Accent 5" w:semiHidden="0" w:uiPriority="61" w:unhideWhenUsed="0"/>
-    <w:lsdException w:name="Light Grid Accent 5" w:semiHidden="0" w:uiPriority="62" w:unhideWhenUsed="0"/>
-    <w:lsdException w:name="Medium Shading 1 Accent 5" w:semiHidden="0" w:uiPriority="63" w:unhideWhenUsed="0"/>
-    <w:lsdException w:name="Medium Shading 2 Accent 5" w:semiHidden="0" w:uiPriority="64" w:unhideWhenUsed="0"/>
-    <w:lsdException w:name="Medium List 1 Accent 5" w:semiHidden="0" w:uiPriority="65" w:unhideWhenUsed="0"/>
-    <w:lsdException w:name="Medium List 2 Accent 5" w:semiHidden="0" w:uiPriority="66" w:unhideWhenUsed="0"/>
-    <w:lsdException w:name="Medium Grid 1 Accent 5" w:semiHidden="0" w:uiPriority="67" w:unhideWhenUsed="0"/>
-    <w:lsdException w:name="Medium Grid 2 Accent 5" w:semiHidden="0" w:uiPriority="68" w:unhideWhenUsed="0"/>
-    <w:lsdException w:name="Medium Grid 3 Accent 5" w:semiHidden="0" w:uiPriority="69" w:unhideWhenUsed="0"/>
-    <w:lsdException w:name="Dark List Accent 5" w:semiHidden="0" w:uiPriority="70" w:unhideWhenUsed="0"/>
-    <w:lsdException w:name="Colorful Shading Accent 5" w:semiHidden="0" w:uiPriority="71" w:unhideWhenUsed="0"/>
-    <w:lsdException w:name="Colorful List Accent 5" w:semiHidden="0" w:uiPriority="72" w:unhideWhenUsed="0"/>
-    <w:lsdException w:name="Colorful Grid Accent 5" w:semiHidden="0" w:uiPriority="73" w:unhideWhenUsed="0"/>
-    <w:lsdException w:name="Light Shading Accent 6" w:semiHidden="0" w:uiPriority="60" w:unhideWhenUsed="0"/>
-    <w:lsdException w:name="Light List Accent 6" w:semiHidden="0" w:uiPriority="61" w:unhideWhenUsed="0"/>
-    <w:lsdException w:name="Light Grid Accent 6" w:semiHidden="0" w:uiPriority="62" w:unhideWhenUsed="0"/>
-    <w:lsdException w:name="Medium Shading 1 Accent 6" w:semiHidden="0" w:uiPriority="63" w:unhideWhenUsed="0"/>
-    <w:lsdException w:name="Medium Shading 2 Accent 6" w:semiHidden="0" w:uiPriority="64" w:unhideWhenUsed="0"/>
-    <w:lsdException w:name="Medium List 1 Accent 6" w:semiHidden="0" w:uiPriority="65" w:unhideWhenUsed="0"/>
-    <w:lsdException w:name="Medium List 2 Accent 6" w:semiHidden="0" w:uiPriority="66" w:unhideWhenUsed="0"/>
-    <w:lsdException w:name="Medium Grid 1 Accent 6" w:semiHidden="0" w:uiPriority="67" w:unhideWhenUsed="0"/>
-    <w:lsdException w:name="Medium Grid 2 Accent 6" w:semiHidden="0" w:uiPriority="68" w:unhideWhenUsed="0"/>
-    <w:lsdException w:name="Medium Grid 3 Accent 6" w:semiHidden="0" w:uiPriority="69" w:unhideWhenUsed="0"/>
-    <w:lsdException w:name="Dark List Accent 6" w:semiHidden="0" w:uiPriority="70" w:unhideWhenUsed="0"/>
-    <w:lsdException w:name="Colorful Shading Accent 6" w:semiHidden="0" w:uiPriority="71" w:unhideWhenUsed="0"/>
-    <w:lsdException w:name="Colorful List Accent 6" w:semiHidden="0" w:uiPriority="72" w:unhideWhenUsed="0"/>
-    <w:lsdException w:name="Colorful Grid Accent 6" w:semiHidden="0" w:uiPriority="73" w:unhideWhenUsed="0"/>
-    <w:lsdException w:name="Subtle Emphasis" w:semiHidden="0" w:uiPriority="19" w:unhideWhenUsed="0" w:qFormat="1"/>
-    <w:lsdException w:name="Intense Emphasis" w:semiHidden="0" w:uiPriority="21" w:unhideWhenUsed="0" w:qFormat="1"/>
-    <w:lsdException w:name="Subtle Reference" w:semiHidden="0" w:uiPriority="31" w:unhideWhenUsed="0" w:qFormat="1"/>
-    <w:lsdException w:name="Intense Reference" w:semiHidden="0" w:uiPriority="32" w:unhideWhenUsed="0" w:qFormat="1"/>
-    <w:lsdException w:name="Book Title" w:semiHidden="0" w:uiPriority="33" w:unhideWhenUsed="0" w:qFormat="1"/>
-    <w:lsdException w:name="Bibliography" w:uiPriority="37"/>
-    <w:lsdException w:name="TOC Heading" w:uiPriority="39" w:qFormat="1"/>
-  </w:latentStyles>
-  <w:style w:type="paragraph" w:default="1" w:styleId="Normal">
-    <w:name w:val="Normal"/>
-    <w:qFormat/>
-  </w:style>
-  <w:style w:type="paragraph" w:styleId="Heading1">
-    <w:name w:val="heading 1"/>
-    <w:basedOn w:val="Normal"/>
-    <w:next w:val="Normal"/>
-    <w:link w:val="Heading1Char"/>
-    <w:uiPriority w:val="9"/>
-    <w:qFormat/>
-    <w:rsid w:val="007C3FBC"/>
-    <w:pPr>
-      <w:keepNext/>
-      <w:keepLines/>
-      <w:spacing w:before="480" w:after="0"/>
-      <w:outlineLvl w:val="0"/>
-    </w:pPr>
-    <w:rPr>
-      <w:rFonts w:asciiTheme="majorHAnsi" w:eastAsiaTheme="majorEastAsia" w:hAnsiTheme="majorHAnsi" w:cstheme="majorBidi"/>
-      <w:b/>
-      <w:bCs/>
-      <w:color w:val="365F91" w:themeColor="accent1" w:themeShade="BF"/>
-      <w:sz w:val="28"/>
-      <w:szCs w:val="28"/>
-    </w:rPr>
-  </w:style>
-  <w:style w:type="character" w:default="1" w:styleId="DefaultParagraphFont">
-    <w:name w:val="Default Paragraph Font"/>
-    <w:uiPriority w:val="1"/>
-    <w:semiHidden/>
-    <w:unhideWhenUsed/>
-  </w:style>
-  <w:style w:type="table" w:default="1" w:styleId="TableNormal">
-    <w:name w:val="Normal Table"/>
-    <w:uiPriority w:val="99"/>
-    <w:semiHidden/>
-    <w:unhideWhenUsed/>
-    <w:tblPr>
-      <w:tblInd w:w="0" w:type="dxa"/>
-      <w:tblCellMar>
-        <w:top w:w="0" w:type="dxa"/>
-        <w:left w:w="108" w:type="dxa"/>
-        <w:bottom w:w="0" w:type="dxa"/>
-        <w:right w:w="108" w:type="dxa"/>
-      </w:tblCellMar>
-    </w:tblPr>
-  </w:style>
-  <w:style w:type="numbering" w:default="1" w:styleId="NoList">
-    <w:name w:val="No List"/>
-    <w:uiPriority w:val="99"/>
-    <w:semiHidden/>
-    <w:unhideWhenUsed/>
-  </w:style>
-  <w:style w:type="character" w:customStyle="1" w:styleId="Heading1Char">
-    <w:name w:val="Heading 1 Char"/>
-    <w:basedOn w:val="DefaultParagraphFont"/>
-    <w:link w:val="Heading1"/>
-    <w:uiPriority w:val="9"/>
-    <w:rsid w:val="007C3FBC"/>
-    <w:rPr>
-      <w:rFonts w:asciiTheme="majorHAnsi" w:eastAsiaTheme="majorEastAsia" w:hAnsiTheme="majorHAnsi" w:cstheme="majorBidi"/>
-      <w:b/>
-      <w:bCs/>
-      <w:color w:val="365F91" w:themeColor="accent1" w:themeShade="BF"/>
-      <w:sz w:val="28"/>
-      <w:szCs w:val="28"/>
-    </w:rPr>
-  </w:style>
-  <w:style w:type="paragraph" w:styleId="Subtitle">
-    <w:name w:val="Subtitle"/>
-    <w:basedOn w:val="Normal"/>
-    <w:next w:val="Normal"/>
-    <w:link w:val="SubtitleChar"/>
-    <w:uiPriority w:val="11"/>
-    <w:qFormat/>
-    <w:rsid w:val="00966BEF"/>
-    <w:pPr>
-      <w:numPr>
-        <w:ilvl w:val="1"/>
-      </w:numPr>
-    </w:pPr>
-    <w:rPr>
-      <w:rFonts w:asciiTheme="majorHAnsi" w:eastAsiaTheme="majorEastAsia" w:hAnsiTheme="majorHAnsi" w:cstheme="majorBidi"/>
-      <w:i/>
-      <w:iCs/>
-      <w:color w:val="4F81BD" w:themeColor="accent1"/>
-      <w:spacing w:val="15"/>
-      <w:sz w:val="24"/>
-      <w:szCs w:val="24"/>
-    </w:rPr>
-  </w:style>
-  <w:style w:type="character" w:customStyle="1" w:styleId="SubtitleChar">
-    <w:name w:val="Subtitle Char"/>
-    <w:basedOn w:val="DefaultParagraphFont"/>
-    <w:link w:val="Subtitle"/>
-    <w:uiPriority w:val="11"/>
-    <w:rsid w:val="00966BEF"/>
-    <w:rPr>
-      <w:rFonts w:asciiTheme="majorHAnsi" w:eastAsiaTheme="majorEastAsia" w:hAnsiTheme="majorHAnsi" w:cstheme="majorBidi"/>
-      <w:i/>
-      <w:iCs/>
-      <w:color w:val="4F81BD" w:themeColor="accent1"/>
-      <w:spacing w:val="15"/>
-      <w:sz w:val="24"/>
-      <w:szCs w:val="24"/>
-    </w:rPr>
-  </w:style>
-  <w:style w:type="paragraph" w:styleId="ListParagraph">
-    <w:name w:val="List Paragraph"/>
-    <w:basedOn w:val="Normal"/>
-    <w:uiPriority w:val="34"/>
-    <w:qFormat/>
-    <w:rsid w:val="009B16F4"/>
-    <w:pPr>
-      <w:ind w:left="720"/>
-      <w:contextualSpacing/>
-    </w:pPr>
-  </w:style>
-  <w:style w:type="table" w:styleId="LightShading">
-    <w:name w:val="Light Shading"/>
-    <w:basedOn w:val="TableNormal"/>
-    <w:uiPriority w:val="60"/>
-    <w:rsid w:val="00C00CBA"/>
-    <w:pPr>
-      <w:spacing w:after="0" w:line="240" w:lineRule="auto"/>
-    </w:pPr>
-    <w:rPr>
-      <w:color w:val="000000" w:themeColor="text1" w:themeShade="BF"/>
-    </w:rPr>
-    <w:tblPr>
-      <w:tblStyleRowBandSize w:val="1"/>
-      <w:tblStyleColBandSize w:val="1"/>
-      <w:tblBorders>
-        <w:top w:val="single" w:sz="8" w:space="0" w:color="000000" w:themeColor="text1"/>
-        <w:bottom w:val="single" w:sz="8" w:space="0" w:color="000000" w:themeColor="text1"/>
-      </w:tblBorders>
-    </w:tblPr>
-    <w:tblStylePr w:type="firstRow">
-      <w:pPr>
-        <w:spacing w:before="0" w:after="0" w:line="240" w:lineRule="auto"/>
-      </w:pPr>
-      <w:rPr>
-        <w:b/>
-        <w:bCs/>
-      </w:rPr>
-      <w:tblPr/>
-      <w:tcPr>
-        <w:tcBorders>
-          <w:top w:val="single" w:sz="8" w:space="0" w:color="000000" w:themeColor="text1"/>
-          <w:left w:val="nil"/>
-          <w:bottom w:val="single" w:sz="8" w:space="0" w:color="000000" w:themeColor="text1"/>
-          <w:right w:val="nil"/>
-          <w:insideH w:val="nil"/>
-          <w:insideV w:val="nil"/>
-        </w:tcBorders>
-      </w:tcPr>
-    </w:tblStylePr>
-    <w:tblStylePr w:type="lastRow">
-      <w:pPr>
-        <w:spacing w:before="0" w:after="0" w:line="240" w:lineRule="auto"/>
-      </w:pPr>
-      <w:rPr>
-        <w:b/>
-        <w:bCs/>
-      </w:rPr>
-      <w:tblPr/>
-      <w:tcPr>
-        <w:tcBorders>
-          <w:top w:val="single" w:sz="8" w:space="0" w:color="000000" w:themeColor="text1"/>
-          <w:left w:val="nil"/>
-          <w:bottom w:val="single" w:sz="8" w:space="0" w:color="000000" w:themeColor="text1"/>
-          <w:right w:val="nil"/>
-          <w:insideH w:val="nil"/>
-          <w:insideV w:val="nil"/>
-        </w:tcBorders>
-      </w:tcPr>
-    </w:tblStylePr>
-    <w:tblStylePr w:type="firstCol">
-      <w:rPr>
-        <w:b/>
-        <w:bCs/>
-      </w:rPr>
-    </w:tblStylePr>
-    <w:tblStylePr w:type="lastCol">
-      <w:rPr>
-        <w:b/>
-        <w:bCs/>
-      </w:rPr>
-    </w:tblStylePr>
-    <w:tblStylePr w:type="band1Vert">
-      <w:tblPr/>
-      <w:tcPr>
-        <w:tcBorders>
-          <w:left w:val="nil"/>
-          <w:right w:val="nil"/>
-          <w:insideH w:val="nil"/>
-          <w:insideV w:val="nil"/>
-        </w:tcBorders>
-        <w:shd w:val="clear" w:color="auto" w:fill="C0C0C0" w:themeFill="text1" w:themeFillTint="3F"/>
-      </w:tcPr>
-    </w:tblStylePr>
-    <w:tblStylePr w:type="band1Horz">
-      <w:tblPr/>
-      <w:tcPr>
-        <w:tcBorders>
-          <w:left w:val="nil"/>
-          <w:right w:val="nil"/>
-          <w:insideH w:val="nil"/>
-          <w:insideV w:val="nil"/>
-        </w:tcBorders>
-        <w:shd w:val="clear" w:color="auto" w:fill="C0C0C0" w:themeFill="text1" w:themeFillTint="3F"/>
-      </w:tcPr>
-    </w:tblStylePr>
-  </w:style>
-  <w:style w:type="table" w:styleId="TableGrid">
-    <w:name w:val="Table Grid"/>
-    <w:basedOn w:val="TableNormal"/>
-    <w:uiPriority w:val="59"/>
-    <w:rsid w:val="00F75C4F"/>
-    <w:pPr>
-      <w:spacing w:after="0" w:line="240" w:lineRule="auto"/>
-    </w:pPr>
-    <w:tblPr>
-      <w:tblBorders>
-        <w:top w:val="single" w:sz="4" w:space="0" w:color="auto"/>
-        <w:left w:val="single" w:sz="4" w:space="0" w:color="auto"/>
-        <w:bottom w:val="single" w:sz="4" w:space="0" w:color="auto"/>
-        <w:right w:val="single" w:sz="4" w:space="0" w:color="auto"/>
-        <w:insideH w:val="single" w:sz="4" w:space="0" w:color="auto"/>
-        <w:insideV w:val="single" w:sz="4" w:space="0" w:color="auto"/>
-      </w:tblBorders>
-    </w:tblPr>
-  </w:style>
-  <w:style w:type="table" w:styleId="LightShading-Accent1">
-    <w:name w:val="Light Shading Accent 1"/>
-    <w:basedOn w:val="TableNormal"/>
-    <w:uiPriority w:val="60"/>
-    <w:rsid w:val="00F75C4F"/>
-    <w:pPr>
-      <w:spacing w:after="0" w:line="240" w:lineRule="auto"/>
-    </w:pPr>
-    <w:rPr>
-      <w:color w:val="365F91" w:themeColor="accent1" w:themeShade="BF"/>
-    </w:rPr>
-    <w:tblPr>
-      <w:tblStyleRowBandSize w:val="1"/>
-      <w:tblStyleColBandSize w:val="1"/>
-      <w:tblBorders>
-        <w:top w:val="single" w:sz="8" w:space="0" w:color="4F81BD" w:themeColor="accent1"/>
-        <w:bottom w:val="single" w:sz="8" w:space="0" w:color="4F81BD" w:themeColor="accent1"/>
-      </w:tblBorders>
-    </w:tblPr>
-    <w:tblStylePr w:type="firstRow">
-      <w:pPr>
-        <w:spacing w:before="0" w:after="0" w:line="240" w:lineRule="auto"/>
-      </w:pPr>
-      <w:rPr>
-        <w:b/>
-        <w:bCs/>
-      </w:rPr>
-      <w:tblPr/>
-      <w:tcPr>
-        <w:tcBorders>
-          <w:top w:val="single" w:sz="8" w:space="0" w:color="4F81BD" w:themeColor="accent1"/>
-          <w:left w:val="nil"/>
-          <w:bottom w:val="single" w:sz="8" w:space="0" w:color="4F81BD" w:themeColor="accent1"/>
-          <w:right w:val="nil"/>
-          <w:insideH w:val="nil"/>
-          <w:insideV w:val="nil"/>
-        </w:tcBorders>
-      </w:tcPr>
-    </w:tblStylePr>
-    <w:tblStylePr w:type="lastRow">
-      <w:pPr>
-        <w:spacing w:before="0" w:after="0" w:line="240" w:lineRule="auto"/>
-      </w:pPr>
-      <w:rPr>
-        <w:b/>
-        <w:bCs/>
-      </w:rPr>
-      <w:tblPr/>
-      <w:tcPr>
-        <w:tcBorders>
-          <w:top w:val="single" w:sz="8" w:space="0" w:color="4F81BD" w:themeColor="accent1"/>
-          <w:left w:val="nil"/>
-          <w:bottom w:val="single" w:sz="8" w:space="0" w:color="4F81BD" w:themeColor="accent1"/>
-          <w:right w:val="nil"/>
-          <w:insideH w:val="nil"/>
-          <w:insideV w:val="nil"/>
-        </w:tcBorders>
-      </w:tcPr>
-    </w:tblStylePr>
-    <w:tblStylePr w:type="firstCol">
-      <w:rPr>
-        <w:b/>
-        <w:bCs/>
-      </w:rPr>
-    </w:tblStylePr>
-    <w:tblStylePr w:type="lastCol">
-      <w:rPr>
-        <w:b/>
-        <w:bCs/>
-      </w:rPr>
-    </w:tblStylePr>
-    <w:tblStylePr w:type="band1Vert">
-      <w:tblPr/>
-      <w:tcPr>
-        <w:tcBorders>
-          <w:left w:val="nil"/>
-          <w:right w:val="nil"/>
-          <w:insideH w:val="nil"/>
-          <w:insideV w:val="nil"/>
-        </w:tcBorders>
-        <w:shd w:val="clear" w:color="auto" w:fill="D3DFEE" w:themeFill="accent1" w:themeFillTint="3F"/>
-      </w:tcPr>
-    </w:tblStylePr>
-    <w:tblStylePr w:type="band1Horz">
-      <w:tblPr/>
-      <w:tcPr>
-        <w:tcBorders>
-          <w:left w:val="nil"/>
-          <w:right w:val="nil"/>
-          <w:insideH w:val="nil"/>
-          <w:insideV w:val="nil"/>
-        </w:tcBorders>
-        <w:shd w:val="clear" w:color="auto" w:fill="D3DFEE" w:themeFill="accent1" w:themeFillTint="3F"/>
-      </w:tcPr>
-    </w:tblStylePr>
-  </w:style>
-  <w:style w:type="table" w:styleId="LightShading-Accent4">
-    <w:name w:val="Light Shading Accent 4"/>
-    <w:basedOn w:val="TableNormal"/>
-    <w:uiPriority w:val="60"/>
-    <w:rsid w:val="001977B6"/>
-    <w:pPr>
-      <w:spacing w:after="0" w:line="240" w:lineRule="auto"/>
-    </w:pPr>
-    <w:rPr>
-      <w:color w:val="5F497A" w:themeColor="accent4" w:themeShade="BF"/>
-    </w:rPr>
-    <w:tblPr>
-      <w:tblStyleRowBandSize w:val="1"/>
-      <w:tblStyleColBandSize w:val="1"/>
-      <w:tblBorders>
-        <w:top w:val="single" w:sz="8" w:space="0" w:color="8064A2" w:themeColor="accent4"/>
-        <w:bottom w:val="single" w:sz="8" w:space="0" w:color="8064A2" w:themeColor="accent4"/>
-      </w:tblBorders>
-    </w:tblPr>
-    <w:tblStylePr w:type="firstRow">
-      <w:pPr>
-        <w:spacing w:before="0" w:after="0" w:line="240" w:lineRule="auto"/>
-      </w:pPr>
-      <w:rPr>
-        <w:b/>
-        <w:bCs/>
-      </w:rPr>
-      <w:tblPr/>
-      <w:tcPr>
-        <w:tcBorders>
-          <w:top w:val="single" w:sz="8" w:space="0" w:color="8064A2" w:themeColor="accent4"/>
-          <w:left w:val="nil"/>
-          <w:bottom w:val="single" w:sz="8" w:space="0" w:color="8064A2" w:themeColor="accent4"/>
-          <w:right w:val="nil"/>
-          <w:insideH w:val="nil"/>
-          <w:insideV w:val="nil"/>
-        </w:tcBorders>
-      </w:tcPr>
-    </w:tblStylePr>
-    <w:tblStylePr w:type="lastRow">
-      <w:pPr>
-        <w:spacing w:before="0" w:after="0" w:line="240" w:lineRule="auto"/>
-      </w:pPr>
-      <w:rPr>
-        <w:b/>
-        <w:bCs/>
-      </w:rPr>
-      <w:tblPr/>
-      <w:tcPr>
-        <w:tcBorders>
-          <w:top w:val="single" w:sz="8" w:space="0" w:color="8064A2" w:themeColor="accent4"/>
-          <w:left w:val="nil"/>
-          <w:bottom w:val="single" w:sz="8" w:space="0" w:color="8064A2" w:themeColor="accent4"/>
-          <w:right w:val="nil"/>
-          <w:insideH w:val="nil"/>
-          <w:insideV w:val="nil"/>
-        </w:tcBorders>
-      </w:tcPr>
-    </w:tblStylePr>
-    <w:tblStylePr w:type="firstCol">
-      <w:rPr>
-        <w:b/>
-        <w:bCs/>
-      </w:rPr>
-    </w:tblStylePr>
-    <w:tblStylePr w:type="lastCol">
-      <w:rPr>
-        <w:b/>
-        <w:bCs/>
-      </w:rPr>
-    </w:tblStylePr>
-    <w:tblStylePr w:type="band1Vert">
-      <w:tblPr/>
-      <w:tcPr>
-        <w:tcBorders>
-          <w:left w:val="nil"/>
-          <w:right w:val="nil"/>
-          <w:insideH w:val="nil"/>
-          <w:insideV w:val="nil"/>
-        </w:tcBorders>
-        <w:shd w:val="clear" w:color="auto" w:fill="DFD8E8" w:themeFill="accent4" w:themeFillTint="3F"/>
-      </w:tcPr>
-    </w:tblStylePr>
-    <w:tblStylePr w:type="band1Horz">
-      <w:tblPr/>
-      <w:tcPr>
-        <w:tcBorders>
-          <w:left w:val="nil"/>
-          <w:right w:val="nil"/>
-          <w:insideH w:val="nil"/>
-          <w:insideV w:val="nil"/>
-        </w:tcBorders>
-        <w:shd w:val="clear" w:color="auto" w:fill="DFD8E8" w:themeFill="accent4" w:themeFillTint="3F"/>
-      </w:tcPr>
-    </w:tblStylePr>
-  </w:style>
-  <w:style w:type="paragraph" w:styleId="BalloonText">
-    <w:name w:val="Balloon Text"/>
-    <w:basedOn w:val="Normal"/>
-    <w:link w:val="BalloonTextChar"/>
-    <w:uiPriority w:val="99"/>
-    <w:semiHidden/>
-    <w:unhideWhenUsed/>
-    <w:rsid w:val="00DB725B"/>
-    <w:pPr>
-      <w:spacing w:after="0" w:line="240" w:lineRule="auto"/>
-    </w:pPr>
-    <w:rPr>
-      <w:rFonts w:ascii="Tahoma" w:hAnsi="Tahoma" w:cs="Tahoma"/>
-      <w:sz w:val="16"/>
-      <w:szCs w:val="16"/>
-    </w:rPr>
-  </w:style>
-  <w:style w:type="character" w:customStyle="1" w:styleId="BalloonTextChar">
-    <w:name w:val="Balloon Text Char"/>
-    <w:basedOn w:val="DefaultParagraphFont"/>
-    <w:link w:val="BalloonText"/>
-    <w:uiPriority w:val="99"/>
-    <w:semiHidden/>
-    <w:rsid w:val="00DB725B"/>
-    <w:rPr>
-      <w:rFonts w:ascii="Tahoma" w:hAnsi="Tahoma" w:cs="Tahoma"/>
-      <w:sz w:val="16"/>
-      <w:szCs w:val="16"/>
-    </w:rPr>
-  </w:style>
-  <w:style w:type="character" w:styleId="Hyperlink">
-    <w:name w:val="Hyperlink"/>
-    <w:basedOn w:val="DefaultParagraphFont"/>
-    <w:uiPriority w:val="99"/>
-    <w:unhideWhenUsed/>
-    <w:rsid w:val="006C044E"/>
-    <w:rPr>
-      <w:color w:val="0000FF" w:themeColor="hyperlink"/>
-      <w:u w:val="single"/>
-    </w:rPr>
-  </w:style>
-  <w:style w:type="character" w:styleId="CommentReference">
-    <w:name w:val="annotation reference"/>
-    <w:basedOn w:val="DefaultParagraphFont"/>
-    <w:uiPriority w:val="99"/>
-    <w:semiHidden/>
-    <w:unhideWhenUsed/>
-    <w:rsid w:val="00C57C94"/>
-    <w:rPr>
-      <w:sz w:val="16"/>
-      <w:szCs w:val="16"/>
-    </w:rPr>
-  </w:style>
-  <w:style w:type="paragraph" w:styleId="CommentText">
-    <w:name w:val="annotation text"/>
-    <w:basedOn w:val="Normal"/>
-    <w:link w:val="CommentTextChar"/>
-    <w:uiPriority w:val="99"/>
-    <w:semiHidden/>
-    <w:unhideWhenUsed/>
-    <w:rsid w:val="00C57C94"/>
-    <w:pPr>
-      <w:spacing w:line="240" w:lineRule="auto"/>
-    </w:pPr>
-    <w:rPr>
-      <w:sz w:val="20"/>
-      <w:szCs w:val="20"/>
-    </w:rPr>
-  </w:style>
-  <w:style w:type="character" w:customStyle="1" w:styleId="CommentTextChar">
-    <w:name w:val="Comment Text Char"/>
-    <w:basedOn w:val="DefaultParagraphFont"/>
-    <w:link w:val="CommentText"/>
-    <w:uiPriority w:val="99"/>
-    <w:semiHidden/>
-    <w:rsid w:val="00C57C94"/>
-    <w:rPr>
-      <w:sz w:val="20"/>
-      <w:szCs w:val="20"/>
-    </w:rPr>
-  </w:style>
-  <w:style w:type="paragraph" w:styleId="CommentSubject">
-    <w:name w:val="annotation subject"/>
-    <w:basedOn w:val="CommentText"/>
-    <w:next w:val="CommentText"/>
-    <w:link w:val="CommentSubjectChar"/>
-    <w:uiPriority w:val="99"/>
-    <w:semiHidden/>
-    <w:unhideWhenUsed/>
-    <w:rsid w:val="00C57C94"/>
-    <w:rPr>
-      <w:b/>
-      <w:bCs/>
-    </w:rPr>
-  </w:style>
-  <w:style w:type="character" w:customStyle="1" w:styleId="CommentSubjectChar">
-    <w:name w:val="Comment Subject Char"/>
-    <w:basedOn w:val="CommentTextChar"/>
-    <w:link w:val="CommentSubject"/>
-    <w:uiPriority w:val="99"/>
-    <w:semiHidden/>
-    <w:rsid w:val="00C57C94"/>
-    <w:rPr>
-      <w:b/>
-      <w:bCs/>
-      <w:sz w:val="20"/>
-      <w:szCs w:val="20"/>
-    </w:rPr>
-  </w:style>
-  <w:style w:type="character" w:styleId="FollowedHyperlink">
-    <w:name w:val="FollowedHyperlink"/>
-    <w:basedOn w:val="DefaultParagraphFont"/>
-    <w:uiPriority w:val="99"/>
-    <w:semiHidden/>
-    <w:unhideWhenUsed/>
-    <w:rsid w:val="00345916"/>
-    <w:rPr>
-      <w:color w:val="800080" w:themeColor="followedHyperlink"/>
-      <w:u w:val="single"/>
-    </w:rPr>
-  </w:style>
-  <w:style w:type="paragraph" w:styleId="NoSpacing">
-    <w:name w:val="No Spacing"/>
-    <w:uiPriority w:val="1"/>
-    <w:qFormat/>
-    <w:rsid w:val="00716426"/>
-    <w:pPr>
-      <w:spacing w:after="0" w:line="240" w:lineRule="auto"/>
-    </w:pPr>
-  </w:style>
-</w:styles>
-</file>
-
-<file path=word/stylesWithEffects.xml><?xml version="1.0" encoding="utf-8"?>
-<w:styles xmlns:wpc="http://schemas.microsoft.com/office/word/2010/wordprocessingCanvas" xmlns:mc="http://schemas.openxmlformats.org/markup-compatibility/2006" xmlns:o="urn:schemas-microsoft-com:office:office" xmlns:r="http://schemas.openxmlformats.org/officeDocument/2006/relationships" xmlns:m="http://schemas.openxmlformats.org/officeDocument/2006/math" xmlns:v="urn:schemas-microsoft-com:vml" xmlns:wp14="http://schemas.microsoft.com/office/word/2010/wordprocessingDrawing" xmlns:wp="http://schemas.openxmlformats.org/drawingml/2006/wordprocessingDrawing" xmlns:w10="urn:schemas-microsoft-com:office:word" xmlns:w="http://schemas.openxmlformats.org/wordprocessingml/2006/main" xmlns:w14="http://schemas.microsoft.com/office/word/2010/wordml" xmlns:wpg="http://schemas.microsoft.com/office/word/2010/wordprocessingGroup" xmlns:wpi="http://schemas.microsoft.com/office/word/2010/wordprocessingInk" xmlns:wne="http://schemas.microsoft.com/office/word/2006/wordml" xmlns:wps="http://schemas.microsoft.com/office/word/2010/wordprocessingShape" mc:Ignorable="w14 wp14">
-  <w:docDefaults>
-    <w:rPrDefault>
-      <w:rPr>
-        <w:rFonts w:asciiTheme="minorHAnsi" w:eastAsiaTheme="minorHAnsi" w:hAnsiTheme="minorHAnsi" w:cstheme="minorBidi"/>
-        <w:sz w:val="22"/>
-        <w:szCs w:val="22"/>
-        <w:lang w:val="en-US" w:eastAsia="en-US" w:bidi="ar-SA"/>
-      </w:rPr>
-    </w:rPrDefault>
-    <w:pPrDefault>
-      <w:pPr>
-        <w:spacing w:after="200" w:line="276" w:lineRule="auto"/>
-      </w:pPr>
-    </w:pPrDefault>
-  </w:docDefaults>
-  <w:latentStyles w:defLockedState="0" w:defUIPriority="99" w:defSemiHidden="1" w:defUnhideWhenUsed="1" w:defQFormat="0" w:count="267">
-    <w:lsdException w:name="Normal" w:semiHidden="0" w:uiPriority="0" w:unhideWhenUsed="0" w:qFormat="1"/>
-    <w:lsdException w:name="heading 1" w:semiHidden="0" w:uiPriority="9" w:unhideWhenUsed="0" w:qFormat="1"/>
-    <w:lsdException w:name="heading 2" w:uiPriority="9" w:qFormat="1"/>
-    <w:lsdException w:name="heading 3" w:uiPriority="9" w:qFormat="1"/>
-    <w:lsdException w:name="heading 4" w:uiPriority="9" w:qFormat="1"/>
-    <w:lsdException w:name="heading 5" w:uiPriority="9" w:qFormat="1"/>
-    <w:lsdException w:name="heading 6" w:uiPriority="9" w:qFormat="1"/>
-    <w:lsdException w:name="heading 7" w:uiPriority="9" w:qFormat="1"/>
-    <w:lsdException w:name="heading 8" w:uiPriority="9" w:qFormat="1"/>
-    <w:lsdException w:name="heading 9" w:uiPriority="9" w:qFormat="1"/>
-    <w:lsdException w:name="toc 1" w:uiPriority="39"/>
-    <w:lsdException w:name="toc 2" w:uiPriority="39"/>
-    <w:lsdException w:name="toc 3" w:uiPriority="39"/>
-    <w:lsdException w:name="toc 4" w:uiPriority="39"/>
-    <w:lsdException w:name="toc 5" w:uiPriority="39"/>
-    <w:lsdException w:name="toc 6" w:uiPriority="39"/>
-    <w:lsdException w:name="toc 7" w:uiPriority="39"/>
-    <w:lsdException w:name="toc 8" w:uiPriority="39"/>
-    <w:lsdException w:name="toc 9" w:uiPriority="39"/>
-    <w:lsdException w:name="caption" w:uiPriority="35" w:qFormat="1"/>
-    <w:lsdException w:name="Title" w:semiHidden="0" w:uiPriority="10" w:unhideWhenUsed="0" w:qFormat="1"/>
-    <w:lsdException w:name="Default Paragraph Font" w:uiPriority="1"/>
-    <w:lsdException w:name="Subtitle" w:semiHidden="0" w:uiPriority="11" w:unhideWhenUsed="0" w:qFormat="1"/>
-    <w:lsdException w:name="Strong" w:semiHidden="0" w:uiPriority="22" w:unhideWhenUsed="0" w:qFormat="1"/>
-    <w:lsdException w:name="Emphasis" w:semiHidden="0" w:uiPriority="20" w:unhideWhenUsed="0" w:qFormat="1"/>
-    <w:lsdException w:name="Table Grid" w:semiHidden="0" w:uiPriority="59" w:unhideWhenUsed="0"/>
-    <w:lsdException w:name="Placeholder Text" w:unhideWhenUsed="0"/>
-    <w:lsdException w:name="No Spacing" w:semiHidden="0" w:uiPriority="1" w:unhideWhenUsed="0" w:qFormat="1"/>
-    <w:lsdException w:name="Light Shading" w:semiHidden="0" w:uiPriority="60" w:unhideWhenUsed="0"/>
-    <w:lsdException w:name="Light List" w:semiHidden="0" w:uiPriority="61" w:unhideWhenUsed="0"/>
-    <w:lsdException w:name="Light Grid" w:semiHidden="0" w:uiPriority="62" w:unhideWhenUsed="0"/>
-    <w:lsdException w:name="Medium Shading 1" w:semiHidden="0" w:uiPriority="63" w:unhideWhenUsed="0"/>
-    <w:lsdException w:name="Medium Shading 2" w:semiHidden="0" w:uiPriority="64" w:unhideWhenUsed="0"/>
-    <w:lsdException w:name="Medium List 1" w:semiHidden="0" w:uiPriority="65" w:unhideWhenUsed="0"/>
-    <w:lsdException w:name="Medium List 2" w:semiHidden="0" w:uiPriority="66" w:unhideWhenUsed="0"/>
-    <w:lsdException w:name="Medium Grid 1" w:semiHidden="0" w:uiPriority="67" w:unhideWhenUsed="0"/>
-    <w:lsdException w:name="Medium Grid 2" w:semiHidden="0" w:uiPriority="68" w:unhideWhenUsed="0"/>
-    <w:lsdException w:name="Medium Grid 3" w:semiHidden="0" w:uiPriority="69" w:unhideWhenUsed="0"/>
-    <w:lsdException w:name="Dark List" w:semiHidden="0" w:uiPriority="70" w:unhideWhenUsed="0"/>
-    <w:lsdException w:name="Colorful Shading" w:semiHidden="0" w:uiPriority="71" w:unhideWhenUsed="0"/>
-    <w:lsdException w:name="Colorful List" w:semiHidden="0" w:uiPriority="72" w:unhideWhenUsed="0"/>
-    <w:lsdException w:name="Colorful Grid" w:semiHidden="0" w:uiPriority="73" w:unhideWhenUsed="0"/>
-    <w:lsdException w:name="Light Shading Accent 1" w:semiHidden="0" w:uiPriority="60" w:unhideWhenUsed="0"/>
-    <w:lsdException w:name="Light List Accent 1" w:semiHidden="0" w:uiPriority="61" w:unhideWhenUsed="0"/>
-    <w:lsdException w:name="Light Grid Accent 1" w:semiHidden="0" w:uiPriority="62" w:unhideWhenUsed="0"/>
-    <w:lsdException w:name="Medium Shading 1 Accent 1" w:semiHidden="0" w:uiPriority="63" w:unhideWhenUsed="0"/>
-    <w:lsdException w:name="Medium Shading 2 Accent 1" w:semiHidden="0" w:uiPriority="64" w:unhideWhenUsed="0"/>
-    <w:lsdException w:name="Medium List 1 Accent 1" w:semiHidden="0" w:uiPriority="65" w:unhideWhenUsed="0"/>
-    <w:lsdException w:name="Revision" w:unhideWhenUsed="0"/>
-    <w:lsdException w:name="List Paragraph" w:semiHidden="0" w:uiPriority="34" w:unhideWhenUsed="0" w:qFormat="1"/>
-    <w:lsdException w:name="Quote" w:semiHidden="0" w:uiPriority="29" w:unhideWhenUsed="0" w:qFormat="1"/>
-    <w:lsdException w:name="Intense Quote" w:semiHidden="0" w:uiPriority="30" w:unhideWhenUsed="0" w:qFormat="1"/>
-    <w:lsdException w:name="Medium List 2 Accent 1" w:semiHidden="0" w:uiPriority="66" w:unhideWhenUsed="0"/>
-    <w:lsdException w:name="Medium Grid 1 Accent 1" w:semiHidden="0" w:uiPriority="67" w:unhideWhenUsed="0"/>
-    <w:lsdException w:name="Medium Grid 2 Accent 1" w:semiHidden="0" w:uiPriority="68" w:unhideWhenUsed="0"/>
-    <w:lsdException w:name="Medium Grid 3 Accent 1" w:semiHidden="0" w:uiPriority="69" w:unhideWhenUsed="0"/>
-    <w:lsdException w:name="Dark List Accent 1" w:semiHidden="0" w:uiPriority="70" w:unhideWhenUsed="0"/>
-    <w:lsdException w:name="Colorful Shading Accent 1" w:semiHidden="0" w:uiPriority="71" w:unhideWhenUsed="0"/>
-    <w:lsdException w:name="Colorful List Accent 1" w:semiHidden="0" w:uiPriority="72" w:unhideWhenUsed="0"/>
-    <w:lsdException w:name="Colorful Grid Accent 1" w:semiHidden="0" w:uiPriority="73" w:unhideWhenUsed="0"/>
-    <w:lsdException w:name="Light Shading Accent 2" w:semiHidden="0" w:uiPriority="60" w:unhideWhenUsed="0"/>
-    <w:lsdException w:name="Light List Accent 2" w:semiHidden="0" w:uiPriority="61" w:unhideWhenUsed="0"/>
-    <w:lsdException w:name="Light Grid Accent 2" w:semiHidden="0" w:uiPriority="62" w:unhideWhenUsed="0"/>
-    <w:lsdException w:name="Medium Shading 1 Accent 2" w:semiHidden="0" w:uiPriority="63" w:unhideWhenUsed="0"/>
-    <w:lsdException w:name="Medium Shading 2 Accent 2" w:semiHidden="0" w:uiPriority="64" w:unhideWhenUsed="0"/>
-    <w:lsdException w:name="Medium List 1 Accent 2" w:semiHidden="0" w:uiPriority="65" w:unhideWhenUsed="0"/>
-    <w:lsdException w:name="Medium List 2 Accent 2" w:semiHidden="0" w:uiPriority="66" w:unhideWhenUsed="0"/>
-    <w:lsdException w:name="Medium Grid 1 Accent 2" w:semiHidden="0" w:uiPriority="67" w:unhideWhenUsed="0"/>
-    <w:lsdException w:name="Medium Grid 2 Accent 2" w:semiHidden="0" w:uiPriority="68" w:unhideWhenUsed="0"/>
-    <w:lsdException w:name="Medium Grid 3 Accent 2" w:semiHidden="0" w:uiPriority="69" w:unhideWhenUsed="0"/>
-    <w:lsdException w:name="Dark List Accent 2" w:semiHidden="0" w:uiPriority="70" w:unhideWhenUsed="0"/>
-    <w:lsdException w:name="Colorful Shading Accent 2" w:semiHidden="0" w:uiPriority="71" w:unhideWhenUsed="0"/>
-    <w:lsdException w:name="Colorful List Accent 2" w:semiHidden="0" w:uiPriority="72" w:unhideWhenUsed="0"/>
-    <w:lsdException w:name="Colorful Grid Accent 2" w:semiHidden="0" w:uiPriority="73" w:unhideWhenUsed="0"/>
-    <w:lsdException w:name="Light Shading Accent 3" w:semiHidden="0" w:uiPriority="60" w:unhideWhenUsed="0"/>
-    <w:lsdException w:name="Light List Accent 3" w:semiHidden="0" w:uiPriority="61" w:unhideWhenUsed="0"/>
-    <w:lsdException w:name="Light Grid Accent 3" w:semiHidden="0" w:uiPriority="62" w:unhideWhenUsed="0"/>
-    <w:lsdException w:name="Medium Shading 1 Accent 3" w:semiHidden="0" w:uiPriority="63" w:unhideWhenUsed="0"/>
-    <w:lsdException w:name="Medium Shading 2 Accent 3" w:semiHidden="0" w:uiPriority="64" w:unhideWhenUsed="0"/>
-    <w:lsdException w:name="Medium List 1 Accent 3" w:semiHidden="0" w:uiPriority="65" w:unhideWhenUsed="0"/>
-    <w:lsdException w:name="Medium List 2 Accent 3" w:semiHidden="0" w:uiPriority="66" w:unhideWhenUsed="0"/>
-    <w:lsdException w:name="Medium Grid 1 Accent 3" w:semiHidden="0" w:uiPriority="67" w:unhideWhenUsed="0"/>
-    <w:lsdException w:name="Medium Grid 2 Accent 3" w:semiHidden="0" w:uiPriority="68" w:unhideWhenUsed="0"/>
-    <w:lsdException w:name="Medium Grid 3 Accent 3" w:semiHidden="0" w:uiPriority="69" w:unhideWhenUsed="0"/>
-    <w:lsdException w:name="Dark List Accent 3" w:semiHidden="0" w:uiPriority="70" w:unhideWhenUsed="0"/>
-    <w:lsdException w:name="Colorful Shading Accent 3" w:semiHidden="0" w:uiPriority="71" w:unhideWhenUsed="0"/>
-    <w:lsdException w:name="Colorful List Accent 3" w:semiHidden="0" w:uiPriority="72" w:unhideWhenUsed="0"/>
-    <w:lsdException w:name="Colorful Grid Accent 3" w:semiHidden="0" w:uiPriority="73" w:unhideWhenUsed="0"/>
-    <w:lsdException w:name="Light Shading Accent 4" w:semiHidden="0" w:uiPriority="60" w:unhideWhenUsed="0"/>
-    <w:lsdException w:name="Light List Accent 4" w:semiHidden="0" w:uiPriority="61" w:unhideWhenUsed="0"/>
-    <w:lsdException w:name="Light Grid Accent 4" w:semiHidden="0" w:uiPriority="62" w:unhideWhenUsed="0"/>
-    <w:lsdException w:name="Medium Shading 1 Accent 4" w:semiHidden="0" w:uiPriority="63" w:unhideWhenUsed="0"/>
-    <w:lsdException w:name="Medium Shading 2 Accent 4" w:semiHidden="0" w:uiPriority="64" w:unhideWhenUsed="0"/>
-    <w:lsdException w:name="Medium List 1 Accent 4" w:semiHidden="0" w:uiPriority="65" w:unhideWhenUsed="0"/>
-    <w:lsdException w:name="Medium List 2 Accent 4" w:semiHidden="0" w:uiPriority="66" w:unhideWhenUsed="0"/>
-    <w:lsdException w:name="Medium Grid 1 Accent 4" w:semiHidden="0" w:uiPriority="67" w:unhideWhenUsed="0"/>
-    <w:lsdException w:name="Medium Grid 2 Accent 4" w:semiHidden="0" w:uiPriority="68" w:unhideWhenUsed="0"/>
-    <w:lsdException w:name="Medium Grid 3 Accent 4" w:semiHidden="0" w:uiPriority="69" w:unhideWhenUsed="0"/>
-    <w:lsdException w:name="Dark List Accent 4" w:semiHidden="0" w:uiPriority="70" w:unhideWhenUsed="0"/>
-    <w:lsdException w:name="Colorful Shading Accent 4" w:semiHidden="0" w:uiPriority="71" w:unhideWhenUsed="0"/>
-    <w:lsdException w:name="Colorful List Accent 4" w:semiHidden="0" w:uiPriority="72" w:unhideWhenUsed="0"/>
-    <w:lsdException w:name="Colorful Grid Accent 4" w:semiHidden="0" w:uiPriority="73" w:unhideWhenUsed="0"/>
-    <w:lsdException w:name="Light Shading Accent 5" w:semiHidden="0" w:uiPriority="60" w:unhideWhenUsed="0"/>
-    <w:lsdException w:name="Light List Accent 5" w:semiHidden="0" w:uiPriority="61" w:unhideWhenUsed="0"/>
-    <w:lsdException w:name="Light Grid Accent 5" w:semiHidden="0" w:uiPriority="62" w:unhideWhenUsed="0"/>
-    <w:lsdException w:name="Medium Shading 1 Accent 5" w:semiHidden="0" w:uiPriority="63" w:unhideWhenUsed="0"/>
-    <w:lsdException w:name="Medium Shading 2 Accent 5" w:semiHidden="0" w:uiPriority="64" w:unhideWhenUsed="0"/>
-    <w:lsdException w:name="Medium List 1 Accent 5" w:semiHidden="0" w:uiPriority="65" w:unhideWhenUsed="0"/>
-    <w:lsdException w:name="Medium List 2 Accent 5" w:semiHidden="0" w:uiPriority="66" w:unhideWhenUsed="0"/>
-    <w:lsdException w:name="Medium Grid 1 Accent 5" w:semiHidden="0" w:uiPriority="67" w:unhideWhenUsed="0"/>
-    <w:lsdException w:name="Medium Grid 2 Accent 5" w:semiHidden="0" w:uiPriority="68" w:unhideWhenUsed="0"/>
-    <w:lsdException w:name="Medium Grid 3 Accent 5" w:semiHidden="0" w:uiPriority="69" w:unhideWhenUsed="0"/>
-    <w:lsdException w:name="Dark List Accent 5" w:semiHidden="0" w:uiPriority="70" w:unhideWhenUsed="0"/>
-    <w:lsdException w:name="Colorful Shading Accent 5" w:semiHidden="0" w:uiPriority="71" w:unhideWhenUsed="0"/>
-    <w:lsdException w:name="Colorful List Accent 5" w:semiHidden="0" w:uiPriority="72" w:unhideWhenUsed="0"/>
-    <w:lsdException w:name="Colorful Grid Accent 5" w:semiHidden="0" w:uiPriority="73" w:unhideWhenUsed="0"/>
-    <w:lsdException w:name="Light Shading Accent 6" w:semiHidden="0" w:uiPriority="60" w:unhideWhenUsed="0"/>
-    <w:lsdException w:name="Light List Accent 6" w:semiHidden="0" w:uiPriority="61" w:unhideWhenUsed="0"/>
-    <w:lsdException w:name="Light Grid Accent 6" w:semiHidden="0" w:uiPriority="62" w:unhideWhenUsed="0"/>
-    <w:lsdException w:name="Medium Shading 1 Accent 6" w:semiHidden="0" w:uiPriority="63" w:unhideWhenUsed="0"/>
-    <w:lsdException w:name="Medium Shading 2 Accent 6" w:semiHidden="0" w:uiPriority="64" w:unhideWhenUsed="0"/>
-    <w:lsdException w:name="Medium List 1 Accent 6" w:semiHidden="0" w:uiPriority="65" w:unhideWhenUsed="0"/>
-    <w:lsdException w:name="Medium List 2 Accent 6" w:semiHidden="0" w:uiPriority="66" w:unhideWhenUsed="0"/>
-    <w:lsdException w:name="Medium Grid 1 Accent 6" w:semiHidden="0" w:uiPriority="67" w:unhideWhenUsed="0"/>
-    <w:lsdException w:name="Medium Grid 2 Accent 6" w:semiHidden="0" w:uiPriority="68" w:unhideWhenUsed="0"/>
-    <w:lsdException w:name="Medium Grid 3 Accent 6" w:semiHidden="0" w:uiPriority="69" w:unhideWhenUsed="0"/>
-    <w:lsdException w:name="Dark List Accent 6" w:semiHidden="0" w:uiPriority="70" w:unhideWhenUsed="0"/>
-    <w:lsdException w:name="Colorful Shading Accent 6" w:semiHidden="0" w:uiPriority="71" w:unhideWhenUsed="0"/>
-    <w:lsdException w:name="Colorful List Accent 6" w:semiHidden="0" w:uiPriority="72" w:unhideWhenUsed="0"/>
-    <w:lsdException w:name="Colorful Grid Accent 6" w:semiHidden="0" w:uiPriority="73" w:unhideWhenUsed="0"/>
-    <w:lsdException w:name="Subtle Emphasis" w:semiHidden="0" w:uiPriority="19" w:unhideWhenUsed="0" w:qFormat="1"/>
-    <w:lsdException w:name="Intense Emphasis" w:semiHidden="0" w:uiPriority="21" w:unhideWhenUsed="0" w:qFormat="1"/>
-    <w:lsdException w:name="Subtle Reference" w:semiHidden="0" w:uiPriority="31" w:unhideWhenUsed="0" w:qFormat="1"/>
-    <w:lsdException w:name="Intense Reference" w:semiHidden="0" w:uiPriority="32" w:unhideWhenUsed="0" w:qFormat="1"/>
-    <w:lsdException w:name="Book Title" w:semiHidden="0" w:uiPriority="33" w:unhideWhenUsed="0" w:qFormat="1"/>
-    <w:lsdException w:name="Bibliography" w:uiPriority="37"/>
-    <w:lsdException w:name="TOC Heading" w:uiPriority="39" w:qFormat="1"/>
+  <w:latentStyles w:defLockedState="0" w:defUIPriority="99" w:defSemiHidden="0" w:defUnhideWhenUsed="0" w:defQFormat="0" w:count="371">
+    <w:lsdException w:name="Normal" w:uiPriority="0" w:qFormat="1"/>
+    <w:lsdException w:name="heading 1" w:uiPriority="9" w:qFormat="1"/>
+    <w:lsdException w:name="heading 2" w:semiHidden="1" w:uiPriority="9" w:unhideWhenUsed="1" w:qFormat="1"/>
+    <w:lsdException w:name="heading 3" w:semiHidden="1" w:uiPriority="9" w:unhideWhenUsed="1" w:qFormat="1"/>
+    <w:lsdException w:name="heading 4" w:semiHidden="1" w:uiPriority="9" w:unhideWhenUsed="1" w:qFormat="1"/>
+    <w:lsdException w:name="heading 5" w:semiHidden="1" w:uiPriority="9" w:unhideWhenUsed="1" w:qFormat="1"/>
+    <w:lsdException w:name="heading 6" w:semiHidden="1" w:uiPriority="9" w:unhideWhenUsed="1" w:qFormat="1"/>
+    <w:lsdException w:name="heading 7" w:semiHidden="1" w:uiPriority="9" w:unhideWhenUsed="1" w:qFormat="1"/>
+    <w:lsdException w:name="heading 8" w:semiHidden="1" w:uiPriority="9" w:unhideWhenUsed="1" w:qFormat="1"/>
+    <w:lsdException w:name="heading 9" w:semiHidden="1" w:uiPriority="9" w:unhideWhenUsed="1" w:qFormat="1"/>
+    <w:lsdException w:name="index 1" w:semiHidden="1" w:unhideWhenUsed="1"/>
+    <w:lsdException w:name="index 2" w:semiHidden="1" w:unhideWhenUsed="1"/>
+    <w:lsdException w:name="index 3" w:semiHidden="1" w:unhideWhenUsed="1"/>
+    <w:lsdException w:name="index 4" w:semiHidden="1" w:unhideWhenUsed="1"/>
+    <w:lsdException w:name="index 5" w:semiHidden="1" w:unhideWhenUsed="1"/>
+    <w:lsdException w:name="index 6" w:semiHidden="1" w:unhideWhenUsed="1"/>
+    <w:lsdException w:name="index 7" w:semiHidden="1" w:unhideWhenUsed="1"/>
+    <w:lsdException w:name="index 8" w:semiHidden="1" w:unhideWhenUsed="1"/>
+    <w:lsdException w:name="index 9" w:semiHidden="1" w:unhideWhenUsed="1"/>
+    <w:lsdException w:name="toc 1" w:semiHidden="1" w:uiPriority="39" w:unhideWhenUsed="1"/>
+    <w:lsdException w:name="toc 2" w:semiHidden="1" w:uiPriority="39" w:unhideWhenUsed="1"/>
+    <w:lsdException w:name="toc 3" w:semiHidden="1" w:uiPriority="39" w:unhideWhenUsed="1"/>
+    <w:lsdException w:name="toc 4" w:semiHidden="1" w:uiPriority="39" w:unhideWhenUsed="1"/>
+    <w:lsdException w:name="toc 5" w:semiHidden="1" w:uiPriority="39" w:unhideWhenUsed="1"/>
+    <w:lsdException w:name="toc 6" w:semiHidden="1" w:uiPriority="39" w:unhideWhenUsed="1"/>
+    <w:lsdException w:name="toc 7" w:semiHidden="1" w:uiPriority="39" w:unhideWhenUsed="1"/>
+    <w:lsdException w:name="toc 8" w:semiHidden="1" w:uiPriority="39" w:unhideWhenUsed="1"/>
+    <w:lsdException w:name="toc 9" w:semiHidden="1" w:uiPriority="39" w:unhideWhenUsed="1"/>
+    <w:lsdException w:name="Normal Indent" w:semiHidden="1" w:unhideWhenUsed="1"/>
+    <w:lsdException w:name="footnote text" w:semiHidden="1" w:unhideWhenUsed="1"/>
+    <w:lsdException w:name="annotation text" w:semiHidden="1" w:unhideWhenUsed="1"/>
+    <w:lsdException w:name="header" w:semiHidden="1" w:unhideWhenUsed="1"/>
+    <w:lsdException w:name="footer" w:semiHidden="1" w:unhideWhenUsed="1"/>
+    <w:lsdException w:name="index heading" w:semiHidden="1" w:unhideWhenUsed="1"/>
+    <w:lsdException w:name="caption" w:semiHidden="1" w:uiPriority="35" w:unhideWhenUsed="1" w:qFormat="1"/>
+    <w:lsdException w:name="table of figures" w:semiHidden="1" w:unhideWhenUsed="1"/>
+    <w:lsdException w:name="envelope address" w:semiHidden="1" w:unhideWhenUsed="1"/>
+    <w:lsdException w:name="envelope return" w:semiHidden="1" w:unhideWhenUsed="1"/>
+    <w:lsdException w:name="footnote reference" w:semiHidden="1" w:unhideWhenUsed="1"/>
+    <w:lsdException w:name="annotation reference" w:semiHidden="1" w:unhideWhenUsed="1"/>
+    <w:lsdException w:name="line number" w:semiHidden="1" w:unhideWhenUsed="1"/>
+    <w:lsdException w:name="page number" w:semiHidden="1" w:unhideWhenUsed="1"/>
+    <w:lsdException w:name="endnote reference" w:semiHidden="1" w:unhideWhenUsed="1"/>
+    <w:lsdException w:name="endnote text" w:semiHidden="1" w:unhideWhenUsed="1"/>
+    <w:lsdException w:name="table of authorities" w:semiHidden="1" w:unhideWhenUsed="1"/>
+    <w:lsdException w:name="macro" w:semiHidden="1" w:unhideWhenUsed="1"/>
+    <w:lsdException w:name="toa heading" w:semiHidden="1" w:unhideWhenUsed="1"/>
+    <w:lsdException w:name="List" w:semiHidden="1" w:unhideWhenUsed="1"/>
+    <w:lsdException w:name="List Bullet" w:semiHidden="1" w:unhideWhenUsed="1"/>
+    <w:lsdException w:name="List Number" w:semiHidden="1" w:unhideWhenUsed="1"/>
+    <w:lsdException w:name="List 2" w:semiHidden="1" w:unhideWhenUsed="1"/>
+    <w:lsdException w:name="List 3" w:semiHidden="1" w:unhideWhenUsed="1"/>
+    <w:lsdException w:name="List 4" w:semiHidden="1" w:unhideWhenUsed="1"/>
+    <w:lsdException w:name="List 5" w:semiHidden="1" w:unhideWhenUsed="1"/>
+    <w:lsdException w:name="List Bullet 2" w:semiHidden="1" w:unhideWhenUsed="1"/>
+    <w:lsdException w:name="List Bullet 3" w:semiHidden="1" w:unhideWhenUsed="1"/>
+    <w:lsdException w:name="List Bullet 4" w:semiHidden="1" w:unhideWhenUsed="1"/>
+    <w:lsdException w:name="List Bullet 5" w:semiHidden="1" w:unhideWhenUsed="1"/>
+    <w:lsdException w:name="List Number 2" w:semiHidden="1" w:unhideWhenUsed="1"/>
+    <w:lsdException w:name="List Number 3" w:semiHidden="1" w:unhideWhenUsed="1"/>
+    <w:lsdException w:name="List Number 4" w:semiHidden="1" w:unhideWhenUsed="1"/>
+    <w:lsdException w:name="List Number 5" w:semiHidden="1" w:unhideWhenUsed="1"/>
+    <w:lsdException w:name="Title" w:uiPriority="10" w:qFormat="1"/>
+    <w:lsdException w:name="Closing" w:semiHidden="1" w:unhideWhenUsed="1"/>
+    <w:lsdException w:name="Signature" w:semiHidden="1" w:unhideWhenUsed="1"/>
+    <w:lsdException w:name="Default Paragraph Font" w:semiHidden="1" w:uiPriority="1" w:unhideWhenUsed="1"/>
+    <w:lsdException w:name="Body Text" w:semiHidden="1" w:unhideWhenUsed="1"/>
+    <w:lsdException w:name="Body Text Indent" w:semiHidden="1" w:unhideWhenUsed="1"/>
+    <w:lsdException w:name="List Continue" w:semiHidden="1" w:unhideWhenUsed="1"/>
+    <w:lsdException w:name="List Continue 2" w:semiHidden="1" w:unhideWhenUsed="1"/>
+    <w:lsdException w:name="List Continue 3" w:semiHidden="1" w:unhideWhenUsed="1"/>
+    <w:lsdException w:name="List Continue 4" w:semiHidden="1" w:unhideWhenUsed="1"/>
+    <w:lsdException w:name="List Continue 5" w:semiHidden="1" w:unhideWhenUsed="1"/>
+    <w:lsdException w:name="Message Header" w:semiHidden="1" w:unhideWhenUsed="1"/>
+    <w:lsdException w:name="Subtitle" w:uiPriority="11" w:qFormat="1"/>
+    <w:lsdException w:name="Salutation" w:semiHidden="1" w:unhideWhenUsed="1"/>
+    <w:lsdException w:name="Date" w:semiHidden="1" w:unhideWhenUsed="1"/>
+    <w:lsdException w:name="Body Text First Indent" w:semiHidden="1" w:unhideWhenUsed="1"/>
+    <w:lsdException w:name="Body Text First Indent 2" w:semiHidden="1" w:unhideWhenUsed="1"/>
+    <w:lsdException w:name="Note Heading" w:semiHidden="1" w:unhideWhenUsed="1"/>
+    <w:lsdException w:name="Body Text 2" w:semiHidden="1" w:unhideWhenUsed="1"/>
+    <w:lsdException w:name="Body Text 3" w:semiHidden="1" w:unhideWhenUsed="1"/>
+    <w:lsdException w:name="Body Text Indent 2" w:semiHidden="1" w:unhideWhenUsed="1"/>
+    <w:lsdException w:name="Body Text Indent 3" w:semiHidden="1" w:unhideWhenUsed="1"/>
+    <w:lsdException w:name="Block Text" w:semiHidden="1" w:unhideWhenUsed="1"/>
+    <w:lsdException w:name="Hyperlink" w:semiHidden="1" w:unhideWhenUsed="1"/>
+    <w:lsdException w:name="FollowedHyperlink" w:semiHidden="1" w:unhideWhenUsed="1"/>
+    <w:lsdException w:name="Strong" w:uiPriority="22" w:qFormat="1"/>
+    <w:lsdException w:name="Emphasis" w:uiPriority="20" w:qFormat="1"/>
+    <w:lsdException w:name="Document Map" w:semiHidden="1" w:unhideWhenUsed="1"/>
+    <w:lsdException w:name="Plain Text" w:semiHidden="1" w:unhideWhenUsed="1"/>
+    <w:lsdException w:name="E-mail Signature" w:semiHidden="1" w:unhideWhenUsed="1"/>
+    <w:lsdException w:name="HTML Top of Form" w:semiHidden="1" w:unhideWhenUsed="1"/>
+    <w:lsdException w:name="HTML Bottom of Form" w:semiHidden="1" w:unhideWhenUsed="1"/>
+    <w:lsdException w:name="Normal (Web)" w:semiHidden="1" w:unhideWhenUsed="1"/>
+    <w:lsdException w:name="HTML Acronym" w:semiHidden="1" w:unhideWhenUsed="1"/>
+    <w:lsdException w:name="HTML Address" w:semiHidden="1" w:unhideWhenUsed="1"/>
+    <w:lsdException w:name="HTML Cite" w:semiHidden="1" w:unhideWhenUsed="1"/>
+    <w:lsdException w:name="HTML Code" w:semiHidden="1" w:unhideWhenUsed="1"/>
+    <w:lsdException w:name="HTML Definition" w:semiHidden="1" w:unhideWhenUsed="1"/>
+    <w:lsdException w:name="HTML Keyboard" w:semiHidden="1" w:unhideWhenUsed="1"/>
+    <w:lsdException w:name="HTML Preformatted" w:semiHidden="1" w:unhideWhenUsed="1"/>
+    <w:lsdException w:name="HTML Sample" w:semiHidden="1" w:unhideWhenUsed="1"/>
+    <w:lsdException w:name="HTML Typewriter" w:semiHidden="1" w:unhideWhenUsed="1"/>
+    <w:lsdException w:name="HTML Variable" w:semiHidden="1" w:unhideWhenUsed="1"/>
+    <w:lsdException w:name="Normal Table" w:semiHidden="1" w:unhideWhenUsed="1"/>
+    <w:lsdException w:name="annotation subject" w:semiHidden="1" w:unhideWhenUsed="1"/>
+    <w:lsdException w:name="No List" w:semiHidden="1" w:unhideWhenUsed="1"/>
+    <w:lsdException w:name="Outline List 1" w:semiHidden="1" w:unhideWhenUsed="1"/>
+    <w:lsdException w:name="Outline List 2" w:semiHidden="1" w:unhideWhenUsed="1"/>
+    <w:lsdException w:name="Outline List 3" w:semiHidden="1" w:unhideWhenUsed="1"/>
+    <w:lsdException w:name="Table Simple 1" w:semiHidden="1" w:unhideWhenUsed="1"/>
+    <w:lsdException w:name="Table Simple 2" w:semiHidden="1" w:unhideWhenUsed="1"/>
+    <w:lsdException w:name="Table Simple 3" w:semiHidden="1" w:unhideWhenUsed="1"/>
+    <w:lsdException w:name="Table Classic 1" w:semiHidden="1" w:unhideWhenUsed="1"/>
+    <w:lsdException w:name="Table Classic 2" w:semiHidden="1" w:unhideWhenUsed="1"/>
+    <w:lsdException w:name="Table Classic 3" w:semiHidden="1" w:unhideWhenUsed="1"/>
+    <w:lsdException w:name="Table Classic 4" w:semiHidden="1" w:unhideWhenUsed="1"/>
+    <w:lsdException w:name="Table Colorful 1" w:semiHidden="1" w:unhideWhenUsed="1"/>
+    <w:lsdException w:name="Table Colorful 2" w:semiHidden="1" w:unhideWhenUsed="1"/>
+    <w:lsdException w:name="Table Colorful 3" w:semiHidden="1" w:unhideWhenUsed="1"/>
+    <w:lsdException w:name="Table Columns 1" w:semiHidden="1" w:unhideWhenUsed="1"/>
+    <w:lsdException w:name="Table Columns 2" w:semiHidden="1" w:unhideWhenUsed="1"/>
+    <w:lsdException w:name="Table Columns 3" w:semiHidden="1" w:unhideWhenUsed="1"/>
+    <w:lsdException w:name="Table Columns 4" w:semiHidden="1" w:unhideWhenUsed="1"/>
+    <w:lsdException w:name="Table Columns 5" w:semiHidden="1" w:unhideWhenUsed="1"/>
+    <w:lsdException w:name="Table Grid 1" w:semiHidden="1" w:unhideWhenUsed="1"/>
+    <w:lsdException w:name="Table Grid 2" w:semiHidden="1" w:unhideWhenUsed="1"/>
+    <w:lsdException w:name="Table Grid 3" w:semiHidden="1" w:unhideWhenUsed="1"/>
+    <w:lsdException w:name="Table Grid 4" w:semiHidden="1" w:unhideWhenUsed="1"/>
+    <w:lsdException w:name="Table Grid 5" w:semiHidden="1" w:unhideWhenUsed="1"/>
+    <w:lsdException w:name="Table Grid 6" w:semiHidden="1" w:unhideWhenUsed="1"/>
+    <w:lsdException w:name="Table Grid 7" w:semiHidden="1" w:unhideWhenUsed="1"/>
+    <w:lsdException w:name="Table Grid 8" w:semiHidden="1" w:unhideWhenUsed="1"/>
+    <w:lsdException w:name="Table List 1" w:semiHidden="1" w:unhideWhenUsed="1"/>
+    <w:lsdException w:name="Table List 2" w:semiHidden="1" w:unhideWhenUsed="1"/>
+    <w:lsdException w:name="Table List 3" w:semiHidden="1" w:unhideWhenUsed="1"/>
+    <w:lsdException w:name="Table List 4" w:semiHidden="1" w:unhideWhenUsed="1"/>
+    <w:lsdException w:name="Table List 5" w:semiHidden="1" w:unhideWhenUsed="1"/>
+    <w:lsdException w:name="Table List 6" w:semiHidden="1" w:unhideWhenUsed="1"/>
+    <w:lsdException w:name="Table List 7" w:semiHidden="1" w:unhideWhenUsed="1"/>
+    <w:lsdException w:name="Table List 8" w:semiHidden="1" w:unhideWhenUsed="1"/>
+    <w:lsdException w:name="Table 3D effects 1" w:semiHidden="1" w:unhideWhenUsed="1"/>
+    <w:lsdException w:name="Table 3D effects 2" w:semiHidden="1" w:unhideWhenUsed="1"/>
+    <w:lsdException w:name="Table 3D effects 3" w:semiHidden="1" w:unhideWhenUsed="1"/>
+    <w:lsdException w:name="Table Contemporary" w:semiHidden="1" w:unhideWhenUsed="1"/>
+    <w:lsdException w:name="Table Elegant" w:semiHidden="1" w:unhideWhenUsed="1"/>
+    <w:lsdException w:name="Table Professional" w:semiHidden="1" w:unhideWhenUsed="1"/>
+    <w:lsdException w:name="Table Subtle 1" w:semiHidden="1" w:unhideWhenUsed="1"/>
+    <w:lsdException w:name="Table Subtle 2" w:semiHidden="1" w:unhideWhenUsed="1"/>
+    <w:lsdException w:name="Table Web 1" w:semiHidden="1" w:unhideWhenUsed="1"/>
+    <w:lsdException w:name="Table Web 2" w:semiHidden="1" w:unhideWhenUsed="1"/>
+    <w:lsdException w:name="Table Web 3" w:semiHidden="1" w:unhideWhenUsed="1"/>
+    <w:lsdException w:name="Balloon Text" w:semiHidden="1" w:unhideWhenUsed="1"/>
+    <w:lsdException w:name="Table Grid" w:uiPriority="59"/>
+    <w:lsdException w:name="Table Theme" w:semiHidden="1" w:unhideWhenUsed="1"/>
+    <w:lsdException w:name="Placeholder Text" w:semiHidden="1"/>
+    <w:lsdException w:name="No Spacing" w:uiPriority="1" w:qFormat="1"/>
+    <w:lsdException w:name="Light Shading" w:uiPriority="60"/>
+    <w:lsdException w:name="Light List" w:uiPriority="61"/>
+    <w:lsdException w:name="Light Grid" w:uiPriority="62"/>
+    <w:lsdException w:name="Medium Shading 1" w:uiPriority="63"/>
+    <w:lsdException w:name="Medium Shading 2" w:uiPriority="64"/>
+    <w:lsdException w:name="Medium List 1" w:uiPriority="65"/>
+    <w:lsdException w:name="Medium List 2" w:uiPriority="66"/>
+    <w:lsdException w:name="Medium Grid 1" w:uiPriority="67"/>
+    <w:lsdException w:name="Medium Grid 2" w:uiPriority="68"/>
+    <w:lsdException w:name="Medium Grid 3" w:uiPriority="69"/>
+    <w:lsdException w:name="Dark List" w:uiPriority="70"/>
+    <w:lsdException w:name="Colorful Shading" w:uiPriority="71"/>
+    <w:lsdException w:name="Colorful List" w:uiPriority="72"/>
+    <w:lsdException w:name="Colorful Grid" w:uiPriority="73"/>
+    <w:lsdException w:name="Light Shading Accent 1" w:uiPriority="60"/>
+    <w:lsdException w:name="Light List Accent 1" w:uiPriority="61"/>
+    <w:lsdException w:name="Light Grid Accent 1" w:uiPriority="62"/>
+    <w:lsdException w:name="Medium Shading 1 Accent 1" w:uiPriority="63"/>
+    <w:lsdException w:name="Medium Shading 2 Accent 1" w:uiPriority="64"/>
+    <w:lsdException w:name="Medium List 1 Accent 1" w:uiPriority="65"/>
+    <w:lsdException w:name="Revision" w:semiHidden="1"/>
+    <w:lsdException w:name="List Paragraph" w:uiPriority="34" w:qFormat="1"/>
+    <w:lsdException w:name="Quote" w:uiPriority="29" w:qFormat="1"/>
+    <w:lsdException w:name="Intense Quote" w:uiPriority="30" w:qFormat="1"/>
+    <w:lsdException w:name="Medium List 2 Accent 1" w:uiPriority="66"/>
+    <w:lsdException w:name="Medium Grid 1 Accent 1" w:uiPriority="67"/>
+    <w:lsdException w:name="Medium Grid 2 Accent 1" w:uiPriority="68"/>
+    <w:lsdException w:name="Medium Grid 3 Accent 1" w:uiPriority="69"/>
+    <w:lsdException w:name="Dark List Accent 1" w:uiPriority="70"/>
+    <w:lsdException w:name="Colorful Shading Accent 1" w:uiPriority="71"/>
+    <w:lsdException w:name="Colorful List Accent 1" w:uiPriority="72"/>
+    <w:lsdException w:name="Colorful Grid Accent 1" w:uiPriority="73"/>
+    <w:lsdException w:name="Light Shading Accent 2" w:uiPriority="60"/>
+    <w:lsdException w:name="Light List Accent 2" w:uiPriority="61"/>
+    <w:lsdException w:name="Light Grid Accent 2" w:uiPriority="62"/>
+    <w:lsdException w:name="Medium Shading 1 Accent 2" w:uiPriority="63"/>
+    <w:lsdException w:name="Medium Shading 2 Accent 2" w:uiPriority="64"/>
+    <w:lsdException w:name="Medium List 1 Accent 2" w:uiPriority="65"/>
+    <w:lsdException w:name="Medium List 2 Accent 2" w:uiPriority="66"/>
+    <w:lsdException w:name="Medium Grid 1 Accent 2" w:uiPriority="67"/>
+    <w:lsdException w:name="Medium Grid 2 Accent 2" w:uiPriority="68"/>
+    <w:lsdException w:name="Medium Grid 3 Accent 2" w:uiPriority="69"/>
+    <w:lsdException w:name="Dark List Accent 2" w:uiPriority="70"/>
+    <w:lsdException w:name="Colorful Shading Accent 2" w:uiPriority="71"/>
+    <w:lsdException w:name="Colorful List Accent 2" w:uiPriority="72"/>
+    <w:lsdException w:name="Colorful Grid Accent 2" w:uiPriority="73"/>
+    <w:lsdException w:name="Light Shading Accent 3" w:uiPriority="60"/>
+    <w:lsdException w:name="Light List Accent 3" w:uiPriority="61"/>
+    <w:lsdException w:name="Light Grid Accent 3" w:uiPriority="62"/>
+    <w:lsdException w:name="Medium Shading 1 Accent 3" w:uiPriority="63"/>
+    <w:lsdException w:name="Medium Shading 2 Accent 3" w:uiPriority="64"/>
+    <w:lsdException w:name="Medium List 1 Accent 3" w:uiPriority="65"/>
+    <w:lsdException w:name="Medium List 2 Accent 3" w:uiPriority="66"/>
+    <w:lsdException w:name="Medium Grid 1 Accent 3" w:uiPriority="67"/>
+    <w:lsdException w:name="Medium Grid 2 Accent 3" w:uiPriority="68"/>
+    <w:lsdException w:name="Medium Grid 3 Accent 3" w:uiPriority="69"/>
+    <w:lsdException w:name="Dark List Accent 3" w:uiPriority="70"/>
+    <w:lsdException w:name="Colorful Shading Accent 3" w:uiPriority="71"/>
+    <w:lsdException w:name="Colorful List Accent 3" w:uiPriority="72"/>
+    <w:lsdException w:name="Colorful Grid Accent 3" w:uiPriority="73"/>
+    <w:lsdException w:name="Light Shading Accent 4" w:uiPriority="60"/>
+    <w:lsdException w:name="Light List Accent 4" w:uiPriority="61"/>
+    <w:lsdException w:name="Light Grid Accent 4" w:uiPriority="62"/>
+    <w:lsdException w:name="Medium Shading 1 Accent 4" w:uiPriority="63"/>
+    <w:lsdException w:name="Medium Shading 2 Accent 4" w:uiPriority="64"/>
+    <w:lsdException w:name="Medium List 1 Accent 4" w:uiPriority="65"/>
+    <w:lsdException w:name="Medium List 2 Accent 4" w:uiPriority="66"/>
+    <w:lsdException w:name="Medium Grid 1 Accent 4" w:uiPriority="67"/>
+    <w:lsdException w:name="Medium Grid 2 Accent 4" w:uiPriority="68"/>
+    <w:lsdException w:name="Medium Grid 3 Accent 4" w:uiPriority="69"/>
+    <w:lsdException w:name="Dark List Accent 4" w:uiPriority="70"/>
+    <w:lsdException w:name="Colorful Shading Accent 4" w:uiPriority="71"/>
+    <w:lsdException w:name="Colorful List Accent 4" w:uiPriority="72"/>
+    <w:lsdException w:name="Colorful Grid Accent 4" w:uiPriority="73"/>
+    <w:lsdException w:name="Light Shading Accent 5" w:uiPriority="60"/>
+    <w:lsdException w:name="Light List Accent 5" w:uiPriority="61"/>
+    <w:lsdException w:name="Light Grid Accent 5" w:uiPriority="62"/>
+    <w:lsdException w:name="Medium Shading 1 Accent 5" w:uiPriority="63"/>
+    <w:lsdException w:name="Medium Shading 2 Accent 5" w:uiPriority="64"/>
+    <w:lsdException w:name="Medium List 1 Accent 5" w:uiPriority="65"/>
+    <w:lsdException w:name="Medium List 2 Accent 5" w:uiPriority="66"/>
+    <w:lsdException w:name="Medium Grid 1 Accent 5" w:uiPriority="67"/>
+    <w:lsdException w:name="Medium Grid 2 Accent 5" w:uiPriority="68"/>
+    <w:lsdException w:name="Medium Grid 3 Accent 5" w:uiPriority="69"/>
+    <w:lsdException w:name="Dark List Accent 5" w:uiPriority="70"/>
+    <w:lsdException w:name="Colorful Shading Accent 5" w:uiPriority="71"/>
+    <w:lsdException w:name="Colorful List Accent 5" w:uiPriority="72"/>
+    <w:lsdException w:name="Colorful Grid Accent 5" w:uiPriority="73"/>
+    <w:lsdException w:name="Light Shading Accent 6" w:uiPriority="60"/>
+    <w:lsdException w:name="Light List Accent 6" w:uiPriority="61"/>
+    <w:lsdException w:name="Light Grid Accent 6" w:uiPriority="62"/>
+    <w:lsdException w:name="Medium Shading 1 Accent 6" w:uiPriority="63"/>
+    <w:lsdException w:name="Medium Shading 2 Accent 6" w:uiPriority="64"/>
+    <w:lsdException w:name="Medium List 1 Accent 6" w:uiPriority="65"/>
+    <w:lsdException w:name="Medium List 2 Accent 6" w:uiPriority="66"/>
+    <w:lsdException w:name="Medium Grid 1 Accent 6" w:uiPriority="67"/>
+    <w:lsdException w:name="Medium Grid 2 Accent 6" w:uiPriority="68"/>
+    <w:lsdException w:name="Medium Grid 3 Accent 6" w:uiPriority="69"/>
+    <w:lsdException w:name="Dark List Accent 6" w:uiPriority="70"/>
+    <w:lsdException w:name="Colorful Shading Accent 6" w:uiPriority="71"/>
+    <w:lsdException w:name="Colorful List Accent 6" w:uiPriority="72"/>
+    <w:lsdException w:name="Colorful Grid Accent 6" w:uiPriority="73"/>
+    <w:lsdException w:name="Subtle Emphasis" w:uiPriority="19" w:qFormat="1"/>
+    <w:lsdException w:name="Intense Emphasis" w:uiPriority="21" w:qFormat="1"/>
+    <w:lsdException w:name="Subtle Reference" w:uiPriority="31" w:qFormat="1"/>
+    <w:lsdException w:name="Intense Reference" w:uiPriority="32" w:qFormat="1"/>
+    <w:lsdException w:name="Book Title" w:uiPriority="33" w:qFormat="1"/>
+    <w:lsdException w:name="Bibliography" w:semiHidden="1" w:uiPriority="37" w:unhideWhenUsed="1"/>
+    <w:lsdException w:name="TOC Heading" w:semiHidden="1" w:uiPriority="39" w:unhideWhenUsed="1" w:qFormat="1"/>
+    <w:lsdException w:name="Plain Table 1" w:uiPriority="41"/>
+    <w:lsdException w:name="Plain Table 2" w:uiPriority="42"/>
+    <w:lsdException w:name="Plain Table 3" w:uiPriority="43"/>
+    <w:lsdException w:name="Plain Table 4" w:uiPriority="44"/>
+    <w:lsdException w:name="Plain Table 5" w:uiPriority="45"/>
+    <w:lsdException w:name="Grid Table Light" w:uiPriority="40"/>
+    <w:lsdException w:name="Grid Table 1 Light" w:uiPriority="46"/>
+    <w:lsdException w:name="Grid Table 2" w:uiPriority="47"/>
+    <w:lsdException w:name="Grid Table 3" w:uiPriority="48"/>
+    <w:lsdException w:name="Grid Table 4" w:uiPriority="49"/>
+    <w:lsdException w:name="Grid Table 5 Dark" w:uiPriority="50"/>
+    <w:lsdException w:name="Grid Table 6 Colorful" w:uiPriority="51"/>
+    <w:lsdException w:name="Grid Table 7 Colorful" w:uiPriority="52"/>
+    <w:lsdException w:name="Grid Table 1 Light Accent 1" w:uiPriority="46"/>
+    <w:lsdException w:name="Grid Table 2 Accent 1" w:uiPriority="47"/>
+    <w:lsdException w:name="Grid Table 3 Accent 1" w:uiPriority="48"/>
+    <w:lsdException w:name="Grid Table 4 Accent 1" w:uiPriority="49"/>
+    <w:lsdException w:name="Grid Table 5 Dark Accent 1" w:uiPriority="50"/>
+    <w:lsdException w:name="Grid Table 6 Colorful Accent 1" w:uiPriority="51"/>
+    <w:lsdException w:name="Grid Table 7 Colorful Accent 1" w:uiPriority="52"/>
+    <w:lsdException w:name="Grid Table 1 Light Accent 2" w:uiPriority="46"/>
+    <w:lsdException w:name="Grid Table 2 Accent 2" w:uiPriority="47"/>
+    <w:lsdException w:name="Grid Table 3 Accent 2" w:uiPriority="48"/>
+    <w:lsdException w:name="Grid Table 4 Accent 2" w:uiPriority="49"/>
+    <w:lsdException w:name="Grid Table 5 Dark Accent 2" w:uiPriority="50"/>
+    <w:lsdException w:name="Grid Table 6 Colorful Accent 2" w:uiPriority="51"/>
+    <w:lsdException w:name="Grid Table 7 Colorful Accent 2" w:uiPriority="52"/>
+    <w:lsdException w:name="Grid Table 1 Light Accent 3" w:uiPriority="46"/>
+    <w:lsdException w:name="Grid Table 2 Accent 3" w:uiPriority="47"/>
+    <w:lsdException w:name="Grid Table 3 Accent 3" w:uiPriority="48"/>
+    <w:lsdException w:name="Grid Table 4 Accent 3" w:uiPriority="49"/>
+    <w:lsdException w:name="Grid Table 5 Dark Accent 3" w:uiPriority="50"/>
+    <w:lsdException w:name="Grid Table 6 Colorful Accent 3" w:uiPriority="51"/>
+    <w:lsdException w:name="Grid Table 7 Colorful Accent 3" w:uiPriority="52"/>
+    <w:lsdException w:name="Grid Table 1 Light Accent 4" w:uiPriority="46"/>
+    <w:lsdException w:name="Grid Table 2 Accent 4" w:uiPriority="47"/>
+    <w:lsdException w:name="Grid Table 3 Accent 4" w:uiPriority="48"/>
+    <w:lsdException w:name="Grid Table 4 Accent 4" w:uiPriority="49"/>
+    <w:lsdException w:name="Grid Table 5 Dark Accent 4" w:uiPriority="50"/>
+    <w:lsdException w:name="Grid Table 6 Colorful Accent 4" w:uiPriority="51"/>
+    <w:lsdException w:name="Grid Table 7 Colorful Accent 4" w:uiPriority="52"/>
+    <w:lsdException w:name="Grid Table 1 Light Accent 5" w:uiPriority="46"/>
+    <w:lsdException w:name="Grid Table 2 Accent 5" w:uiPriority="47"/>
+    <w:lsdException w:name="Grid Table 3 Accent 5" w:uiPriority="48"/>
+    <w:lsdException w:name="Grid Table 4 Accent 5" w:uiPriority="49"/>
+    <w:lsdException w:name="Grid Table 5 Dark Accent 5" w:uiPriority="50"/>
+    <w:lsdException w:name="Grid Table 6 Colorful Accent 5" w:uiPriority="51"/>
+    <w:lsdException w:name="Grid Table 7 Colorful Accent 5" w:uiPriority="52"/>
+    <w:lsdException w:name="Grid Table 1 Light Accent 6" w:uiPriority="46"/>
+    <w:lsdException w:name="Grid Table 2 Accent 6" w:uiPriority="47"/>
+    <w:lsdException w:name="Grid Table 3 Accent 6" w:uiPriority="48"/>
+    <w:lsdException w:name="Grid Table 4 Accent 6" w:uiPriority="49"/>
+    <w:lsdException w:name="Grid Table 5 Dark Accent 6" w:uiPriority="50"/>
+    <w:lsdException w:name="Grid Table 6 Colorful Accent 6" w:uiPriority="51"/>
+    <w:lsdException w:name="Grid Table 7 Colorful Accent 6" w:uiPriority="52"/>
+    <w:lsdException w:name="List Table 1 Light" w:uiPriority="46"/>
+    <w:lsdException w:name="List Table 2" w:uiPriority="47"/>
+    <w:lsdException w:name="List Table 3" w:uiPriority="48"/>
+    <w:lsdException w:name="List Table 4" w:uiPriority="49"/>
+    <w:lsdException w:name="List Table 5 Dark" w:uiPriority="50"/>
+    <w:lsdException w:name="List Table 6 Colorful" w:uiPriority="51"/>
+    <w:lsdException w:name="List Table 7 Colorful" w:uiPriority="52"/>
+    <w:lsdException w:name="List Table 1 Light Accent 1" w:uiPriority="46"/>
+    <w:lsdException w:name="List Table 2 Accent 1" w:uiPriority="47"/>
+    <w:lsdException w:name="List Table 3 Accent 1" w:uiPriority="48"/>
+    <w:lsdException w:name="List Table 4 Accent 1" w:uiPriority="49"/>
+    <w:lsdException w:name="List Table 5 Dark Accent 1" w:uiPriority="50"/>
+    <w:lsdException w:name="List Table 6 Colorful Accent 1" w:uiPriority="51"/>
+    <w:lsdException w:name="List Table 7 Colorful Accent 1" w:uiPriority="52"/>
+    <w:lsdException w:name="List Table 1 Light Accent 2" w:uiPriority="46"/>
+    <w:lsdException w:name="List Table 2 Accent 2" w:uiPriority="47"/>
+    <w:lsdException w:name="List Table 3 Accent 2" w:uiPriority="48"/>
+    <w:lsdException w:name="List Table 4 Accent 2" w:uiPriority="49"/>
+    <w:lsdException w:name="List Table 5 Dark Accent 2" w:uiPriority="50"/>
+    <w:lsdException w:name="List Table 6 Colorful Accent 2" w:uiPriority="51"/>
+    <w:lsdException w:name="List Table 7 Colorful Accent 2" w:uiPriority="52"/>
+    <w:lsdException w:name="List Table 1 Light Accent 3" w:uiPriority="46"/>
+    <w:lsdException w:name="List Table 2 Accent 3" w:uiPriority="47"/>
+    <w:lsdException w:name="List Table 3 Accent 3" w:uiPriority="48"/>
+    <w:lsdException w:name="List Table 4 Accent 3" w:uiPriority="49"/>
+    <w:lsdException w:name="List Table 5 Dark Accent 3" w:uiPriority="50"/>
+    <w:lsdException w:name="List Table 6 Colorful Accent 3" w:uiPriority="51"/>
+    <w:lsdException w:name="List Table 7 Colorful Accent 3" w:uiPriority="52"/>
+    <w:lsdException w:name="List Table 1 Light Accent 4" w:uiPriority="46"/>
+    <w:lsdException w:name="List Table 2 Accent 4" w:uiPriority="47"/>
+    <w:lsdException w:name="List Table 3 Accent 4" w:uiPriority="48"/>
+    <w:lsdException w:name="List Table 4 Accent 4" w:uiPriority="49"/>
+    <w:lsdException w:name="List Table 5 Dark Accent 4" w:uiPriority="50"/>
+    <w:lsdException w:name="List Table 6 Colorful Accent 4" w:uiPriority="51"/>
+    <w:lsdException w:name="List Table 7 Colorful Accent 4" w:uiPriority="52"/>
+    <w:lsdException w:name="List Table 1 Light Accent 5" w:uiPriority="46"/>
+    <w:lsdException w:name="List Table 2 Accent 5" w:uiPriority="47"/>
+    <w:lsdException w:name="List Table 3 Accent 5" w:uiPriority="48"/>
+    <w:lsdException w:name="List Table 4 Accent 5" w:uiPriority="49"/>
+    <w:lsdException w:name="List Table 5 Dark Accent 5" w:uiPriority="50"/>
+    <w:lsdException w:name="List Table 6 Colorful Accent 5" w:uiPriority="51"/>
+    <w:lsdException w:name="List Table 7 Colorful Accent 5" w:uiPriority="52"/>
+    <w:lsdException w:name="List Table 1 Light Accent 6" w:uiPriority="46"/>
+    <w:lsdException w:name="List Table 2 Accent 6" w:uiPriority="47"/>
+    <w:lsdException w:name="List Table 3 Accent 6" w:uiPriority="48"/>
+    <w:lsdException w:name="List Table 4 Accent 6" w:uiPriority="49"/>
+    <w:lsdException w:name="List Table 5 Dark Accent 6" w:uiPriority="50"/>
+    <w:lsdException w:name="List Table 6 Colorful Accent 6" w:uiPriority="51"/>
+    <w:lsdException w:name="List Table 7 Colorful Accent 6" w:uiPriority="52"/>
   </w:latentStyles>
   <w:style w:type="paragraph" w:default="1" w:styleId="Normal">
     <w:name w:val="Normal"/>

</xml_diff>